<commit_message>
Add more related work and references
</commit_message>
<xml_diff>
--- a/template-tcc-pt1-murilo.docx
+++ b/template-tcc-pt1-murilo.docx
@@ -351,7 +351,7 @@
                 <v:stroke joinstyle="miter"/>
                 <v:path gradientshapeok="t" o:connecttype="rect"/>
               </v:shapetype>
-              <v:shape id="Título 1" o:spid="_x0000_s1026" type="#_x0000_t202" style="position:absolute;margin-left:0;margin-top:39.9pt;width:7in;height:153.1pt;z-index:251707392;visibility:visible;mso-wrap-style:square;mso-width-percent:0;mso-wrap-distance-left:9pt;mso-wrap-distance-top:0;mso-wrap-distance-right:9pt;mso-wrap-distance-bottom:0;mso-position-horizontal:center;mso-position-horizontal-relative:page;mso-position-vertical:absolute;mso-position-vertical-relative:text;mso-width-percent:0;mso-width-relative:margin;v-text-anchor:middle" o:gfxdata="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" filled="f" stroked="f">
+              <v:shape id="Título 1" o:spid="_x0000_s1026" type="#_x0000_t202" style="position:absolute;margin-left:0;margin-top:39.9pt;width:7in;height:153.1pt;z-index:251707392;visibility:visible;mso-wrap-style:square;mso-width-percent:0;mso-wrap-distance-left:9pt;mso-wrap-distance-top:0;mso-wrap-distance-right:9pt;mso-wrap-distance-bottom:0;mso-position-horizontal:center;mso-position-horizontal-relative:page;mso-position-vertical:absolute;mso-position-vertical-relative:text;mso-width-percent:0;mso-width-relative:margin;v-text-anchor:middle" o:gfxdata="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" filled="f" stroked="f">
                 <v:textbox>
                   <w:txbxContent>
                     <w:p>
@@ -888,7 +888,7 @@
           </mc:Choice>
           <mc:Fallback>
             <w:pict>
-              <v:rect w14:anchorId="73B20155" id="Retângulo 14" o:spid="_x0000_s1027" style="position:absolute;left:0;text-align:left;margin-left:0;margin-top:21.9pt;width:497.25pt;height:29.05pt;z-index:251708416;visibility:visible;mso-wrap-style:square;mso-wrap-distance-left:9pt;mso-wrap-distance-top:0;mso-wrap-distance-right:9pt;mso-wrap-distance-bottom:0;mso-position-horizontal:left;mso-position-horizontal-relative:margin;mso-position-vertical:absolute;mso-position-vertical-relative:text;v-text-anchor:top" o:gfxdata="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" filled="f" stroked="f">
+              <v:rect w14:anchorId="73B20155" id="Retângulo 14" o:spid="_x0000_s1027" style="position:absolute;left:0;text-align:left;margin-left:0;margin-top:21.9pt;width:497.25pt;height:29.05pt;z-index:251708416;visibility:visible;mso-wrap-style:square;mso-wrap-distance-left:9pt;mso-wrap-distance-top:0;mso-wrap-distance-right:9pt;mso-wrap-distance-bottom:0;mso-position-horizontal:left;mso-position-horizontal-relative:margin;mso-position-vertical:absolute;mso-position-vertical-relative:text;v-text-anchor:top" o:gfxdata="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" filled="f" stroked="f">
                 <v:textbox style="mso-fit-shape-to-text:t">
                   <w:txbxContent>
                     <w:p>
@@ -1046,12 +1046,8 @@
           <w:sz w:val="26"/>
         </w:rPr>
         <w:sectPr>
-          <w:headerReference w:type="even" r:id="rId8"/>
-          <w:headerReference w:type="default" r:id="rId9"/>
-          <w:footerReference w:type="even" r:id="rId10"/>
-          <w:footerReference w:type="default" r:id="rId11"/>
-          <w:headerReference w:type="first" r:id="rId12"/>
-          <w:footerReference w:type="first" r:id="rId13"/>
+          <w:headerReference w:type="first" r:id="rId8"/>
+          <w:footerReference w:type="first" r:id="rId9"/>
           <w:type w:val="continuous"/>
           <w:pgSz w:w="11910" w:h="16840"/>
           <w:pgMar w:top="480" w:right="0" w:bottom="280" w:left="1060" w:header="720" w:footer="720" w:gutter="0"/>
@@ -1107,7 +1103,7 @@
                           </pic:cNvPicPr>
                         </pic:nvPicPr>
                         <pic:blipFill rotWithShape="1">
-                          <a:blip r:embed="rId14" cstate="print">
+                          <a:blip r:embed="rId10" cstate="print">
                             <a:extLst>
                               <a:ext uri="{28A0092B-C50C-407E-A947-70E740481C1C}">
                                 <a14:useLocalDpi xmlns:a14="http://schemas.microsoft.com/office/drawing/2010/main" val="0"/>
@@ -1143,7 +1139,7 @@
                           </pic:cNvPicPr>
                         </pic:nvPicPr>
                         <pic:blipFill>
-                          <a:blip r:embed="rId15" cstate="print">
+                          <a:blip r:embed="rId11" cstate="print">
                             <a:extLst>
                               <a:ext uri="{28A0092B-C50C-407E-A947-70E740481C1C}">
                                 <a14:useLocalDpi xmlns:a14="http://schemas.microsoft.com/office/drawing/2010/main" val="0"/>
@@ -1394,9 +1390,9 @@
           </mc:Choice>
           <mc:Fallback>
             <w:pict>
-              <v:group w14:anchorId="23FAE797" id="Agrupar 7" o:spid="_x0000_s1028" style="position:absolute;margin-left:0;margin-top:-13.75pt;width:142.9pt;height:61pt;z-index:251702272;mso-position-horizontal:center;mso-position-horizontal-relative:page;mso-width-relative:margin;mso-height-relative:margin" coordsize="18148,7747" o:gfxdata="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">
-                <v:rect id="Retângulo 8" o:spid="_x0000_s1029" style="position:absolute;left:952;top:5842;width:16193;height:1587;visibility:visible;mso-wrap-style:square;v-text-anchor:middle" o:gfxdata="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" fillcolor="#e5cc80" stroked="f" strokeweight="2pt"/>
-                <v:shape id="CaixaDeTexto 3" o:spid="_x0000_s1030" type="#_x0000_t202" style="position:absolute;width:18148;height:7747;visibility:visible;mso-wrap-style:square;v-text-anchor:top" o:gfxdata="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" filled="f" stroked="f">
+              <v:group w14:anchorId="23FAE797" id="Agrupar 7" o:spid="_x0000_s1028" style="position:absolute;margin-left:0;margin-top:-13.75pt;width:142.9pt;height:61pt;z-index:251702272;mso-position-horizontal:center;mso-position-horizontal-relative:page;mso-width-relative:margin;mso-height-relative:margin" coordsize="18148,7747" o:gfxdata="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">
+                <v:rect id="Retângulo 8" o:spid="_x0000_s1029" style="position:absolute;left:952;top:5842;width:16193;height:1587;visibility:visible;mso-wrap-style:square;v-text-anchor:middle" o:gfxdata="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" fillcolor="#e5cc80" stroked="f" strokeweight="2pt"/>
+                <v:shape id="CaixaDeTexto 3" o:spid="_x0000_s1030" type="#_x0000_t202" style="position:absolute;width:18148;height:7747;visibility:visible;mso-wrap-style:square;v-text-anchor:top" o:gfxdata="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" filled="f" stroked="f">
                   <v:textbox>
                     <w:txbxContent>
                       <w:p>
@@ -1426,7 +1422,7 @@
                     </w:txbxContent>
                   </v:textbox>
                 </v:shape>
-                <v:shape id="Caixa de Texto 6" o:spid="_x0000_s1031" type="#_x0000_t202" style="position:absolute;left:9461;top:3175;width:7303;height:1714;visibility:visible;mso-wrap-style:square;v-text-anchor:top" o:gfxdata="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" filled="f" stroked="f" strokeweight=".5pt">
+                <v:shape id="Caixa de Texto 6" o:spid="_x0000_s1031" type="#_x0000_t202" style="position:absolute;left:9461;top:3175;width:7303;height:1714;visibility:visible;mso-wrap-style:square;v-text-anchor:top" o:gfxdata="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" filled="f" stroked="f" strokeweight=".5pt">
                   <v:textbox>
                     <w:txbxContent>
                       <w:p>
@@ -3242,22 +3238,21 @@
           <w:rFonts w:ascii="Arial" w:hAnsi="Arial" w:cs="Arial"/>
           <w:lang w:val="pt-BR"/>
         </w:rPr>
-        <w:t>Um trabalho semelhante foi feito por Aisulu Omar e publicado no website Medium.com</w:t>
-      </w:r>
-      <w:r>
-        <w:rPr>
-          <w:rStyle w:val="EndnoteReference"/>
-          <w:rFonts w:ascii="Arial" w:hAnsi="Arial" w:cs="Arial"/>
-          <w:lang w:val="pt-BR"/>
-        </w:rPr>
-        <w:endnoteReference w:id="1"/>
-      </w:r>
-      <w:r>
-        <w:rPr>
-          <w:rFonts w:ascii="Arial" w:hAnsi="Arial" w:cs="Arial"/>
-          <w:lang w:val="pt-BR"/>
-        </w:rPr>
-        <w:t>, onde vários aplicativos na Play Store (de Google) são analisados, a fim de verificar quais das informações básicas como ano de lançamento, categoria e preço influenciam na avaliação de usuários. O trabalho utiliza um dataset disponível no Kaggle contendo informações de 10 mil aplicativos e diferentes regressores, fundamentalmente utilizando o regressor XGBoost para geração do modelo final que prevê avaliações de um aplicativo com base nas informações básicas. Este regressor também é utilizado para verificar que aplicativos das categorias esportes, utilitários e também aplicativos gratuitos obtem uma melhor avaliação num geral.</w:t>
+        <w:t>Um trabalho semelhante foi feito por Aisulu Omar e publicado no website Medium.co</w:t>
+      </w:r>
+      <w:r>
+        <w:rPr>
+          <w:rFonts w:ascii="Arial" w:hAnsi="Arial" w:cs="Arial"/>
+          <w:lang w:val="pt-BR"/>
+        </w:rPr>
+        <w:t>m,</w:t>
+      </w:r>
+      <w:r>
+        <w:rPr>
+          <w:rFonts w:ascii="Arial" w:hAnsi="Arial" w:cs="Arial"/>
+          <w:lang w:val="pt-BR"/>
+        </w:rPr>
+        <w:t xml:space="preserve"> onde vários aplicativos na Play Store (de Google) são analisados, a fim de verificar quais das informações básicas como ano de lançamento, categoria e preço influenciam na avaliação de usuários. O trabalho utiliza um dataset disponível no Kaggle contendo informações de 10 mil aplicativos e diferentes regressores, fundamentalmente utilizando o regressor XGBoost para geração do modelo final que prevê avaliações de um aplicativo com base nas informações básicas. Este regressor também é utilizado para verificar que aplicativos das categorias esportes, utilitários e também aplicativos gratuitos obtem uma melhor avaliação num geral.</w:t>
       </w:r>
     </w:p>
     <w:p>
@@ -3303,7 +3298,298 @@
           <w:rFonts w:ascii="Arial" w:hAnsi="Arial" w:cs="Arial"/>
           <w:lang w:val="pt-BR"/>
         </w:rPr>
-        <w:t>Nenhum dos trabalhos anteriores utiliza o campo de descrição a fim de busca por padrões nas avaliações dos usuários, no entanto, tornando este projeto diferente dos demais</w:t>
+        <w:t xml:space="preserve">Um artigo de 2018 publicado por Maleknaz Nayebi busca correlacionar avaliações de 30793 aplicativos na App Store com relatos feitos no Twitter, a fim de descobrir padrões e verificar </w:t>
+      </w:r>
+      <w:r>
+        <w:rPr>
+          <w:rFonts w:ascii="Arial" w:hAnsi="Arial" w:cs="Arial"/>
+          <w:lang w:val="pt-BR"/>
+        </w:rPr>
+        <w:t>o quão útil pode ser o feedback coletado na rede social, quando comparado às avaliações feitas na loja</w:t>
+      </w:r>
+      <w:r>
+        <w:rPr>
+          <w:rFonts w:ascii="Arial" w:hAnsi="Arial" w:cs="Arial"/>
+          <w:lang w:val="pt-BR"/>
+        </w:rPr>
+        <w:t>. Resultados desta pesquisa mostram que os tweets de modo geral permitem identificar de forma eficiente não só o sentimento de um usuário para com um aplicativo, mas também outras informações valiosas como pedidos de funcionalidade</w:t>
+      </w:r>
+      <w:r>
+        <w:rPr>
+          <w:rFonts w:ascii="Arial" w:hAnsi="Arial" w:cs="Arial"/>
+          <w:lang w:val="pt-BR"/>
+        </w:rPr>
+        <w:t xml:space="preserve"> e</w:t>
+      </w:r>
+      <w:r>
+        <w:rPr>
+          <w:rFonts w:ascii="Arial" w:hAnsi="Arial" w:cs="Arial"/>
+          <w:lang w:val="pt-BR"/>
+        </w:rPr>
+        <w:t xml:space="preserve"> relatos de bugs</w:t>
+      </w:r>
+      <w:r>
+        <w:rPr>
+          <w:rFonts w:ascii="Arial" w:hAnsi="Arial" w:cs="Arial"/>
+          <w:lang w:val="pt-BR"/>
+        </w:rPr>
+        <w:t>.</w:t>
+      </w:r>
+    </w:p>
+    <w:p>
+      <w:pPr>
+        <w:pStyle w:val="CorpodeTextoTCC"/>
+        <w:rPr>
+          <w:rFonts w:ascii="Arial" w:hAnsi="Arial" w:cs="Arial"/>
+          <w:lang w:val="pt-BR"/>
+        </w:rPr>
+      </w:pPr>
+      <w:r>
+        <w:rPr>
+          <w:rFonts w:ascii="Arial" w:hAnsi="Arial" w:cs="Arial"/>
+          <w:lang w:val="pt-BR"/>
+        </w:rPr>
+        <w:t xml:space="preserve">Em 2013 </w:t>
+      </w:r>
+      <w:r>
+        <w:rPr>
+          <w:rFonts w:ascii="Arial" w:hAnsi="Arial" w:cs="Arial"/>
+          <w:lang w:val="pt-BR"/>
+        </w:rPr>
+        <w:t>um</w:t>
+      </w:r>
+      <w:r>
+        <w:rPr>
+          <w:rFonts w:ascii="Arial" w:hAnsi="Arial" w:cs="Arial"/>
+          <w:lang w:val="pt-BR"/>
+        </w:rPr>
+        <w:t xml:space="preserve"> estudo foi realizado por Bin Fu</w:t>
+      </w:r>
+      <w:r>
+        <w:rPr>
+          <w:rFonts w:ascii="Arial" w:hAnsi="Arial" w:cs="Arial"/>
+          <w:lang w:val="pt-BR"/>
+        </w:rPr>
+        <w:t xml:space="preserve"> </w:t>
+      </w:r>
+      <w:r>
+        <w:rPr>
+          <w:rFonts w:ascii="Arial" w:hAnsi="Arial" w:cs="Arial"/>
+          <w:i/>
+          <w:iCs/>
+          <w:lang w:val="pt-BR"/>
+        </w:rPr>
+        <w:t>et al</w:t>
+      </w:r>
+      <w:r>
+        <w:rPr>
+          <w:rFonts w:ascii="Arial" w:hAnsi="Arial" w:cs="Arial"/>
+          <w:lang w:val="pt-BR"/>
+        </w:rPr>
+        <w:t>.</w:t>
+      </w:r>
+      <w:r>
+        <w:rPr>
+          <w:rFonts w:ascii="Arial" w:hAnsi="Arial" w:cs="Arial"/>
+          <w:lang w:val="pt-BR"/>
+        </w:rPr>
+        <w:t xml:space="preserve"> em que uma análise a </w:t>
+      </w:r>
+      <w:r>
+        <w:rPr>
+          <w:rFonts w:ascii="Arial" w:hAnsi="Arial" w:cs="Arial"/>
+          <w:lang w:val="pt-BR"/>
+        </w:rPr>
+        <w:lastRenderedPageBreak/>
+        <w:t>três níveis de detalhamento diferentes é feita em cima de aplicativos na Google Play Store. Através desta pesquisa foi possível identificar motivos pelos quais os usuários não gostam de um aplicativo, além de inconsistências nas avaliações de usuários e preferências gerais por tipos de apps específicos.</w:t>
+      </w:r>
+    </w:p>
+    <w:p>
+      <w:pPr>
+        <w:pStyle w:val="CorpodeTextoTCC"/>
+        <w:rPr>
+          <w:rFonts w:ascii="Arial" w:hAnsi="Arial" w:cs="Arial"/>
+          <w:lang w:val="pt-BR"/>
+        </w:rPr>
+      </w:pPr>
+      <w:r>
+        <w:rPr>
+          <w:rFonts w:ascii="Arial" w:hAnsi="Arial" w:cs="Arial"/>
+          <w:lang w:val="pt-BR"/>
+        </w:rPr>
+        <w:t xml:space="preserve">Em 2014 um artigo publicado por </w:t>
+      </w:r>
+      <w:r>
+        <w:rPr>
+          <w:rFonts w:ascii="Arial" w:hAnsi="Arial" w:cs="Arial"/>
+          <w:lang w:val="pt-BR"/>
+        </w:rPr>
+        <w:t>Mir Riyanul Islam</w:t>
+      </w:r>
+      <w:r>
+        <w:rPr>
+          <w:rFonts w:ascii="Arial" w:hAnsi="Arial" w:cs="Arial"/>
+          <w:lang w:val="pt-BR"/>
+        </w:rPr>
+        <w:t xml:space="preserve"> observa grandes diferenças </w:t>
+      </w:r>
+      <w:r>
+        <w:rPr>
+          <w:rFonts w:ascii="Arial" w:hAnsi="Arial" w:cs="Arial"/>
+          <w:lang w:val="pt-BR"/>
+        </w:rPr>
+        <w:t xml:space="preserve">entre as </w:t>
+      </w:r>
+      <w:r>
+        <w:rPr>
+          <w:rFonts w:ascii="Arial" w:hAnsi="Arial" w:cs="Arial"/>
+          <w:lang w:val="pt-BR"/>
+        </w:rPr>
+        <w:t xml:space="preserve">avaliações numéricas </w:t>
+      </w:r>
+      <w:r>
+        <w:rPr>
+          <w:rFonts w:ascii="Arial" w:hAnsi="Arial" w:cs="Arial"/>
+          <w:lang w:val="pt-BR"/>
+        </w:rPr>
+        <w:t xml:space="preserve">de usuários e as avaliações escritas, para diversas aplicações disponíveis na Google Play Store. A fim de remover esta ambiguidade, o estudo propõe criar uma nova métrica calculada a partir das duas informações, que possa ser utilizada como </w:t>
+      </w:r>
+      <w:r>
+        <w:rPr>
+          <w:rFonts w:ascii="Arial" w:hAnsi="Arial" w:cs="Arial"/>
+          <w:lang w:val="pt-BR"/>
+        </w:rPr>
+        <w:t>avaliação</w:t>
+      </w:r>
+      <w:r>
+        <w:rPr>
+          <w:rFonts w:ascii="Arial" w:hAnsi="Arial" w:cs="Arial"/>
+          <w:lang w:val="pt-BR"/>
+        </w:rPr>
+        <w:t xml:space="preserve"> </w:t>
+      </w:r>
+      <w:r>
+        <w:rPr>
+          <w:rFonts w:ascii="Arial" w:hAnsi="Arial" w:cs="Arial"/>
+          <w:lang w:val="pt-BR"/>
+        </w:rPr>
+        <w:t>(</w:t>
+      </w:r>
+      <w:r>
+        <w:rPr>
+          <w:rFonts w:ascii="Arial" w:hAnsi="Arial" w:cs="Arial"/>
+          <w:lang w:val="pt-BR"/>
+        </w:rPr>
+        <w:t>escore</w:t>
+      </w:r>
+      <w:r>
+        <w:rPr>
+          <w:rFonts w:ascii="Arial" w:hAnsi="Arial" w:cs="Arial"/>
+          <w:lang w:val="pt-BR"/>
+        </w:rPr>
+        <w:t>)</w:t>
+      </w:r>
+      <w:r>
+        <w:rPr>
+          <w:rFonts w:ascii="Arial" w:hAnsi="Arial" w:cs="Arial"/>
+          <w:lang w:val="pt-BR"/>
+        </w:rPr>
+        <w:t xml:space="preserve"> final de um aplicativo. Neste trabalho, uma análise de sentimento também é utilizada nos corpus de escrita disponíveis nas avaliações a fim de calcular a nova métrica.</w:t>
+      </w:r>
+    </w:p>
+    <w:p>
+      <w:pPr>
+        <w:pStyle w:val="CorpodeTextoTCC"/>
+        <w:rPr>
+          <w:rFonts w:ascii="Arial" w:hAnsi="Arial" w:cs="Arial"/>
+          <w:lang w:val="pt-BR"/>
+        </w:rPr>
+      </w:pPr>
+      <w:r>
+        <w:rPr>
+          <w:rFonts w:ascii="Arial" w:hAnsi="Arial" w:cs="Arial"/>
+          <w:lang w:val="pt-BR"/>
+        </w:rPr>
+        <w:t xml:space="preserve">Por fim, um estudo semelhante ao descrito aqui foi feito </w:t>
+      </w:r>
+      <w:r>
+        <w:rPr>
+          <w:rFonts w:ascii="Arial" w:hAnsi="Arial" w:cs="Arial"/>
+          <w:lang w:val="pt-BR"/>
+        </w:rPr>
+        <w:t xml:space="preserve">por Dayi Lin </w:t>
+      </w:r>
+      <w:r>
+        <w:rPr>
+          <w:rFonts w:ascii="Arial" w:hAnsi="Arial" w:cs="Arial"/>
+          <w:i/>
+          <w:iCs/>
+          <w:lang w:val="pt-BR"/>
+        </w:rPr>
+        <w:t>et al.</w:t>
+      </w:r>
+      <w:r>
+        <w:rPr>
+          <w:rFonts w:ascii="Arial" w:hAnsi="Arial" w:cs="Arial"/>
+          <w:lang w:val="pt-BR"/>
+        </w:rPr>
+        <w:t xml:space="preserve"> </w:t>
+      </w:r>
+      <w:r>
+        <w:rPr>
+          <w:rFonts w:ascii="Arial" w:hAnsi="Arial" w:cs="Arial"/>
+          <w:lang w:val="pt-BR"/>
+        </w:rPr>
+        <w:t>em 201</w:t>
+      </w:r>
+      <w:r>
+        <w:rPr>
+          <w:rFonts w:ascii="Arial" w:hAnsi="Arial" w:cs="Arial"/>
+          <w:lang w:val="pt-BR"/>
+        </w:rPr>
+        <w:t>8,</w:t>
+      </w:r>
+      <w:r>
+        <w:rPr>
+          <w:rFonts w:ascii="Arial" w:hAnsi="Arial" w:cs="Arial"/>
+          <w:lang w:val="pt-BR"/>
+        </w:rPr>
+        <w:t xml:space="preserve"> </w:t>
+      </w:r>
+      <w:r>
+        <w:rPr>
+          <w:rFonts w:ascii="Arial" w:hAnsi="Arial" w:cs="Arial"/>
+          <w:lang w:val="pt-BR"/>
+        </w:rPr>
+        <w:t>utilizando</w:t>
+      </w:r>
+      <w:r>
+        <w:rPr>
+          <w:rFonts w:ascii="Arial" w:hAnsi="Arial" w:cs="Arial"/>
+          <w:lang w:val="pt-BR"/>
+        </w:rPr>
+        <w:t xml:space="preserve"> </w:t>
+      </w:r>
+      <w:r>
+        <w:rPr>
+          <w:rFonts w:ascii="Arial" w:hAnsi="Arial" w:cs="Arial"/>
+          <w:lang w:val="pt-BR"/>
+        </w:rPr>
+        <w:t xml:space="preserve">avaliações de </w:t>
+      </w:r>
+      <w:r>
+        <w:rPr>
+          <w:rFonts w:ascii="Arial" w:hAnsi="Arial" w:cs="Arial"/>
+          <w:lang w:val="pt-BR"/>
+        </w:rPr>
+        <w:t>jogos na plataforma Steam</w:t>
+      </w:r>
+      <w:r>
+        <w:rPr>
+          <w:rFonts w:ascii="Arial" w:hAnsi="Arial" w:cs="Arial"/>
+          <w:lang w:val="pt-BR"/>
+        </w:rPr>
+        <w:t xml:space="preserve"> a fim de detectar correlações com avaliações de jogos de dispositivos móveis e, portanto, entender se é possível utilizar das mesmas descobertas em ambas. As avaliações feitas na plataforma também são analisadas para verificar se é possível extrair tópicos relevantes e percepções dos usuários num geral. O estudo conclui que as avaliações feitas para jogos na plataforma são bem diferentes de avaliações de jogos para dispositivos móveis, citando a quantidade de horas jogadas como um parâmetro importante que é inexistente nestes últimos.</w:t>
       </w:r>
       <w:r>
         <w:rPr>
@@ -3576,25 +3862,7 @@
           <w:color w:val="auto"/>
           <w:lang w:val="pt-BR"/>
         </w:rPr>
-        <w:t xml:space="preserve">Abaixo é exibida duas imagens referentes à distribuição de dois campos do </w:t>
-      </w:r>
-      <w:proofErr w:type="spellStart"/>
-      <w:r>
-        <w:rPr>
-          <w:rFonts w:ascii="Arial" w:hAnsi="Arial" w:cs="Arial"/>
-          <w:color w:val="auto"/>
-          <w:lang w:val="pt-BR"/>
-        </w:rPr>
-        <w:t>dataset</w:t>
-      </w:r>
-      <w:proofErr w:type="spellEnd"/>
-      <w:r>
-        <w:rPr>
-          <w:rFonts w:ascii="Arial" w:hAnsi="Arial" w:cs="Arial"/>
-          <w:color w:val="auto"/>
-          <w:lang w:val="pt-BR"/>
-        </w:rPr>
-        <w:t xml:space="preserve">: avaliação média (à esquerda) e número de avaliações (à direita, com extração de alguns outliers para melhor visualização). </w:t>
+        <w:t xml:space="preserve">Abaixo é exibida duas imagens referentes à distribuição de dois campos do dataset: avaliação média (à esquerda) e número de avaliações (à direita, com extração de alguns outliers para melhor visualização). </w:t>
       </w:r>
     </w:p>
     <w:tbl>
@@ -3871,25 +4139,7 @@
           <w:color w:val="auto"/>
           <w:lang w:val="pt-BR"/>
         </w:rPr>
-        <w:t xml:space="preserve">semelhante </w:t>
-      </w:r>
-      <w:proofErr w:type="gramStart"/>
-      <w:r>
-        <w:rPr>
-          <w:rFonts w:ascii="Arial" w:hAnsi="Arial" w:cs="Arial"/>
-          <w:color w:val="auto"/>
-          <w:lang w:val="pt-BR"/>
-        </w:rPr>
-        <w:t>à</w:t>
-      </w:r>
-      <w:proofErr w:type="gramEnd"/>
-      <w:r>
-        <w:rPr>
-          <w:rFonts w:ascii="Arial" w:hAnsi="Arial" w:cs="Arial"/>
-          <w:color w:val="auto"/>
-          <w:lang w:val="pt-BR"/>
-        </w:rPr>
-        <w:t xml:space="preserve"> exponencial negativa</w:t>
+        <w:t>semelhante à exponencial negativa</w:t>
       </w:r>
       <w:r>
         <w:rPr>
@@ -4851,7 +5101,6 @@
         <w:lastRenderedPageBreak/>
         <w:t xml:space="preserve">Utilizando </w:t>
       </w:r>
-      <w:proofErr w:type="spellStart"/>
       <w:r>
         <w:rPr>
           <w:rFonts w:ascii="Arial" w:hAnsi="Arial" w:cs="Arial"/>
@@ -4860,53 +5109,8 @@
           <w:color w:val="auto"/>
           <w:lang w:val="pt-BR"/>
         </w:rPr>
-        <w:t>Histogram</w:t>
-      </w:r>
-      <w:proofErr w:type="spellEnd"/>
-      <w:r>
-        <w:rPr>
-          <w:rFonts w:ascii="Arial" w:hAnsi="Arial" w:cs="Arial"/>
-          <w:i/>
-          <w:iCs/>
-          <w:color w:val="auto"/>
-          <w:lang w:val="pt-BR"/>
-        </w:rPr>
-        <w:t xml:space="preserve"> </w:t>
-      </w:r>
-      <w:proofErr w:type="spellStart"/>
-      <w:r>
-        <w:rPr>
-          <w:rFonts w:ascii="Arial" w:hAnsi="Arial" w:cs="Arial"/>
-          <w:i/>
-          <w:iCs/>
-          <w:color w:val="auto"/>
-          <w:lang w:val="pt-BR"/>
-        </w:rPr>
-        <w:t>Gradient</w:t>
-      </w:r>
-      <w:proofErr w:type="spellEnd"/>
-      <w:r>
-        <w:rPr>
-          <w:rFonts w:ascii="Arial" w:hAnsi="Arial" w:cs="Arial"/>
-          <w:i/>
-          <w:iCs/>
-          <w:color w:val="auto"/>
-          <w:lang w:val="pt-BR"/>
-        </w:rPr>
-        <w:t xml:space="preserve"> </w:t>
-      </w:r>
-      <w:proofErr w:type="spellStart"/>
-      <w:r>
-        <w:rPr>
-          <w:rFonts w:ascii="Arial" w:hAnsi="Arial" w:cs="Arial"/>
-          <w:i/>
-          <w:iCs/>
-          <w:color w:val="auto"/>
-          <w:lang w:val="pt-BR"/>
-        </w:rPr>
-        <w:t>Boosting</w:t>
-      </w:r>
-      <w:proofErr w:type="spellEnd"/>
+        <w:t>Histogram Gradient Boosting</w:t>
+      </w:r>
       <w:r>
         <w:rPr>
           <w:rFonts w:ascii="Arial" w:hAnsi="Arial" w:cs="Arial"/>
@@ -5345,7 +5549,6 @@
         </w:rPr>
         <w:t xml:space="preserve">Utilizando o método do </w:t>
       </w:r>
-      <w:proofErr w:type="spellStart"/>
       <w:r>
         <w:rPr>
           <w:rFonts w:ascii="Arial" w:hAnsi="Arial" w:cs="Arial"/>
@@ -5354,18 +5557,7 @@
           <w:color w:val="auto"/>
           <w:lang w:val="pt-BR"/>
         </w:rPr>
-        <w:t>Histogram</w:t>
-      </w:r>
-      <w:proofErr w:type="spellEnd"/>
-      <w:r>
-        <w:rPr>
-          <w:rFonts w:ascii="Arial" w:hAnsi="Arial" w:cs="Arial"/>
-          <w:i/>
-          <w:iCs/>
-          <w:color w:val="auto"/>
-          <w:lang w:val="pt-BR"/>
-        </w:rPr>
-        <w:t xml:space="preserve"> Gradient Boosting</w:t>
+        <w:t>Histogram Gradient Boosting</w:t>
       </w:r>
       <w:r>
         <w:rPr>
@@ -5597,25 +5789,7 @@
           <w:color w:val="auto"/>
           <w:lang w:val="pt-BR"/>
         </w:rPr>
-        <w:t xml:space="preserve">em mais usuários. Além disso, caracteres especiais utilizados para um formato de tópicos, como pontos de meia altura, também aparecem dentre as 10 palavras com mais escore. Por fim, palavras relacionadas a assinaturas, contas e períodos de teste também estão entre palavras que atraem mais atenção, sugerindo um maior engajamento quando jogos acrescentam detalhes sobre suas assinaturas e formas de cobrança já na descrição </w:t>
-      </w:r>
-      <w:proofErr w:type="gramStart"/>
-      <w:r>
-        <w:rPr>
-          <w:rFonts w:ascii="Arial" w:hAnsi="Arial" w:cs="Arial"/>
-          <w:color w:val="auto"/>
-          <w:lang w:val="pt-BR"/>
-        </w:rPr>
-        <w:t>dos mesmos</w:t>
-      </w:r>
-      <w:proofErr w:type="gramEnd"/>
-      <w:r>
-        <w:rPr>
-          <w:rFonts w:ascii="Arial" w:hAnsi="Arial" w:cs="Arial"/>
-          <w:color w:val="auto"/>
-          <w:lang w:val="pt-BR"/>
-        </w:rPr>
-        <w:t>.</w:t>
+        <w:t>em mais usuários. Além disso, caracteres especiais utilizados para um formato de tópicos, como pontos de meia altura, também aparecem dentre as 10 palavras com mais escore. Por fim, palavras relacionadas a assinaturas, contas e períodos de teste também estão entre palavras que atraem mais atenção, sugerindo um maior engajamento quando jogos acrescentam detalhes sobre suas assinaturas e formas de cobrança já na descrição dos mesmos.</w:t>
       </w:r>
       <w:r>
         <w:rPr>
@@ -6125,7 +6299,7 @@
       <w:pPr>
         <w:pStyle w:val="CorpodeTextoTCC"/>
         <w:rPr>
-          <w:caps/>
+          <w:rFonts w:ascii="Arial" w:hAnsi="Arial" w:cs="Arial"/>
           <w:lang w:val="pt-BR"/>
         </w:rPr>
       </w:pPr>
@@ -6139,14 +6313,735 @@
     </w:p>
     <w:p>
       <w:pPr>
+        <w:rPr>
+          <w:rFonts w:ascii="Arial" w:hAnsi="Arial" w:cs="Arial"/>
+          <w:color w:val="231F20"/>
+          <w:w w:val="115"/>
+          <w:sz w:val="24"/>
+          <w:szCs w:val="24"/>
+          <w:lang w:val="pt-BR"/>
+        </w:rPr>
+      </w:pPr>
+      <w:r>
+        <w:rPr>
+          <w:rFonts w:ascii="Arial" w:hAnsi="Arial" w:cs="Arial"/>
+          <w:lang w:val="pt-BR"/>
+        </w:rPr>
+        <w:br w:type="page"/>
+      </w:r>
+    </w:p>
+    <w:p>
+      <w:pPr>
+        <w:pStyle w:val="Heading1"/>
+        <w:rPr>
+          <w:sz w:val="50"/>
+          <w:szCs w:val="50"/>
+          <w14:textFill>
+            <w14:solidFill>
+              <w14:srgbClr w14:val="8A7843"/>
+            </w14:solidFill>
+          </w14:textFill>
+        </w:rPr>
+      </w:pPr>
+      <w:r>
+        <w:lastRenderedPageBreak/>
+        <w:t>Referências</w:t>
+      </w:r>
+    </w:p>
+    <w:p>
+      <w:pPr>
+        <w:pStyle w:val="BodyText"/>
+        <w:tabs>
+          <w:tab w:val="left" w:pos="9400"/>
+        </w:tabs>
+        <w:spacing w:before="6"/>
+        <w:rPr>
+          <w:sz w:val="100"/>
+        </w:rPr>
+      </w:pPr>
+      <w:r>
+        <w:rPr>
+          <w:noProof/>
+          <w:lang w:val="pt-BR" w:eastAsia="pt-BR"/>
+        </w:rPr>
+        <mc:AlternateContent>
+          <mc:Choice Requires="wps">
+            <w:drawing>
+              <wp:anchor distT="0" distB="0" distL="0" distR="0" simplePos="0" relativeHeight="251746304" behindDoc="0" locked="0" layoutInCell="1" allowOverlap="1" wp14:anchorId="0D91CD62" wp14:editId="2D80ECB6">
+                <wp:simplePos x="0" y="0"/>
+                <wp:positionH relativeFrom="margin">
+                  <wp:posOffset>108585</wp:posOffset>
+                </wp:positionH>
+                <wp:positionV relativeFrom="paragraph">
+                  <wp:posOffset>384901</wp:posOffset>
+                </wp:positionV>
+                <wp:extent cx="1380744" cy="0"/>
+                <wp:effectExtent l="0" t="19050" r="29210" b="19050"/>
+                <wp:wrapNone/>
+                <wp:docPr id="360727808" name="Line 2"/>
+                <wp:cNvGraphicFramePr>
+                  <a:graphicFrameLocks xmlns:a="http://schemas.openxmlformats.org/drawingml/2006/main"/>
+                </wp:cNvGraphicFramePr>
+                <a:graphic xmlns:a="http://schemas.openxmlformats.org/drawingml/2006/main">
+                  <a:graphicData uri="http://schemas.microsoft.com/office/word/2010/wordprocessingShape">
+                    <wps:wsp>
+                      <wps:cNvCnPr>
+                        <a:cxnSpLocks noChangeShapeType="1"/>
+                      </wps:cNvCnPr>
+                      <wps:spPr bwMode="auto">
+                        <a:xfrm>
+                          <a:off x="0" y="0"/>
+                          <a:ext cx="1380744" cy="0"/>
+                        </a:xfrm>
+                        <a:prstGeom prst="line">
+                          <a:avLst/>
+                        </a:prstGeom>
+                        <a:noFill/>
+                        <a:ln w="28575">
+                          <a:solidFill>
+                            <a:srgbClr val="E5CC80"/>
+                          </a:solidFill>
+                          <a:prstDash val="solid"/>
+                          <a:round/>
+                          <a:headEnd/>
+                          <a:tailEnd/>
+                        </a:ln>
+                        <a:extLst>
+                          <a:ext uri="{909E8E84-426E-40DD-AFC4-6F175D3DCCD1}">
+                            <a14:hiddenFill xmlns:a14="http://schemas.microsoft.com/office/drawing/2010/main">
+                              <a:noFill/>
+                            </a14:hiddenFill>
+                          </a:ext>
+                        </a:extLst>
+                      </wps:spPr>
+                      <wps:bodyPr/>
+                    </wps:wsp>
+                  </a:graphicData>
+                </a:graphic>
+                <wp14:sizeRelH relativeFrom="page">
+                  <wp14:pctWidth>0</wp14:pctWidth>
+                </wp14:sizeRelH>
+                <wp14:sizeRelV relativeFrom="page">
+                  <wp14:pctHeight>0</wp14:pctHeight>
+                </wp14:sizeRelV>
+              </wp:anchor>
+            </w:drawing>
+          </mc:Choice>
+          <mc:Fallback>
+            <w:pict>
+              <v:line w14:anchorId="02A00752" id="Line 2" o:spid="_x0000_s1026" style="position:absolute;z-index:251746304;visibility:visible;mso-wrap-style:square;mso-width-percent:0;mso-height-percent:0;mso-wrap-distance-left:0;mso-wrap-distance-top:0;mso-wrap-distance-right:0;mso-wrap-distance-bottom:0;mso-position-horizontal:absolute;mso-position-horizontal-relative:margin;mso-position-vertical:absolute;mso-position-vertical-relative:text;mso-width-percent:0;mso-height-percent:0;mso-width-relative:page;mso-height-relative:page" from="8.55pt,30.3pt" to="117.25pt,30.3pt" o:gfxdata="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" strokecolor="#e5cc80" strokeweight="2.25pt">
+                <w10:wrap anchorx="margin"/>
+              </v:line>
+            </w:pict>
+          </mc:Fallback>
+        </mc:AlternateContent>
+      </w:r>
+      <w:r>
+        <w:rPr>
+          <w:sz w:val="100"/>
+        </w:rPr>
+        <w:tab/>
+      </w:r>
+    </w:p>
+    <w:p>
+      <w:pPr>
         <w:pStyle w:val="CorpodeTextoTCC"/>
-        <w:spacing w:line="240" w:lineRule="auto"/>
-        <w:ind w:right="1213" w:firstLine="0"/>
-        <w:rPr>
-          <w:rFonts w:ascii="Arial" w:hAnsi="Arial" w:cs="Arial"/>
-          <w:lang w:val="pt-BR"/>
-        </w:rPr>
-      </w:pPr>
+        <w:ind w:firstLine="0"/>
+        <w:jc w:val="left"/>
+        <w:rPr>
+          <w:rFonts w:ascii="Arial" w:hAnsi="Arial" w:cs="Arial"/>
+        </w:rPr>
+      </w:pPr>
+      <w:r>
+        <w:rPr>
+          <w:rFonts w:ascii="Arial" w:hAnsi="Arial" w:cs="Arial"/>
+        </w:rPr>
+        <w:t>OMAR, Aisulu</w:t>
+      </w:r>
+      <w:r>
+        <w:rPr>
+          <w:rFonts w:ascii="Arial" w:hAnsi="Arial" w:cs="Arial"/>
+        </w:rPr>
+        <w:t xml:space="preserve">, </w:t>
+      </w:r>
+      <w:r>
+        <w:rPr>
+          <w:rFonts w:ascii="Arial" w:hAnsi="Arial" w:cs="Arial"/>
+          <w:b/>
+          <w:bCs/>
+        </w:rPr>
+        <w:t>Is it possible to predict rating of google play store apps based on the given information?,</w:t>
+      </w:r>
+      <w:r>
+        <w:rPr>
+          <w:rFonts w:ascii="Arial" w:hAnsi="Arial" w:cs="Arial"/>
+        </w:rPr>
+        <w:t xml:space="preserve"> 2019.</w:t>
+      </w:r>
+      <w:r>
+        <w:rPr>
+          <w:rFonts w:ascii="Arial" w:hAnsi="Arial" w:cs="Arial"/>
+        </w:rPr>
+        <w:t xml:space="preserve"> </w:t>
+      </w:r>
+      <w:proofErr w:type="spellStart"/>
+      <w:r>
+        <w:rPr>
+          <w:rFonts w:ascii="Arial" w:hAnsi="Arial" w:cs="Arial"/>
+        </w:rPr>
+        <w:t>Disponível</w:t>
+      </w:r>
+      <w:proofErr w:type="spellEnd"/>
+      <w:r>
+        <w:rPr>
+          <w:rFonts w:ascii="Arial" w:hAnsi="Arial" w:cs="Arial"/>
+        </w:rPr>
+        <w:t xml:space="preserve"> </w:t>
+      </w:r>
+      <w:proofErr w:type="spellStart"/>
+      <w:r>
+        <w:rPr>
+          <w:rFonts w:ascii="Arial" w:hAnsi="Arial" w:cs="Arial"/>
+        </w:rPr>
+        <w:t>em</w:t>
+      </w:r>
+      <w:proofErr w:type="spellEnd"/>
+      <w:r>
+        <w:rPr>
+          <w:rFonts w:ascii="Arial" w:hAnsi="Arial" w:cs="Arial"/>
+        </w:rPr>
+        <w:t>:</w:t>
+      </w:r>
+      <w:r>
+        <w:rPr>
+          <w:rFonts w:ascii="Arial" w:hAnsi="Arial" w:cs="Arial"/>
+        </w:rPr>
+        <w:t xml:space="preserve"> https://medium.com/analytics-vidhya/is-it-possible-to-predict-rating-of-google-play-store-apps-based-on-the-given-information-da9a44a3ac1e</w:t>
+      </w:r>
+    </w:p>
+    <w:p>
+      <w:pPr>
+        <w:pStyle w:val="CorpodeTextoTCC"/>
+        <w:ind w:firstLine="0"/>
+        <w:jc w:val="left"/>
+        <w:rPr>
+          <w:rFonts w:ascii="Arial" w:hAnsi="Arial" w:cs="Arial"/>
+        </w:rPr>
+      </w:pPr>
+      <w:r>
+        <w:rPr>
+          <w:rFonts w:ascii="Arial" w:hAnsi="Arial" w:cs="Arial"/>
+        </w:rPr>
+        <w:t xml:space="preserve">DAIMI, Kevin, HAZZAZI, Noha. </w:t>
+      </w:r>
+      <w:r>
+        <w:rPr>
+          <w:rFonts w:ascii="Arial" w:hAnsi="Arial" w:cs="Arial"/>
+          <w:b/>
+          <w:bCs/>
+        </w:rPr>
+        <w:t>Using Apple Store Dataset to Predict User Rating of Mobile Applications</w:t>
+      </w:r>
+      <w:r>
+        <w:rPr>
+          <w:rFonts w:ascii="Arial" w:hAnsi="Arial" w:cs="Arial"/>
+        </w:rPr>
+        <w:t>.</w:t>
+      </w:r>
+      <w:r>
+        <w:t xml:space="preserve"> </w:t>
+      </w:r>
+      <w:r>
+        <w:rPr>
+          <w:rFonts w:ascii="Arial" w:hAnsi="Arial" w:cs="Arial"/>
+        </w:rPr>
+        <w:t>International Conference on Data Science</w:t>
+      </w:r>
+      <w:r>
+        <w:rPr>
+          <w:rFonts w:ascii="Arial" w:hAnsi="Arial" w:cs="Arial"/>
+        </w:rPr>
+        <w:t>, 2019</w:t>
+      </w:r>
+    </w:p>
+    <w:p>
+      <w:pPr>
+        <w:pStyle w:val="CorpodeTextoTCC"/>
+        <w:ind w:firstLine="0"/>
+        <w:jc w:val="left"/>
+        <w:rPr>
+          <w:rFonts w:ascii="Arial" w:hAnsi="Arial" w:cs="Arial"/>
+          <w:color w:val="202124"/>
+          <w:shd w:val="clear" w:color="auto" w:fill="FFFFFF"/>
+          <w:lang w:val="pt-BR"/>
+        </w:rPr>
+      </w:pPr>
+      <w:r>
+        <w:rPr>
+          <w:rFonts w:ascii="Arial" w:hAnsi="Arial" w:cs="Arial"/>
+          <w:color w:val="202124"/>
+          <w:shd w:val="clear" w:color="auto" w:fill="FFFFFF"/>
+        </w:rPr>
+        <w:t xml:space="preserve">KARUNARATHNA, Kanchana. </w:t>
+      </w:r>
+      <w:proofErr w:type="spellStart"/>
+      <w:r>
+        <w:rPr>
+          <w:rFonts w:ascii="Arial" w:hAnsi="Arial" w:cs="Arial"/>
+          <w:b/>
+          <w:bCs/>
+          <w:color w:val="202124"/>
+          <w:shd w:val="clear" w:color="auto" w:fill="FFFFFF"/>
+        </w:rPr>
+        <w:t>GameSphere</w:t>
+      </w:r>
+      <w:proofErr w:type="spellEnd"/>
+      <w:r>
+        <w:rPr>
+          <w:rFonts w:ascii="Arial" w:hAnsi="Arial" w:cs="Arial"/>
+          <w:b/>
+          <w:bCs/>
+          <w:color w:val="202124"/>
+          <w:shd w:val="clear" w:color="auto" w:fill="FFFFFF"/>
+        </w:rPr>
+        <w:t>: 2000 App Store Insights &amp; Ratings</w:t>
+      </w:r>
+      <w:r>
+        <w:rPr>
+          <w:rFonts w:ascii="Arial" w:hAnsi="Arial" w:cs="Arial"/>
+          <w:b/>
+          <w:bCs/>
+          <w:color w:val="202124"/>
+          <w:shd w:val="clear" w:color="auto" w:fill="FFFFFF"/>
+        </w:rPr>
+        <w:t>.</w:t>
+      </w:r>
+      <w:r>
+        <w:rPr>
+          <w:rFonts w:ascii="Arial" w:hAnsi="Arial" w:cs="Arial"/>
+          <w:color w:val="202124"/>
+          <w:shd w:val="clear" w:color="auto" w:fill="FFFFFF"/>
+        </w:rPr>
+        <w:t xml:space="preserve"> </w:t>
+      </w:r>
+      <w:r>
+        <w:rPr>
+          <w:rFonts w:ascii="Arial" w:hAnsi="Arial" w:cs="Arial"/>
+          <w:color w:val="202124"/>
+          <w:shd w:val="clear" w:color="auto" w:fill="FFFFFF"/>
+        </w:rPr>
+        <w:t>Unlock the Secrets of Player Preferences and Game Trends</w:t>
+      </w:r>
+      <w:r>
+        <w:rPr>
+          <w:rFonts w:ascii="Arial" w:hAnsi="Arial" w:cs="Arial"/>
+          <w:color w:val="202124"/>
+          <w:shd w:val="clear" w:color="auto" w:fill="FFFFFF"/>
+        </w:rPr>
+        <w:t>.</w:t>
+      </w:r>
+      <w:r>
+        <w:rPr>
+          <w:rFonts w:ascii="Arial" w:hAnsi="Arial" w:cs="Arial"/>
+          <w:color w:val="202124"/>
+          <w:shd w:val="clear" w:color="auto" w:fill="FFFFFF"/>
+        </w:rPr>
+        <w:t xml:space="preserve"> </w:t>
+      </w:r>
+      <w:r>
+        <w:rPr>
+          <w:rFonts w:ascii="Arial" w:hAnsi="Arial" w:cs="Arial"/>
+          <w:color w:val="202124"/>
+          <w:shd w:val="clear" w:color="auto" w:fill="FFFFFF"/>
+        </w:rPr>
+        <w:t xml:space="preserve">2024. </w:t>
+      </w:r>
+      <w:r>
+        <w:rPr>
+          <w:rFonts w:ascii="Arial" w:hAnsi="Arial" w:cs="Arial"/>
+          <w:color w:val="202124"/>
+          <w:shd w:val="clear" w:color="auto" w:fill="FFFFFF"/>
+          <w:lang w:val="pt-BR"/>
+        </w:rPr>
+        <w:t xml:space="preserve">Disponível em: </w:t>
+      </w:r>
+      <w:r>
+        <w:rPr>
+          <w:rFonts w:ascii="Arial" w:hAnsi="Arial" w:cs="Arial"/>
+          <w:color w:val="202124"/>
+          <w:shd w:val="clear" w:color="auto" w:fill="FFFFFF"/>
+          <w:lang w:val="pt-BR"/>
+        </w:rPr>
+        <w:t>https://www.kaggle.com/datasets/kanchana1990/gamesphere-2000-app-store-insights-and-ratings/data</w:t>
+      </w:r>
+    </w:p>
+    <w:p>
+      <w:pPr>
+        <w:pStyle w:val="CorpodeTextoTCC"/>
+        <w:ind w:firstLine="0"/>
+        <w:jc w:val="left"/>
+        <w:rPr>
+          <w:rFonts w:ascii="Arial" w:hAnsi="Arial" w:cs="Arial"/>
+          <w:lang w:val="pt-BR"/>
+        </w:rPr>
+      </w:pPr>
+      <w:r>
+        <w:rPr>
+          <w:rFonts w:ascii="Arial" w:hAnsi="Arial" w:cs="Arial"/>
+        </w:rPr>
+        <w:t xml:space="preserve">APICHARDSILKIJ, </w:t>
+      </w:r>
+      <w:proofErr w:type="spellStart"/>
+      <w:r>
+        <w:rPr>
+          <w:rFonts w:ascii="Arial" w:hAnsi="Arial" w:cs="Arial"/>
+        </w:rPr>
+        <w:t>Nattapoj</w:t>
+      </w:r>
+      <w:proofErr w:type="spellEnd"/>
+      <w:r>
+        <w:rPr>
+          <w:rFonts w:ascii="Arial" w:hAnsi="Arial" w:cs="Arial"/>
+        </w:rPr>
+        <w:t xml:space="preserve">. </w:t>
+      </w:r>
+      <w:r>
+        <w:rPr>
+          <w:rFonts w:ascii="Arial" w:hAnsi="Arial" w:cs="Arial"/>
+          <w:b/>
+          <w:bCs/>
+        </w:rPr>
+        <w:t>Basic Comparison Between Random</w:t>
+      </w:r>
+      <w:r>
+        <w:rPr>
+          <w:rFonts w:ascii="Arial" w:hAnsi="Arial" w:cs="Arial"/>
+          <w:b/>
+          <w:bCs/>
+        </w:rPr>
+        <w:t xml:space="preserve"> </w:t>
+      </w:r>
+      <w:r>
+        <w:rPr>
+          <w:rFonts w:ascii="Arial" w:hAnsi="Arial" w:cs="Arial"/>
+          <w:b/>
+          <w:bCs/>
+        </w:rPr>
+        <w:t xml:space="preserve">Forest, SVM, and </w:t>
+      </w:r>
+      <w:proofErr w:type="spellStart"/>
+      <w:r>
+        <w:rPr>
+          <w:rFonts w:ascii="Arial" w:hAnsi="Arial" w:cs="Arial"/>
+          <w:b/>
+          <w:bCs/>
+        </w:rPr>
+        <w:t>XGBoost</w:t>
+      </w:r>
+      <w:proofErr w:type="spellEnd"/>
+      <w:r>
+        <w:rPr>
+          <w:rFonts w:ascii="Arial" w:hAnsi="Arial" w:cs="Arial"/>
+        </w:rPr>
+        <w:t>.</w:t>
+      </w:r>
+      <w:r>
+        <w:rPr>
+          <w:rFonts w:ascii="Arial" w:hAnsi="Arial" w:cs="Arial"/>
+        </w:rPr>
+        <w:t xml:space="preserve"> </w:t>
+      </w:r>
+      <w:r>
+        <w:rPr>
+          <w:rFonts w:ascii="Arial" w:hAnsi="Arial" w:cs="Arial"/>
+          <w:lang w:val="pt-BR"/>
+        </w:rPr>
+        <w:t>20</w:t>
+      </w:r>
+      <w:r>
+        <w:rPr>
+          <w:rFonts w:ascii="Arial" w:hAnsi="Arial" w:cs="Arial"/>
+          <w:lang w:val="pt-BR"/>
+        </w:rPr>
+        <w:t xml:space="preserve">24. </w:t>
+      </w:r>
+      <w:r>
+        <w:rPr>
+          <w:rFonts w:ascii="Arial" w:hAnsi="Arial" w:cs="Arial"/>
+          <w:lang w:val="pt-BR"/>
+        </w:rPr>
+        <w:t xml:space="preserve">Disponível em: </w:t>
+      </w:r>
+      <w:r>
+        <w:rPr>
+          <w:rFonts w:ascii="Arial" w:hAnsi="Arial" w:cs="Arial"/>
+          <w:lang w:val="pt-BR"/>
+        </w:rPr>
+        <w:t>https://medium.com/@ap.nattapoj_st/basic-comparison-between-randomforest-svm-and-xgboost-0e5862871175</w:t>
+      </w:r>
+    </w:p>
+    <w:p>
+      <w:pPr>
+        <w:pStyle w:val="CorpodeTextoTCC"/>
+        <w:ind w:firstLine="0"/>
+        <w:jc w:val="left"/>
+        <w:rPr>
+          <w:rFonts w:ascii="Arial" w:hAnsi="Arial" w:cs="Arial"/>
+          <w:lang w:val="pt-BR"/>
+        </w:rPr>
+      </w:pPr>
+      <w:proofErr w:type="spellStart"/>
+      <w:r>
+        <w:rPr>
+          <w:rFonts w:ascii="Arial" w:hAnsi="Arial" w:cs="Arial"/>
+        </w:rPr>
+        <w:t>Nayebi</w:t>
+      </w:r>
+      <w:proofErr w:type="spellEnd"/>
+      <w:r>
+        <w:rPr>
+          <w:rFonts w:ascii="Arial" w:hAnsi="Arial" w:cs="Arial"/>
+        </w:rPr>
+        <w:t xml:space="preserve">, M., Cho, H. &amp; Ruhe, G. </w:t>
+      </w:r>
+      <w:r>
+        <w:rPr>
+          <w:rFonts w:ascii="Arial" w:hAnsi="Arial" w:cs="Arial"/>
+          <w:b/>
+          <w:bCs/>
+        </w:rPr>
+        <w:t>App store mining is not enough for app improvement</w:t>
+      </w:r>
+      <w:r>
+        <w:rPr>
+          <w:rFonts w:ascii="Arial" w:hAnsi="Arial" w:cs="Arial"/>
+        </w:rPr>
+        <w:t xml:space="preserve">. </w:t>
+      </w:r>
+      <w:r>
+        <w:rPr>
+          <w:rFonts w:ascii="Arial" w:hAnsi="Arial" w:cs="Arial"/>
+          <w:lang w:val="pt-BR"/>
+        </w:rPr>
+        <w:t xml:space="preserve">Empir Software Eng 23, 2764–2794 (2018). </w:t>
+      </w:r>
+      <w:r>
+        <w:rPr>
+          <w:rFonts w:ascii="Arial" w:hAnsi="Arial" w:cs="Arial"/>
+          <w:lang w:val="pt-BR"/>
+        </w:rPr>
+        <w:t xml:space="preserve">Disponível em: </w:t>
+      </w:r>
+      <w:r>
+        <w:rPr>
+          <w:rFonts w:ascii="Arial" w:hAnsi="Arial" w:cs="Arial"/>
+          <w:lang w:val="pt-BR"/>
+        </w:rPr>
+        <w:t>https://doi.org/10.1007/s10664-018-9601-1</w:t>
+      </w:r>
+    </w:p>
+    <w:p>
+      <w:pPr>
+        <w:pStyle w:val="CorpodeTextoTCC"/>
+        <w:ind w:firstLine="0"/>
+        <w:jc w:val="left"/>
+        <w:rPr>
+          <w:rFonts w:ascii="Arial" w:hAnsi="Arial" w:cs="Arial"/>
+        </w:rPr>
+      </w:pPr>
+      <w:r>
+        <w:rPr>
+          <w:rFonts w:ascii="Arial" w:hAnsi="Arial" w:cs="Arial"/>
+        </w:rPr>
+        <w:t xml:space="preserve">Bin Fu, Jialiu Lin, Lei Li, Christos </w:t>
+      </w:r>
+      <w:proofErr w:type="spellStart"/>
+      <w:r>
+        <w:rPr>
+          <w:rFonts w:ascii="Arial" w:hAnsi="Arial" w:cs="Arial"/>
+        </w:rPr>
+        <w:t>Faloutsos</w:t>
+      </w:r>
+      <w:proofErr w:type="spellEnd"/>
+      <w:r>
+        <w:rPr>
+          <w:rFonts w:ascii="Arial" w:hAnsi="Arial" w:cs="Arial"/>
+        </w:rPr>
+        <w:t xml:space="preserve">, Jason Hong, and Norman Sadeh. 2013. </w:t>
+      </w:r>
+      <w:r>
+        <w:rPr>
+          <w:rFonts w:ascii="Arial" w:hAnsi="Arial" w:cs="Arial"/>
+          <w:b/>
+          <w:bCs/>
+        </w:rPr>
+        <w:t>Why people hate your app: making sense of user feedback in a mobile app store</w:t>
+      </w:r>
+      <w:r>
+        <w:rPr>
+          <w:rFonts w:ascii="Arial" w:hAnsi="Arial" w:cs="Arial"/>
+        </w:rPr>
+        <w:t xml:space="preserve">. In Proceedings of the 19th ACM SIGKDD international conference on Knowledge discovery and data mining (KDD '13). Association for Computing Machinery, New York, NY, USA, 1276–1284. </w:t>
+      </w:r>
+      <w:proofErr w:type="spellStart"/>
+      <w:r>
+        <w:rPr>
+          <w:rFonts w:ascii="Arial" w:hAnsi="Arial" w:cs="Arial"/>
+        </w:rPr>
+        <w:t>Disponível</w:t>
+      </w:r>
+      <w:proofErr w:type="spellEnd"/>
+      <w:r>
+        <w:rPr>
+          <w:rFonts w:ascii="Arial" w:hAnsi="Arial" w:cs="Arial"/>
+        </w:rPr>
+        <w:t xml:space="preserve"> </w:t>
+      </w:r>
+      <w:proofErr w:type="spellStart"/>
+      <w:r>
+        <w:rPr>
+          <w:rFonts w:ascii="Arial" w:hAnsi="Arial" w:cs="Arial"/>
+        </w:rPr>
+        <w:t>em</w:t>
+      </w:r>
+      <w:proofErr w:type="spellEnd"/>
+      <w:r>
+        <w:rPr>
+          <w:rFonts w:ascii="Arial" w:hAnsi="Arial" w:cs="Arial"/>
+        </w:rPr>
+        <w:t xml:space="preserve">: </w:t>
+      </w:r>
+      <w:r>
+        <w:rPr>
+          <w:rFonts w:ascii="Arial" w:hAnsi="Arial" w:cs="Arial"/>
+        </w:rPr>
+        <w:t>https://doi.org/10.1145/2487575.2488202</w:t>
+      </w:r>
+    </w:p>
+    <w:p>
+      <w:pPr>
+        <w:pStyle w:val="CorpodeTextoTCC"/>
+        <w:ind w:firstLine="0"/>
+        <w:jc w:val="left"/>
+        <w:rPr>
+          <w:rFonts w:ascii="Arial" w:hAnsi="Arial" w:cs="Arial"/>
+          <w:lang w:val="pt-BR"/>
+        </w:rPr>
+      </w:pPr>
+      <w:r>
+        <w:rPr>
+          <w:rFonts w:ascii="Arial" w:hAnsi="Arial" w:cs="Arial"/>
+        </w:rPr>
+        <w:t xml:space="preserve">Islam, Mir. (2014). </w:t>
+      </w:r>
+      <w:r>
+        <w:rPr>
+          <w:rFonts w:ascii="Arial" w:hAnsi="Arial" w:cs="Arial"/>
+          <w:b/>
+          <w:bCs/>
+        </w:rPr>
+        <w:t>Numeric Rating of Apps on Google Play Store by Sentiment Analysis on User Reviews</w:t>
+      </w:r>
+      <w:r>
+        <w:rPr>
+          <w:rFonts w:ascii="Arial" w:hAnsi="Arial" w:cs="Arial"/>
+        </w:rPr>
+        <w:t xml:space="preserve">. </w:t>
+      </w:r>
+      <w:r>
+        <w:rPr>
+          <w:rFonts w:ascii="Arial" w:hAnsi="Arial" w:cs="Arial"/>
+          <w:lang w:val="pt-BR"/>
+        </w:rPr>
+        <w:t xml:space="preserve">Disponível em: </w:t>
+      </w:r>
+      <w:r>
+        <w:rPr>
+          <w:rFonts w:ascii="Arial" w:hAnsi="Arial" w:cs="Arial"/>
+          <w:lang w:val="pt-BR"/>
+        </w:rPr>
+        <w:t>https://doi.org/10.1109/ICEEICT.2014.6919058</w:t>
+      </w:r>
+    </w:p>
+    <w:p>
+      <w:pPr>
+        <w:pStyle w:val="CorpodeTextoTCC"/>
+        <w:ind w:firstLine="0"/>
+        <w:jc w:val="left"/>
+        <w:rPr>
+          <w:rFonts w:ascii="Arial" w:hAnsi="Arial" w:cs="Arial"/>
+        </w:rPr>
+      </w:pPr>
+      <w:r>
+        <w:rPr>
+          <w:rFonts w:ascii="Arial" w:hAnsi="Arial" w:cs="Arial"/>
+          <w:lang w:val="de-DE"/>
+        </w:rPr>
+        <w:t xml:space="preserve">Lin, D., Bezemer, CP., Zou, Y. et al. </w:t>
+      </w:r>
+      <w:r>
+        <w:rPr>
+          <w:rFonts w:ascii="Arial" w:hAnsi="Arial" w:cs="Arial"/>
+          <w:b/>
+          <w:bCs/>
+        </w:rPr>
+        <w:t>An empirical study of game reviews on the Steam platform</w:t>
+      </w:r>
+      <w:r>
+        <w:rPr>
+          <w:rFonts w:ascii="Arial" w:hAnsi="Arial" w:cs="Arial"/>
+        </w:rPr>
+        <w:t xml:space="preserve">. </w:t>
+      </w:r>
+      <w:proofErr w:type="spellStart"/>
+      <w:r>
+        <w:rPr>
+          <w:rFonts w:ascii="Arial" w:hAnsi="Arial" w:cs="Arial"/>
+        </w:rPr>
+        <w:t>Empir</w:t>
+      </w:r>
+      <w:proofErr w:type="spellEnd"/>
+      <w:r>
+        <w:rPr>
+          <w:rFonts w:ascii="Arial" w:hAnsi="Arial" w:cs="Arial"/>
+        </w:rPr>
+        <w:t xml:space="preserve"> Software Eng 24, 170–207 (2019). </w:t>
+      </w:r>
+      <w:proofErr w:type="spellStart"/>
+      <w:r>
+        <w:rPr>
+          <w:rFonts w:ascii="Arial" w:hAnsi="Arial" w:cs="Arial"/>
+        </w:rPr>
+        <w:t>Disponível</w:t>
+      </w:r>
+      <w:proofErr w:type="spellEnd"/>
+      <w:r>
+        <w:rPr>
+          <w:rFonts w:ascii="Arial" w:hAnsi="Arial" w:cs="Arial"/>
+        </w:rPr>
+        <w:t xml:space="preserve"> </w:t>
+      </w:r>
+      <w:proofErr w:type="spellStart"/>
+      <w:r>
+        <w:rPr>
+          <w:rFonts w:ascii="Arial" w:hAnsi="Arial" w:cs="Arial"/>
+        </w:rPr>
+        <w:t>em</w:t>
+      </w:r>
+      <w:proofErr w:type="spellEnd"/>
+      <w:r>
+        <w:rPr>
+          <w:rFonts w:ascii="Arial" w:hAnsi="Arial" w:cs="Arial"/>
+        </w:rPr>
+        <w:t xml:space="preserve">: </w:t>
+      </w:r>
+      <w:r>
+        <w:rPr>
+          <w:rFonts w:ascii="Arial" w:hAnsi="Arial" w:cs="Arial"/>
+        </w:rPr>
+        <w:lastRenderedPageBreak/>
+        <w:t>https://doi.org/10.1007/s10664-018-9627-4</w:t>
+      </w:r>
     </w:p>
     <w:sectPr>
       <w:footerReference w:type="default" r:id="rId27"/>
@@ -6174,59 +7069,10 @@
       </w:r>
     </w:p>
   </w:endnote>
-  <w:endnote w:id="1">
-    <w:p>
-      <w:pPr>
-        <w:pStyle w:val="EndnoteText"/>
-      </w:pPr>
-      <w:r>
-        <w:rPr>
-          <w:rStyle w:val="EndnoteReference"/>
-        </w:rPr>
-        <w:endnoteRef/>
-      </w:r>
-      <w:r>
-        <w:t xml:space="preserve"> Medium</w:t>
-      </w:r>
-      <w:r>
-        <w:t>.com,</w:t>
-      </w:r>
-      <w:r>
-        <w:rPr>
-          <w:i/>
-          <w:iCs/>
-        </w:rPr>
-        <w:t xml:space="preserve"> Is it possible to predict rating of google play store apps based on the given information?,</w:t>
-      </w:r>
-      <w:r>
-        <w:t xml:space="preserve"> Disponível em https://medium.com/analytics-vidhya/is-it-possible-to-predict-rating-of-google-play-store-apps-based-on-the-given-information-da9a44a3ac1e</w:t>
-      </w:r>
-    </w:p>
-  </w:endnote>
 </w:endnotes>
 </file>
 
 <file path=word/footer1.xml><?xml version="1.0" encoding="utf-8"?>
-<w:ftr xmlns:wpc="http://schemas.microsoft.com/office/word/2010/wordprocessingCanvas" xmlns:cx="http://schemas.microsoft.com/office/drawing/2014/chartex" xmlns:cx1="http://schemas.microsoft.com/office/drawing/2015/9/8/chartex" xmlns:cx2="http://schemas.microsoft.com/office/drawing/2015/10/21/chartex" xmlns:cx3="http://schemas.microsoft.com/office/drawing/2016/5/9/chartex" xmlns:cx4="http://schemas.microsoft.com/office/drawing/2016/5/10/chartex" xmlns:cx5="http://schemas.microsoft.com/office/drawing/2016/5/11/chartex" xmlns:cx6="http://schemas.microsoft.com/office/drawing/2016/5/12/chartex" xmlns:cx7="http://schemas.microsoft.com/office/drawing/2016/5/13/chartex" xmlns:cx8="http://schemas.microsoft.com/office/drawing/2016/5/14/chartex" xmlns:mc="http://schemas.openxmlformats.org/markup-compatibility/2006" xmlns:aink="http://schemas.microsoft.com/office/drawing/2016/ink" xmlns:am3d="http://schemas.microsoft.com/office/drawing/2017/model3d" xmlns:o="urn:schemas-microsoft-com:office:office" xmlns:oel="http://schemas.microsoft.com/office/2019/extlst" xmlns:r="http://schemas.openxmlformats.org/officeDocument/2006/relationships" xmlns:m="http://schemas.openxmlformats.org/officeDocument/2006/math" xmlns:v="urn:schemas-microsoft-com:vml" xmlns:wp14="http://schemas.microsoft.com/office/word/2010/wordprocessingDrawing" xmlns:wp="http://schemas.openxmlformats.org/drawingml/2006/wordprocessingDrawing" xmlns:w10="urn:schemas-microsoft-com:office:word" xmlns:w="http://schemas.openxmlformats.org/wordprocessingml/2006/main" xmlns:w14="http://schemas.microsoft.com/office/word/2010/wordml" xmlns:w15="http://schemas.microsoft.com/office/word/2012/wordml" xmlns:w16cex="http://schemas.microsoft.com/office/word/2018/wordml/cex" xmlns:w16cid="http://schemas.microsoft.com/office/word/2016/wordml/cid" xmlns:w16="http://schemas.microsoft.com/office/word/2018/wordml" xmlns:w16sdtdh="http://schemas.microsoft.com/office/word/2020/wordml/sdtdatahash" xmlns:w16se="http://schemas.microsoft.com/office/word/2015/wordml/symex" xmlns:wpg="http://schemas.microsoft.com/office/word/2010/wordprocessingGroup" xmlns:wpi="http://schemas.microsoft.com/office/word/2010/wordprocessingInk" xmlns:wne="http://schemas.microsoft.com/office/word/2006/wordml" xmlns:wps="http://schemas.microsoft.com/office/word/2010/wordprocessingShape" mc:Ignorable="w14 w15 w16se w16cid w16 w16cex w16sdtdh wp14">
-  <w:p>
-    <w:pPr>
-      <w:pStyle w:val="Footer"/>
-    </w:pPr>
-  </w:p>
-</w:ftr>
-</file>
-
-<file path=word/footer2.xml><?xml version="1.0" encoding="utf-8"?>
-<w:ftr xmlns:wpc="http://schemas.microsoft.com/office/word/2010/wordprocessingCanvas" xmlns:cx="http://schemas.microsoft.com/office/drawing/2014/chartex" xmlns:cx1="http://schemas.microsoft.com/office/drawing/2015/9/8/chartex" xmlns:cx2="http://schemas.microsoft.com/office/drawing/2015/10/21/chartex" xmlns:cx3="http://schemas.microsoft.com/office/drawing/2016/5/9/chartex" xmlns:cx4="http://schemas.microsoft.com/office/drawing/2016/5/10/chartex" xmlns:cx5="http://schemas.microsoft.com/office/drawing/2016/5/11/chartex" xmlns:cx6="http://schemas.microsoft.com/office/drawing/2016/5/12/chartex" xmlns:cx7="http://schemas.microsoft.com/office/drawing/2016/5/13/chartex" xmlns:cx8="http://schemas.microsoft.com/office/drawing/2016/5/14/chartex" xmlns:mc="http://schemas.openxmlformats.org/markup-compatibility/2006" xmlns:aink="http://schemas.microsoft.com/office/drawing/2016/ink" xmlns:am3d="http://schemas.microsoft.com/office/drawing/2017/model3d" xmlns:o="urn:schemas-microsoft-com:office:office" xmlns:oel="http://schemas.microsoft.com/office/2019/extlst" xmlns:r="http://schemas.openxmlformats.org/officeDocument/2006/relationships" xmlns:m="http://schemas.openxmlformats.org/officeDocument/2006/math" xmlns:v="urn:schemas-microsoft-com:vml" xmlns:wp14="http://schemas.microsoft.com/office/word/2010/wordprocessingDrawing" xmlns:wp="http://schemas.openxmlformats.org/drawingml/2006/wordprocessingDrawing" xmlns:w10="urn:schemas-microsoft-com:office:word" xmlns:w="http://schemas.openxmlformats.org/wordprocessingml/2006/main" xmlns:w14="http://schemas.microsoft.com/office/word/2010/wordml" xmlns:w15="http://schemas.microsoft.com/office/word/2012/wordml" xmlns:w16cex="http://schemas.microsoft.com/office/word/2018/wordml/cex" xmlns:w16cid="http://schemas.microsoft.com/office/word/2016/wordml/cid" xmlns:w16="http://schemas.microsoft.com/office/word/2018/wordml" xmlns:w16sdtdh="http://schemas.microsoft.com/office/word/2020/wordml/sdtdatahash" xmlns:w16se="http://schemas.microsoft.com/office/word/2015/wordml/symex" xmlns:wpg="http://schemas.microsoft.com/office/word/2010/wordprocessingGroup" xmlns:wpi="http://schemas.microsoft.com/office/word/2010/wordprocessingInk" xmlns:wne="http://schemas.microsoft.com/office/word/2006/wordml" xmlns:wps="http://schemas.microsoft.com/office/word/2010/wordprocessingShape" mc:Ignorable="w14 w15 w16se w16cid w16 w16cex w16sdtdh wp14">
-  <w:p>
-    <w:pPr>
-      <w:pStyle w:val="Footer"/>
-    </w:pPr>
-  </w:p>
-</w:ftr>
-</file>
-
-<file path=word/footer3.xml><?xml version="1.0" encoding="utf-8"?>
 <w:ftr xmlns:wpc="http://schemas.microsoft.com/office/word/2010/wordprocessingCanvas" xmlns:cx="http://schemas.microsoft.com/office/drawing/2014/chartex" xmlns:cx1="http://schemas.microsoft.com/office/drawing/2015/9/8/chartex" xmlns:cx2="http://schemas.microsoft.com/office/drawing/2015/10/21/chartex" xmlns:cx3="http://schemas.microsoft.com/office/drawing/2016/5/9/chartex" xmlns:cx4="http://schemas.microsoft.com/office/drawing/2016/5/10/chartex" xmlns:cx5="http://schemas.microsoft.com/office/drawing/2016/5/11/chartex" xmlns:cx6="http://schemas.microsoft.com/office/drawing/2016/5/12/chartex" xmlns:cx7="http://schemas.microsoft.com/office/drawing/2016/5/13/chartex" xmlns:cx8="http://schemas.microsoft.com/office/drawing/2016/5/14/chartex" xmlns:mc="http://schemas.openxmlformats.org/markup-compatibility/2006" xmlns:aink="http://schemas.microsoft.com/office/drawing/2016/ink" xmlns:am3d="http://schemas.microsoft.com/office/drawing/2017/model3d" xmlns:o="urn:schemas-microsoft-com:office:office" xmlns:oel="http://schemas.microsoft.com/office/2019/extlst" xmlns:r="http://schemas.openxmlformats.org/officeDocument/2006/relationships" xmlns:m="http://schemas.openxmlformats.org/officeDocument/2006/math" xmlns:v="urn:schemas-microsoft-com:vml" xmlns:wp14="http://schemas.microsoft.com/office/word/2010/wordprocessingDrawing" xmlns:wp="http://schemas.openxmlformats.org/drawingml/2006/wordprocessingDrawing" xmlns:w10="urn:schemas-microsoft-com:office:word" xmlns:w="http://schemas.openxmlformats.org/wordprocessingml/2006/main" xmlns:w14="http://schemas.microsoft.com/office/word/2010/wordml" xmlns:w15="http://schemas.microsoft.com/office/word/2012/wordml" xmlns:w16cex="http://schemas.microsoft.com/office/word/2018/wordml/cex" xmlns:w16cid="http://schemas.microsoft.com/office/word/2016/wordml/cid" xmlns:w16="http://schemas.microsoft.com/office/word/2018/wordml" xmlns:w16sdtdh="http://schemas.microsoft.com/office/word/2020/wordml/sdtdatahash" xmlns:w16se="http://schemas.microsoft.com/office/word/2015/wordml/symex" xmlns:wpg="http://schemas.microsoft.com/office/word/2010/wordprocessingGroup" xmlns:wpi="http://schemas.microsoft.com/office/word/2010/wordprocessingInk" xmlns:wne="http://schemas.microsoft.com/office/word/2006/wordml" xmlns:wps="http://schemas.microsoft.com/office/word/2010/wordprocessingShape" mc:Ignorable="w14 w15 w16se w16cid w16 w16cex w16sdtdh wp14">
   <w:p>
     <w:pPr>
@@ -6483,7 +7329,7 @@
 </w:ftr>
 </file>
 
-<file path=word/footer4.xml><?xml version="1.0" encoding="utf-8"?>
+<file path=word/footer2.xml><?xml version="1.0" encoding="utf-8"?>
 <w:ftr xmlns:wpc="http://schemas.microsoft.com/office/word/2010/wordprocessingCanvas" xmlns:cx="http://schemas.microsoft.com/office/drawing/2014/chartex" xmlns:cx1="http://schemas.microsoft.com/office/drawing/2015/9/8/chartex" xmlns:cx2="http://schemas.microsoft.com/office/drawing/2015/10/21/chartex" xmlns:cx3="http://schemas.microsoft.com/office/drawing/2016/5/9/chartex" xmlns:cx4="http://schemas.microsoft.com/office/drawing/2016/5/10/chartex" xmlns:cx5="http://schemas.microsoft.com/office/drawing/2016/5/11/chartex" xmlns:cx6="http://schemas.microsoft.com/office/drawing/2016/5/12/chartex" xmlns:cx7="http://schemas.microsoft.com/office/drawing/2016/5/13/chartex" xmlns:cx8="http://schemas.microsoft.com/office/drawing/2016/5/14/chartex" xmlns:mc="http://schemas.openxmlformats.org/markup-compatibility/2006" xmlns:aink="http://schemas.microsoft.com/office/drawing/2016/ink" xmlns:am3d="http://schemas.microsoft.com/office/drawing/2017/model3d" xmlns:o="urn:schemas-microsoft-com:office:office" xmlns:oel="http://schemas.microsoft.com/office/2019/extlst" xmlns:r="http://schemas.openxmlformats.org/officeDocument/2006/relationships" xmlns:m="http://schemas.openxmlformats.org/officeDocument/2006/math" xmlns:v="urn:schemas-microsoft-com:vml" xmlns:wp14="http://schemas.microsoft.com/office/word/2010/wordprocessingDrawing" xmlns:wp="http://schemas.openxmlformats.org/drawingml/2006/wordprocessingDrawing" xmlns:w10="urn:schemas-microsoft-com:office:word" xmlns:w="http://schemas.openxmlformats.org/wordprocessingml/2006/main" xmlns:w14="http://schemas.microsoft.com/office/word/2010/wordml" xmlns:w15="http://schemas.microsoft.com/office/word/2012/wordml" xmlns:w16cex="http://schemas.microsoft.com/office/word/2018/wordml/cex" xmlns:w16cid="http://schemas.microsoft.com/office/word/2016/wordml/cid" xmlns:w16="http://schemas.microsoft.com/office/word/2018/wordml" xmlns:w16sdtdh="http://schemas.microsoft.com/office/word/2020/wordml/sdtdatahash" xmlns:w16se="http://schemas.microsoft.com/office/word/2015/wordml/symex" xmlns:wpg="http://schemas.microsoft.com/office/word/2010/wordprocessingGroup" xmlns:wpi="http://schemas.microsoft.com/office/word/2010/wordprocessingInk" xmlns:wne="http://schemas.microsoft.com/office/word/2006/wordml" xmlns:wps="http://schemas.microsoft.com/office/word/2010/wordprocessingShape" mc:Ignorable="w14 w15 w16se w16cid w16 w16cex w16sdtdh wp14">
   <w:p>
     <w:pPr>
@@ -6516,7 +7362,7 @@
           <wp:extent cx="956310" cy="129540"/>
           <wp:effectExtent l="0" t="0" r="0" b="3810"/>
           <wp:wrapNone/>
-          <wp:docPr id="8" name="Imagem 24">
+          <wp:docPr id="356622486" name="Imagem 24">
             <a:extLst xmlns:a="http://schemas.openxmlformats.org/drawingml/2006/main">
               <a:ext uri="{FF2B5EF4-FFF2-40B4-BE49-F238E27FC236}">
                 <a16:creationId xmlns:a16="http://schemas.microsoft.com/office/drawing/2014/main" id="{7F6E0C5F-2F37-47BC-8342-7D1F2F3CA14E}"/>
@@ -6581,7 +7427,7 @@
 </w:ftr>
 </file>
 
-<file path=word/footer5.xml><?xml version="1.0" encoding="utf-8"?>
+<file path=word/footer3.xml><?xml version="1.0" encoding="utf-8"?>
 <w:ftr xmlns:wpc="http://schemas.microsoft.com/office/word/2010/wordprocessingCanvas" xmlns:cx="http://schemas.microsoft.com/office/drawing/2014/chartex" xmlns:cx1="http://schemas.microsoft.com/office/drawing/2015/9/8/chartex" xmlns:cx2="http://schemas.microsoft.com/office/drawing/2015/10/21/chartex" xmlns:cx3="http://schemas.microsoft.com/office/drawing/2016/5/9/chartex" xmlns:cx4="http://schemas.microsoft.com/office/drawing/2016/5/10/chartex" xmlns:cx5="http://schemas.microsoft.com/office/drawing/2016/5/11/chartex" xmlns:cx6="http://schemas.microsoft.com/office/drawing/2016/5/12/chartex" xmlns:cx7="http://schemas.microsoft.com/office/drawing/2016/5/13/chartex" xmlns:cx8="http://schemas.microsoft.com/office/drawing/2016/5/14/chartex" xmlns:mc="http://schemas.openxmlformats.org/markup-compatibility/2006" xmlns:aink="http://schemas.microsoft.com/office/drawing/2016/ink" xmlns:am3d="http://schemas.microsoft.com/office/drawing/2017/model3d" xmlns:o="urn:schemas-microsoft-com:office:office" xmlns:oel="http://schemas.microsoft.com/office/2019/extlst" xmlns:r="http://schemas.openxmlformats.org/officeDocument/2006/relationships" xmlns:m="http://schemas.openxmlformats.org/officeDocument/2006/math" xmlns:v="urn:schemas-microsoft-com:vml" xmlns:wp14="http://schemas.microsoft.com/office/word/2010/wordprocessingDrawing" xmlns:wp="http://schemas.openxmlformats.org/drawingml/2006/wordprocessingDrawing" xmlns:w10="urn:schemas-microsoft-com:office:word" xmlns:w="http://schemas.openxmlformats.org/wordprocessingml/2006/main" xmlns:w14="http://schemas.microsoft.com/office/word/2010/wordml" xmlns:w15="http://schemas.microsoft.com/office/word/2012/wordml" xmlns:w16cex="http://schemas.microsoft.com/office/word/2018/wordml/cex" xmlns:w16cid="http://schemas.microsoft.com/office/word/2016/wordml/cid" xmlns:w16="http://schemas.microsoft.com/office/word/2018/wordml" xmlns:w16sdtdh="http://schemas.microsoft.com/office/word/2020/wordml/sdtdatahash" xmlns:w16se="http://schemas.microsoft.com/office/word/2015/wordml/symex" xmlns:wpg="http://schemas.microsoft.com/office/word/2010/wordprocessingGroup" xmlns:wpi="http://schemas.microsoft.com/office/word/2010/wordprocessingInk" xmlns:wne="http://schemas.microsoft.com/office/word/2006/wordml" xmlns:wps="http://schemas.microsoft.com/office/word/2010/wordprocessingShape" mc:Ignorable="w14 w15 w16se w16cid w16 w16cex w16sdtdh wp14">
   <w:p>
     <w:pPr>
@@ -6884,26 +7730,6 @@
 <w:hdr xmlns:wpc="http://schemas.microsoft.com/office/word/2010/wordprocessingCanvas" xmlns:cx="http://schemas.microsoft.com/office/drawing/2014/chartex" xmlns:cx1="http://schemas.microsoft.com/office/drawing/2015/9/8/chartex" xmlns:cx2="http://schemas.microsoft.com/office/drawing/2015/10/21/chartex" xmlns:cx3="http://schemas.microsoft.com/office/drawing/2016/5/9/chartex" xmlns:cx4="http://schemas.microsoft.com/office/drawing/2016/5/10/chartex" xmlns:cx5="http://schemas.microsoft.com/office/drawing/2016/5/11/chartex" xmlns:cx6="http://schemas.microsoft.com/office/drawing/2016/5/12/chartex" xmlns:cx7="http://schemas.microsoft.com/office/drawing/2016/5/13/chartex" xmlns:cx8="http://schemas.microsoft.com/office/drawing/2016/5/14/chartex" xmlns:mc="http://schemas.openxmlformats.org/markup-compatibility/2006" xmlns:aink="http://schemas.microsoft.com/office/drawing/2016/ink" xmlns:am3d="http://schemas.microsoft.com/office/drawing/2017/model3d" xmlns:o="urn:schemas-microsoft-com:office:office" xmlns:oel="http://schemas.microsoft.com/office/2019/extlst" xmlns:r="http://schemas.openxmlformats.org/officeDocument/2006/relationships" xmlns:m="http://schemas.openxmlformats.org/officeDocument/2006/math" xmlns:v="urn:schemas-microsoft-com:vml" xmlns:wp14="http://schemas.microsoft.com/office/word/2010/wordprocessingDrawing" xmlns:wp="http://schemas.openxmlformats.org/drawingml/2006/wordprocessingDrawing" xmlns:w10="urn:schemas-microsoft-com:office:word" xmlns:w="http://schemas.openxmlformats.org/wordprocessingml/2006/main" xmlns:w14="http://schemas.microsoft.com/office/word/2010/wordml" xmlns:w15="http://schemas.microsoft.com/office/word/2012/wordml" xmlns:w16cex="http://schemas.microsoft.com/office/word/2018/wordml/cex" xmlns:w16cid="http://schemas.microsoft.com/office/word/2016/wordml/cid" xmlns:w16="http://schemas.microsoft.com/office/word/2018/wordml" xmlns:w16sdtdh="http://schemas.microsoft.com/office/word/2020/wordml/sdtdatahash" xmlns:w16se="http://schemas.microsoft.com/office/word/2015/wordml/symex" xmlns:wpg="http://schemas.microsoft.com/office/word/2010/wordprocessingGroup" xmlns:wpi="http://schemas.microsoft.com/office/word/2010/wordprocessingInk" xmlns:wne="http://schemas.microsoft.com/office/word/2006/wordml" xmlns:wps="http://schemas.microsoft.com/office/word/2010/wordprocessingShape" mc:Ignorable="w14 w15 w16se w16cid w16 w16cex w16sdtdh wp14">
   <w:p>
     <w:pPr>
-      <w:pStyle w:val="Header"/>
-    </w:pPr>
-  </w:p>
-</w:hdr>
-</file>
-
-<file path=word/header2.xml><?xml version="1.0" encoding="utf-8"?>
-<w:hdr xmlns:wpc="http://schemas.microsoft.com/office/word/2010/wordprocessingCanvas" xmlns:cx="http://schemas.microsoft.com/office/drawing/2014/chartex" xmlns:cx1="http://schemas.microsoft.com/office/drawing/2015/9/8/chartex" xmlns:cx2="http://schemas.microsoft.com/office/drawing/2015/10/21/chartex" xmlns:cx3="http://schemas.microsoft.com/office/drawing/2016/5/9/chartex" xmlns:cx4="http://schemas.microsoft.com/office/drawing/2016/5/10/chartex" xmlns:cx5="http://schemas.microsoft.com/office/drawing/2016/5/11/chartex" xmlns:cx6="http://schemas.microsoft.com/office/drawing/2016/5/12/chartex" xmlns:cx7="http://schemas.microsoft.com/office/drawing/2016/5/13/chartex" xmlns:cx8="http://schemas.microsoft.com/office/drawing/2016/5/14/chartex" xmlns:mc="http://schemas.openxmlformats.org/markup-compatibility/2006" xmlns:aink="http://schemas.microsoft.com/office/drawing/2016/ink" xmlns:am3d="http://schemas.microsoft.com/office/drawing/2017/model3d" xmlns:o="urn:schemas-microsoft-com:office:office" xmlns:oel="http://schemas.microsoft.com/office/2019/extlst" xmlns:r="http://schemas.openxmlformats.org/officeDocument/2006/relationships" xmlns:m="http://schemas.openxmlformats.org/officeDocument/2006/math" xmlns:v="urn:schemas-microsoft-com:vml" xmlns:wp14="http://schemas.microsoft.com/office/word/2010/wordprocessingDrawing" xmlns:wp="http://schemas.openxmlformats.org/drawingml/2006/wordprocessingDrawing" xmlns:w10="urn:schemas-microsoft-com:office:word" xmlns:w="http://schemas.openxmlformats.org/wordprocessingml/2006/main" xmlns:w14="http://schemas.microsoft.com/office/word/2010/wordml" xmlns:w15="http://schemas.microsoft.com/office/word/2012/wordml" xmlns:w16cex="http://schemas.microsoft.com/office/word/2018/wordml/cex" xmlns:w16cid="http://schemas.microsoft.com/office/word/2016/wordml/cid" xmlns:w16="http://schemas.microsoft.com/office/word/2018/wordml" xmlns:w16sdtdh="http://schemas.microsoft.com/office/word/2020/wordml/sdtdatahash" xmlns:w16se="http://schemas.microsoft.com/office/word/2015/wordml/symex" xmlns:wpg="http://schemas.microsoft.com/office/word/2010/wordprocessingGroup" xmlns:wpi="http://schemas.microsoft.com/office/word/2010/wordprocessingInk" xmlns:wne="http://schemas.microsoft.com/office/word/2006/wordml" xmlns:wps="http://schemas.microsoft.com/office/word/2010/wordprocessingShape" mc:Ignorable="w14 w15 w16se w16cid w16 w16cex w16sdtdh wp14">
-  <w:p>
-    <w:pPr>
-      <w:pStyle w:val="Header"/>
-    </w:pPr>
-  </w:p>
-</w:hdr>
-</file>
-
-<file path=word/header3.xml><?xml version="1.0" encoding="utf-8"?>
-<w:hdr xmlns:wpc="http://schemas.microsoft.com/office/word/2010/wordprocessingCanvas" xmlns:cx="http://schemas.microsoft.com/office/drawing/2014/chartex" xmlns:cx1="http://schemas.microsoft.com/office/drawing/2015/9/8/chartex" xmlns:cx2="http://schemas.microsoft.com/office/drawing/2015/10/21/chartex" xmlns:cx3="http://schemas.microsoft.com/office/drawing/2016/5/9/chartex" xmlns:cx4="http://schemas.microsoft.com/office/drawing/2016/5/10/chartex" xmlns:cx5="http://schemas.microsoft.com/office/drawing/2016/5/11/chartex" xmlns:cx6="http://schemas.microsoft.com/office/drawing/2016/5/12/chartex" xmlns:cx7="http://schemas.microsoft.com/office/drawing/2016/5/13/chartex" xmlns:cx8="http://schemas.microsoft.com/office/drawing/2016/5/14/chartex" xmlns:mc="http://schemas.openxmlformats.org/markup-compatibility/2006" xmlns:aink="http://schemas.microsoft.com/office/drawing/2016/ink" xmlns:am3d="http://schemas.microsoft.com/office/drawing/2017/model3d" xmlns:o="urn:schemas-microsoft-com:office:office" xmlns:oel="http://schemas.microsoft.com/office/2019/extlst" xmlns:r="http://schemas.openxmlformats.org/officeDocument/2006/relationships" xmlns:m="http://schemas.openxmlformats.org/officeDocument/2006/math" xmlns:v="urn:schemas-microsoft-com:vml" xmlns:wp14="http://schemas.microsoft.com/office/word/2010/wordprocessingDrawing" xmlns:wp="http://schemas.openxmlformats.org/drawingml/2006/wordprocessingDrawing" xmlns:w10="urn:schemas-microsoft-com:office:word" xmlns:w="http://schemas.openxmlformats.org/wordprocessingml/2006/main" xmlns:w14="http://schemas.microsoft.com/office/word/2010/wordml" xmlns:w15="http://schemas.microsoft.com/office/word/2012/wordml" xmlns:w16cex="http://schemas.microsoft.com/office/word/2018/wordml/cex" xmlns:w16cid="http://schemas.microsoft.com/office/word/2016/wordml/cid" xmlns:w16="http://schemas.microsoft.com/office/word/2018/wordml" xmlns:w16sdtdh="http://schemas.microsoft.com/office/word/2020/wordml/sdtdatahash" xmlns:w16se="http://schemas.microsoft.com/office/word/2015/wordml/symex" xmlns:wpg="http://schemas.microsoft.com/office/word/2010/wordprocessingGroup" xmlns:wpi="http://schemas.microsoft.com/office/word/2010/wordprocessingInk" xmlns:wne="http://schemas.microsoft.com/office/word/2006/wordml" xmlns:wps="http://schemas.microsoft.com/office/word/2010/wordprocessingShape" mc:Ignorable="w14 w15 w16se w16cid w16 w16cex w16sdtdh wp14">
-  <w:p>
-    <w:pPr>
       <w:pStyle w:val="BodyText"/>
       <w:spacing w:line="14" w:lineRule="auto"/>
       <w:rPr>
@@ -6927,7 +7753,7 @@
 </w:hdr>
 </file>
 
-<file path=word/header4.xml><?xml version="1.0" encoding="utf-8"?>
+<file path=word/header2.xml><?xml version="1.0" encoding="utf-8"?>
 <w:hdr xmlns:wpc="http://schemas.microsoft.com/office/word/2010/wordprocessingCanvas" xmlns:cx="http://schemas.microsoft.com/office/drawing/2014/chartex" xmlns:cx1="http://schemas.microsoft.com/office/drawing/2015/9/8/chartex" xmlns:cx2="http://schemas.microsoft.com/office/drawing/2015/10/21/chartex" xmlns:cx3="http://schemas.microsoft.com/office/drawing/2016/5/9/chartex" xmlns:cx4="http://schemas.microsoft.com/office/drawing/2016/5/10/chartex" xmlns:cx5="http://schemas.microsoft.com/office/drawing/2016/5/11/chartex" xmlns:cx6="http://schemas.microsoft.com/office/drawing/2016/5/12/chartex" xmlns:cx7="http://schemas.microsoft.com/office/drawing/2016/5/13/chartex" xmlns:cx8="http://schemas.microsoft.com/office/drawing/2016/5/14/chartex" xmlns:mc="http://schemas.openxmlformats.org/markup-compatibility/2006" xmlns:aink="http://schemas.microsoft.com/office/drawing/2016/ink" xmlns:am3d="http://schemas.microsoft.com/office/drawing/2017/model3d" xmlns:o="urn:schemas-microsoft-com:office:office" xmlns:oel="http://schemas.microsoft.com/office/2019/extlst" xmlns:r="http://schemas.openxmlformats.org/officeDocument/2006/relationships" xmlns:m="http://schemas.openxmlformats.org/officeDocument/2006/math" xmlns:v="urn:schemas-microsoft-com:vml" xmlns:wp14="http://schemas.microsoft.com/office/word/2010/wordprocessingDrawing" xmlns:wp="http://schemas.openxmlformats.org/drawingml/2006/wordprocessingDrawing" xmlns:w10="urn:schemas-microsoft-com:office:word" xmlns:w="http://schemas.openxmlformats.org/wordprocessingml/2006/main" xmlns:w14="http://schemas.microsoft.com/office/word/2010/wordml" xmlns:w15="http://schemas.microsoft.com/office/word/2012/wordml" xmlns:w16cex="http://schemas.microsoft.com/office/word/2018/wordml/cex" xmlns:w16cid="http://schemas.microsoft.com/office/word/2016/wordml/cid" xmlns:w16="http://schemas.microsoft.com/office/word/2018/wordml" xmlns:w16sdtdh="http://schemas.microsoft.com/office/word/2020/wordml/sdtdatahash" xmlns:w16se="http://schemas.microsoft.com/office/word/2015/wordml/symex" xmlns:wpg="http://schemas.microsoft.com/office/word/2010/wordprocessingGroup" xmlns:wpi="http://schemas.microsoft.com/office/word/2010/wordprocessingInk" xmlns:wne="http://schemas.microsoft.com/office/word/2006/wordml" xmlns:wps="http://schemas.microsoft.com/office/word/2010/wordprocessingShape" mc:Ignorable="w14 w15 w16se w16cid w16 w16cex w16sdtdh wp14">
   <w:p>
     <w:pPr>
@@ -8083,7 +8909,7 @@
   <w:abstractNum w:abstractNumId="10" w15:restartNumberingAfterBreak="0">
     <w:nsid w:val="6AF57636"/>
     <w:multiLevelType w:val="hybridMultilevel"/>
-    <w:tmpl w:val="93B4EFFE"/>
+    <w:tmpl w:val="830CF472"/>
     <w:lvl w:ilvl="0" w:tplc="6508395A">
       <w:start w:val="1"/>
       <w:numFmt w:val="decimal"/>
@@ -8091,7 +8917,7 @@
       <w:lvlText w:val="%1."/>
       <w:lvlJc w:val="left"/>
       <w:pPr>
-        <w:ind w:left="4405" w:hanging="720"/>
+        <w:ind w:left="1429" w:hanging="720"/>
       </w:pPr>
       <w:rPr>
         <w:rFonts w:hint="default"/>
@@ -8109,7 +8935,7 @@
       <w:lvlText w:val="%2."/>
       <w:lvlJc w:val="left"/>
       <w:pPr>
-        <w:ind w:left="770" w:hanging="360"/>
+        <w:ind w:left="-2206" w:hanging="360"/>
       </w:pPr>
     </w:lvl>
     <w:lvl w:ilvl="2" w:tplc="0409001B" w:tentative="1">
@@ -8118,7 +8944,7 @@
       <w:lvlText w:val="%3."/>
       <w:lvlJc w:val="right"/>
       <w:pPr>
-        <w:ind w:left="1490" w:hanging="180"/>
+        <w:ind w:left="-1486" w:hanging="180"/>
       </w:pPr>
     </w:lvl>
     <w:lvl w:ilvl="3" w:tplc="0409000F" w:tentative="1">
@@ -8127,7 +8953,7 @@
       <w:lvlText w:val="%4."/>
       <w:lvlJc w:val="left"/>
       <w:pPr>
-        <w:ind w:left="2210" w:hanging="360"/>
+        <w:ind w:left="-766" w:hanging="360"/>
       </w:pPr>
     </w:lvl>
     <w:lvl w:ilvl="4" w:tplc="04090019" w:tentative="1">
@@ -8136,7 +8962,7 @@
       <w:lvlText w:val="%5."/>
       <w:lvlJc w:val="left"/>
       <w:pPr>
-        <w:ind w:left="2930" w:hanging="360"/>
+        <w:ind w:left="-46" w:hanging="360"/>
       </w:pPr>
     </w:lvl>
     <w:lvl w:ilvl="5" w:tplc="0409001B" w:tentative="1">
@@ -8145,7 +8971,7 @@
       <w:lvlText w:val="%6."/>
       <w:lvlJc w:val="right"/>
       <w:pPr>
-        <w:ind w:left="3650" w:hanging="180"/>
+        <w:ind w:left="674" w:hanging="180"/>
       </w:pPr>
     </w:lvl>
     <w:lvl w:ilvl="6" w:tplc="0409000F" w:tentative="1">
@@ -8154,7 +8980,7 @@
       <w:lvlText w:val="%7."/>
       <w:lvlJc w:val="left"/>
       <w:pPr>
-        <w:ind w:left="4370" w:hanging="360"/>
+        <w:ind w:left="1394" w:hanging="360"/>
       </w:pPr>
     </w:lvl>
     <w:lvl w:ilvl="7" w:tplc="04090019" w:tentative="1">
@@ -8163,7 +8989,7 @@
       <w:lvlText w:val="%8."/>
       <w:lvlJc w:val="left"/>
       <w:pPr>
-        <w:ind w:left="5090" w:hanging="360"/>
+        <w:ind w:left="2114" w:hanging="360"/>
       </w:pPr>
     </w:lvl>
     <w:lvl w:ilvl="8" w:tplc="0409001B" w:tentative="1">
@@ -8172,7 +8998,7 @@
       <w:lvlText w:val="%9."/>
       <w:lvlJc w:val="right"/>
       <w:pPr>
-        <w:ind w:left="5810" w:hanging="180"/>
+        <w:ind w:left="2834" w:hanging="180"/>
       </w:pPr>
     </w:lvl>
   </w:abstractNum>
@@ -8440,6 +9266,18 @@
   </w:num>
   <w:num w:numId="13" w16cid:durableId="847868844">
     <w:abstractNumId w:val="7"/>
+  </w:num>
+  <w:num w:numId="14" w16cid:durableId="1394162907">
+    <w:abstractNumId w:val="10"/>
+    <w:lvlOverride w:ilvl="0">
+      <w:startOverride w:val="1"/>
+    </w:lvlOverride>
+  </w:num>
+  <w:num w:numId="15" w16cid:durableId="1195923625">
+    <w:abstractNumId w:val="10"/>
+    <w:lvlOverride w:ilvl="0">
+      <w:startOverride w:val="1"/>
+    </w:lvlOverride>
   </w:num>
 </w:numbering>
 </file>
@@ -8857,7 +9695,7 @@
         <w:numId w:val="1"/>
       </w:numPr>
       <w:spacing w:line="247" w:lineRule="auto"/>
-      <w:ind w:left="1003" w:right="4046"/>
+      <w:ind w:right="4046"/>
       <w:outlineLvl w:val="0"/>
     </w:pPr>
     <w:rPr>
@@ -8928,7 +9766,6 @@
   <w:style w:type="character" w:default="1" w:styleId="DefaultParagraphFont">
     <w:name w:val="Default Paragraph Font"/>
     <w:uiPriority w:val="1"/>
-    <w:semiHidden/>
     <w:unhideWhenUsed/>
   </w:style>
   <w:style w:type="table" w:default="1" w:styleId="TableNormal">
@@ -9412,6 +10249,18 @@
       </w:tblBorders>
     </w:tblPr>
   </w:style>
+  <w:style w:type="character" w:styleId="UnresolvedMention">
+    <w:name w:val="Unresolved Mention"/>
+    <w:basedOn w:val="DefaultParagraphFont"/>
+    <w:uiPriority w:val="99"/>
+    <w:semiHidden/>
+    <w:unhideWhenUsed/>
+    <w:rsid w:val="00290D64"/>
+    <w:rPr>
+      <w:color w:val="605E5C"/>
+      <w:shd w:val="clear" w:color="auto" w:fill="E1DFDD"/>
+    </w:rPr>
+  </w:style>
 </w:styles>
 </file>
 

</xml_diff>

<commit_message>
Fix summary and add professor name
</commit_message>
<xml_diff>
--- a/template-tcc-pt1-murilo.docx
+++ b/template-tcc-pt1-murilo.docx
@@ -872,7 +872,20 @@
                                 <w:szCs w:val="32"/>
                                 <w:lang w:val="pt-BR"/>
                               </w:rPr>
-                              <w:t xml:space="preserve"> Nome do Orientador</w:t>
+                              <w:t xml:space="preserve"> </w:t>
+                            </w:r>
+                            <w:r>
+                              <w:rPr>
+                                <w:rFonts w:ascii="Gotham Book" w:hAnsi="Gotham Book" w:cs="Gotham Book"/>
+                                <w:b/>
+                                <w:bCs/>
+                                <w:color w:val="FFFFFF" w:themeColor="background1"/>
+                                <w:kern w:val="24"/>
+                                <w:sz w:val="32"/>
+                                <w:szCs w:val="32"/>
+                                <w:lang w:val="pt-BR"/>
+                              </w:rPr>
+                              <w:t>Flávio Arthur Leal Ferreira</w:t>
                             </w:r>
                           </w:p>
                         </w:txbxContent>
@@ -983,7 +996,20 @@
                           <w:szCs w:val="32"/>
                           <w:lang w:val="pt-BR"/>
                         </w:rPr>
-                        <w:t xml:space="preserve"> Nome do Orientador</w:t>
+                        <w:t xml:space="preserve"> </w:t>
+                      </w:r>
+                      <w:r>
+                        <w:rPr>
+                          <w:rFonts w:ascii="Gotham Book" w:hAnsi="Gotham Book" w:cs="Gotham Book"/>
+                          <w:b/>
+                          <w:bCs/>
+                          <w:color w:val="FFFFFF" w:themeColor="background1"/>
+                          <w:kern w:val="24"/>
+                          <w:sz w:val="32"/>
+                          <w:szCs w:val="32"/>
+                          <w:lang w:val="pt-BR"/>
+                        </w:rPr>
+                        <w:t>Flávio Arthur Leal Ferreira</w:t>
                       </w:r>
                     </w:p>
                   </w:txbxContent>
@@ -1531,9 +1557,11 @@
               <w:b/>
               <w:bCs/>
               <w:noProof/>
+              <w:kern w:val="2"/>
               <w:sz w:val="24"/>
               <w:szCs w:val="24"/>
               <w:lang w:val="pt-BR" w:eastAsia="pt-BR"/>
+              <w14:ligatures w14:val="standardContextual"/>
             </w:rPr>
           </w:pPr>
           <w:r>
@@ -1569,7 +1597,7 @@
             </w:rPr>
             <w:fldChar w:fldCharType="separate"/>
           </w:r>
-          <w:hyperlink w:anchor="_Toc83580266" w:history="1">
+          <w:hyperlink w:anchor="_Toc162986287" w:history="1">
             <w:r>
               <w:rPr>
                 <w:rStyle w:val="Hyperlink"/>
@@ -1589,9 +1617,11 @@
                 <w:b/>
                 <w:bCs/>
                 <w:noProof/>
+                <w:kern w:val="2"/>
                 <w:sz w:val="24"/>
                 <w:szCs w:val="24"/>
                 <w:lang w:val="pt-BR" w:eastAsia="pt-BR"/>
+                <w14:ligatures w14:val="standardContextual"/>
               </w:rPr>
               <w:tab/>
             </w:r>
@@ -1641,7 +1671,7 @@
                 <w:sz w:val="24"/>
                 <w:szCs w:val="24"/>
               </w:rPr>
-              <w:instrText xml:space="preserve"> PAGEREF _Toc83580266 \h </w:instrText>
+              <w:instrText xml:space="preserve"> PAGEREF _Toc162986287 \h </w:instrText>
             </w:r>
             <w:r>
               <w:rPr>
@@ -1700,12 +1730,14 @@
               <w:b/>
               <w:bCs/>
               <w:noProof/>
+              <w:kern w:val="2"/>
               <w:sz w:val="24"/>
               <w:szCs w:val="24"/>
               <w:lang w:val="pt-BR" w:eastAsia="pt-BR"/>
+              <w14:ligatures w14:val="standardContextual"/>
             </w:rPr>
           </w:pPr>
-          <w:hyperlink w:anchor="_Toc83580267" w:history="1">
+          <w:hyperlink w:anchor="_Toc162986288" w:history="1">
             <w:r>
               <w:rPr>
                 <w:rStyle w:val="Hyperlink"/>
@@ -1725,9 +1757,11 @@
                 <w:b/>
                 <w:bCs/>
                 <w:noProof/>
+                <w:kern w:val="2"/>
                 <w:sz w:val="24"/>
                 <w:szCs w:val="24"/>
                 <w:lang w:val="pt-BR" w:eastAsia="pt-BR"/>
+                <w14:ligatures w14:val="standardContextual"/>
               </w:rPr>
               <w:tab/>
             </w:r>
@@ -1777,7 +1811,7 @@
                 <w:sz w:val="24"/>
                 <w:szCs w:val="24"/>
               </w:rPr>
-              <w:instrText xml:space="preserve"> PAGEREF _Toc83580267 \h </w:instrText>
+              <w:instrText xml:space="preserve"> PAGEREF _Toc162986288 \h </w:instrText>
             </w:r>
             <w:r>
               <w:rPr>
@@ -1836,12 +1870,14 @@
               <w:b/>
               <w:bCs/>
               <w:noProof/>
+              <w:kern w:val="2"/>
               <w:sz w:val="24"/>
               <w:szCs w:val="24"/>
               <w:lang w:val="pt-BR" w:eastAsia="pt-BR"/>
+              <w14:ligatures w14:val="standardContextual"/>
             </w:rPr>
           </w:pPr>
-          <w:hyperlink w:anchor="_Toc83580268" w:history="1">
+          <w:hyperlink w:anchor="_Toc162986289" w:history="1">
             <w:r>
               <w:rPr>
                 <w:rStyle w:val="Hyperlink"/>
@@ -1861,9 +1897,11 @@
                 <w:b/>
                 <w:bCs/>
                 <w:noProof/>
+                <w:kern w:val="2"/>
                 <w:sz w:val="24"/>
                 <w:szCs w:val="24"/>
                 <w:lang w:val="pt-BR" w:eastAsia="pt-BR"/>
+                <w14:ligatures w14:val="standardContextual"/>
               </w:rPr>
               <w:tab/>
             </w:r>
@@ -1913,7 +1951,7 @@
                 <w:sz w:val="24"/>
                 <w:szCs w:val="24"/>
               </w:rPr>
-              <w:instrText xml:space="preserve"> PAGEREF _Toc83580268 \h </w:instrText>
+              <w:instrText xml:space="preserve"> PAGEREF _Toc162986289 \h </w:instrText>
             </w:r>
             <w:r>
               <w:rPr>
@@ -1972,12 +2010,14 @@
               <w:b/>
               <w:bCs/>
               <w:noProof/>
+              <w:kern w:val="2"/>
               <w:sz w:val="24"/>
               <w:szCs w:val="24"/>
               <w:lang w:val="pt-BR" w:eastAsia="pt-BR"/>
+              <w14:ligatures w14:val="standardContextual"/>
             </w:rPr>
           </w:pPr>
-          <w:hyperlink w:anchor="_Toc83580269" w:history="1">
+          <w:hyperlink w:anchor="_Toc162986290" w:history="1">
             <w:r>
               <w:rPr>
                 <w:rStyle w:val="Hyperlink"/>
@@ -1997,9 +2037,11 @@
                 <w:b/>
                 <w:bCs/>
                 <w:noProof/>
+                <w:kern w:val="2"/>
                 <w:sz w:val="24"/>
                 <w:szCs w:val="24"/>
                 <w:lang w:val="pt-BR" w:eastAsia="pt-BR"/>
+                <w14:ligatures w14:val="standardContextual"/>
               </w:rPr>
               <w:tab/>
             </w:r>
@@ -2049,144 +2091,7 @@
                 <w:sz w:val="24"/>
                 <w:szCs w:val="24"/>
               </w:rPr>
-              <w:instrText xml:space="preserve"> PAGEREF _Toc83580269 \h </w:instrText>
-            </w:r>
-            <w:r>
-              <w:rPr>
-                <w:rFonts w:ascii="Arial" w:hAnsi="Arial" w:cs="Arial"/>
-                <w:b/>
-                <w:bCs/>
-                <w:noProof/>
-                <w:webHidden/>
-                <w:sz w:val="24"/>
-                <w:szCs w:val="24"/>
-              </w:rPr>
-            </w:r>
-            <w:r>
-              <w:rPr>
-                <w:rFonts w:ascii="Arial" w:hAnsi="Arial" w:cs="Arial"/>
-                <w:b/>
-                <w:bCs/>
-                <w:noProof/>
-                <w:webHidden/>
-                <w:sz w:val="24"/>
-                <w:szCs w:val="24"/>
-              </w:rPr>
-              <w:fldChar w:fldCharType="separate"/>
-            </w:r>
-            <w:r>
-              <w:rPr>
-                <w:rFonts w:ascii="Arial" w:hAnsi="Arial" w:cs="Arial"/>
-                <w:b/>
-                <w:bCs/>
-                <w:noProof/>
-                <w:webHidden/>
-                <w:sz w:val="24"/>
-                <w:szCs w:val="24"/>
-              </w:rPr>
-              <w:t>5</w:t>
-            </w:r>
-            <w:r>
-              <w:rPr>
-                <w:rFonts w:ascii="Arial" w:hAnsi="Arial" w:cs="Arial"/>
-                <w:b/>
-                <w:bCs/>
-                <w:noProof/>
-                <w:webHidden/>
-                <w:sz w:val="24"/>
-                <w:szCs w:val="24"/>
-              </w:rPr>
-              <w:fldChar w:fldCharType="end"/>
-            </w:r>
-          </w:hyperlink>
-        </w:p>
-        <w:p>
-          <w:pPr>
-            <w:pStyle w:val="TOC1"/>
-            <w:rPr>
-              <w:rFonts w:ascii="Arial" w:eastAsiaTheme="minorEastAsia" w:hAnsi="Arial" w:cs="Arial"/>
-              <w:b/>
-              <w:bCs/>
-              <w:noProof/>
-              <w:sz w:val="24"/>
-              <w:szCs w:val="24"/>
-              <w:lang w:val="pt-BR" w:eastAsia="pt-BR"/>
-            </w:rPr>
-          </w:pPr>
-          <w:hyperlink w:anchor="_Toc83580270" w:history="1">
-            <w:r>
-              <w:rPr>
-                <w:rStyle w:val="Hyperlink"/>
-                <w:rFonts w:ascii="Arial" w:hAnsi="Arial" w:cs="Arial"/>
-                <w:b/>
-                <w:bCs/>
-                <w:noProof/>
-                <w:sz w:val="24"/>
-                <w:szCs w:val="24"/>
-                <w:lang w:val="pt-BR"/>
-              </w:rPr>
-              <w:t>5.</w:t>
-            </w:r>
-            <w:r>
-              <w:rPr>
-                <w:rFonts w:ascii="Arial" w:eastAsiaTheme="minorEastAsia" w:hAnsi="Arial" w:cs="Arial"/>
-                <w:b/>
-                <w:bCs/>
-                <w:noProof/>
-                <w:sz w:val="24"/>
-                <w:szCs w:val="24"/>
-                <w:lang w:val="pt-BR" w:eastAsia="pt-BR"/>
-              </w:rPr>
-              <w:tab/>
-            </w:r>
-            <w:r>
-              <w:rPr>
-                <w:rStyle w:val="Hyperlink"/>
-                <w:rFonts w:ascii="Arial" w:hAnsi="Arial" w:cs="Arial"/>
-                <w:b/>
-                <w:bCs/>
-                <w:noProof/>
-                <w:sz w:val="24"/>
-                <w:szCs w:val="24"/>
-                <w:lang w:val="pt-BR"/>
-              </w:rPr>
-              <w:t>RESULTADOS</w:t>
-            </w:r>
-            <w:r>
-              <w:rPr>
-                <w:rFonts w:ascii="Arial" w:hAnsi="Arial" w:cs="Arial"/>
-                <w:b/>
-                <w:bCs/>
-                <w:noProof/>
-                <w:webHidden/>
-                <w:sz w:val="24"/>
-                <w:szCs w:val="24"/>
-              </w:rPr>
-              <w:tab/>
-            </w:r>
-            <w:r>
-              <w:rPr>
-                <w:rFonts w:ascii="Arial" w:hAnsi="Arial" w:cs="Arial"/>
-                <w:b/>
-                <w:bCs/>
-                <w:noProof/>
-                <w:webHidden/>
-                <w:sz w:val="24"/>
-                <w:szCs w:val="24"/>
-              </w:rPr>
-              <w:fldChar w:fldCharType="begin"/>
-            </w:r>
-            <w:r>
-              <w:rPr>
-                <w:rFonts w:ascii="Arial" w:hAnsi="Arial" w:cs="Arial"/>
-                <w:b/>
-                <w:bCs/>
-                <w:noProof/>
-                <w:webHidden/>
-                <w:sz w:val="24"/>
-                <w:szCs w:val="24"/>
-              </w:rPr>
-              <w:instrText xml:space="preserve"> PAGEREF _Toc83580270 \h </w:instrText>
+              <w:instrText xml:space="preserve"> PAGEREF _Toc162986290 \h </w:instrText>
             </w:r>
             <w:r>
               <w:rPr>
@@ -2245,12 +2150,155 @@
               <w:b/>
               <w:bCs/>
               <w:noProof/>
+              <w:kern w:val="2"/>
               <w:sz w:val="24"/>
               <w:szCs w:val="24"/>
               <w:lang w:val="pt-BR" w:eastAsia="pt-BR"/>
+              <w14:ligatures w14:val="standardContextual"/>
             </w:rPr>
           </w:pPr>
-          <w:hyperlink w:anchor="_Toc83580271" w:history="1">
+          <w:hyperlink w:anchor="_Toc162986291" w:history="1">
+            <w:r>
+              <w:rPr>
+                <w:rStyle w:val="Hyperlink"/>
+                <w:rFonts w:ascii="Arial" w:hAnsi="Arial" w:cs="Arial"/>
+                <w:b/>
+                <w:bCs/>
+                <w:noProof/>
+                <w:sz w:val="24"/>
+                <w:szCs w:val="24"/>
+                <w:lang w:val="pt-BR"/>
+              </w:rPr>
+              <w:t>5.</w:t>
+            </w:r>
+            <w:r>
+              <w:rPr>
+                <w:rFonts w:ascii="Arial" w:eastAsiaTheme="minorEastAsia" w:hAnsi="Arial" w:cs="Arial"/>
+                <w:b/>
+                <w:bCs/>
+                <w:noProof/>
+                <w:kern w:val="2"/>
+                <w:sz w:val="24"/>
+                <w:szCs w:val="24"/>
+                <w:lang w:val="pt-BR" w:eastAsia="pt-BR"/>
+                <w14:ligatures w14:val="standardContextual"/>
+              </w:rPr>
+              <w:tab/>
+            </w:r>
+            <w:r>
+              <w:rPr>
+                <w:rStyle w:val="Hyperlink"/>
+                <w:rFonts w:ascii="Arial" w:hAnsi="Arial" w:cs="Arial"/>
+                <w:b/>
+                <w:bCs/>
+                <w:noProof/>
+                <w:sz w:val="24"/>
+                <w:szCs w:val="24"/>
+                <w:lang w:val="pt-BR"/>
+              </w:rPr>
+              <w:t>RESULTADOS</w:t>
+            </w:r>
+            <w:r>
+              <w:rPr>
+                <w:rFonts w:ascii="Arial" w:hAnsi="Arial" w:cs="Arial"/>
+                <w:b/>
+                <w:bCs/>
+                <w:noProof/>
+                <w:webHidden/>
+                <w:sz w:val="24"/>
+                <w:szCs w:val="24"/>
+              </w:rPr>
+              <w:tab/>
+            </w:r>
+            <w:r>
+              <w:rPr>
+                <w:rFonts w:ascii="Arial" w:hAnsi="Arial" w:cs="Arial"/>
+                <w:b/>
+                <w:bCs/>
+                <w:noProof/>
+                <w:webHidden/>
+                <w:sz w:val="24"/>
+                <w:szCs w:val="24"/>
+              </w:rPr>
+              <w:fldChar w:fldCharType="begin"/>
+            </w:r>
+            <w:r>
+              <w:rPr>
+                <w:rFonts w:ascii="Arial" w:hAnsi="Arial" w:cs="Arial"/>
+                <w:b/>
+                <w:bCs/>
+                <w:noProof/>
+                <w:webHidden/>
+                <w:sz w:val="24"/>
+                <w:szCs w:val="24"/>
+              </w:rPr>
+              <w:instrText xml:space="preserve"> PAGEREF _Toc162986291 \h </w:instrText>
+            </w:r>
+            <w:r>
+              <w:rPr>
+                <w:rFonts w:ascii="Arial" w:hAnsi="Arial" w:cs="Arial"/>
+                <w:b/>
+                <w:bCs/>
+                <w:noProof/>
+                <w:webHidden/>
+                <w:sz w:val="24"/>
+                <w:szCs w:val="24"/>
+              </w:rPr>
+            </w:r>
+            <w:r>
+              <w:rPr>
+                <w:rFonts w:ascii="Arial" w:hAnsi="Arial" w:cs="Arial"/>
+                <w:b/>
+                <w:bCs/>
+                <w:noProof/>
+                <w:webHidden/>
+                <w:sz w:val="24"/>
+                <w:szCs w:val="24"/>
+              </w:rPr>
+              <w:fldChar w:fldCharType="separate"/>
+            </w:r>
+            <w:r>
+              <w:rPr>
+                <w:rFonts w:ascii="Arial" w:hAnsi="Arial" w:cs="Arial"/>
+                <w:b/>
+                <w:bCs/>
+                <w:noProof/>
+                <w:webHidden/>
+                <w:sz w:val="24"/>
+                <w:szCs w:val="24"/>
+              </w:rPr>
+              <w:t>9</w:t>
+            </w:r>
+            <w:r>
+              <w:rPr>
+                <w:rFonts w:ascii="Arial" w:hAnsi="Arial" w:cs="Arial"/>
+                <w:b/>
+                <w:bCs/>
+                <w:noProof/>
+                <w:webHidden/>
+                <w:sz w:val="24"/>
+                <w:szCs w:val="24"/>
+              </w:rPr>
+              <w:fldChar w:fldCharType="end"/>
+            </w:r>
+          </w:hyperlink>
+        </w:p>
+        <w:p>
+          <w:pPr>
+            <w:pStyle w:val="TOC1"/>
+            <w:rPr>
+              <w:rFonts w:ascii="Arial" w:eastAsiaTheme="minorEastAsia" w:hAnsi="Arial" w:cs="Arial"/>
+              <w:b/>
+              <w:bCs/>
+              <w:noProof/>
+              <w:kern w:val="2"/>
+              <w:sz w:val="24"/>
+              <w:szCs w:val="24"/>
+              <w:lang w:val="pt-BR" w:eastAsia="pt-BR"/>
+              <w14:ligatures w14:val="standardContextual"/>
+            </w:rPr>
+          </w:pPr>
+          <w:hyperlink w:anchor="_Toc162986292" w:history="1">
             <w:r>
               <w:rPr>
                 <w:rStyle w:val="Hyperlink"/>
@@ -2270,9 +2318,11 @@
                 <w:b/>
                 <w:bCs/>
                 <w:noProof/>
+                <w:kern w:val="2"/>
                 <w:sz w:val="24"/>
                 <w:szCs w:val="24"/>
                 <w:lang w:val="pt-BR" w:eastAsia="pt-BR"/>
+                <w14:ligatures w14:val="standardContextual"/>
               </w:rPr>
               <w:tab/>
             </w:r>
@@ -2322,7 +2372,7 @@
                 <w:sz w:val="24"/>
                 <w:szCs w:val="24"/>
               </w:rPr>
-              <w:instrText xml:space="preserve"> PAGEREF _Toc83580271 \h </w:instrText>
+              <w:instrText xml:space="preserve"> PAGEREF _Toc162986292 \h </w:instrText>
             </w:r>
             <w:r>
               <w:rPr>
@@ -2357,7 +2407,7 @@
                 <w:sz w:val="24"/>
                 <w:szCs w:val="24"/>
               </w:rPr>
-              <w:t>7</w:t>
+              <w:t>13</w:t>
             </w:r>
             <w:r>
               <w:rPr>
@@ -2381,12 +2431,14 @@
               <w:b/>
               <w:bCs/>
               <w:noProof/>
+              <w:kern w:val="2"/>
               <w:sz w:val="24"/>
               <w:szCs w:val="24"/>
               <w:lang w:val="pt-BR" w:eastAsia="pt-BR"/>
+              <w14:ligatures w14:val="standardContextual"/>
             </w:rPr>
           </w:pPr>
-          <w:hyperlink w:anchor="_Toc83580272" w:history="1">
+          <w:hyperlink w:anchor="_Toc162986293" w:history="1">
             <w:r>
               <w:rPr>
                 <w:rStyle w:val="Hyperlink"/>
@@ -2406,9 +2458,11 @@
                 <w:b/>
                 <w:bCs/>
                 <w:noProof/>
+                <w:kern w:val="2"/>
                 <w:sz w:val="24"/>
                 <w:szCs w:val="24"/>
                 <w:lang w:val="pt-BR" w:eastAsia="pt-BR"/>
+                <w14:ligatures w14:val="standardContextual"/>
               </w:rPr>
               <w:tab/>
             </w:r>
@@ -2458,7 +2512,7 @@
                 <w:sz w:val="24"/>
                 <w:szCs w:val="24"/>
               </w:rPr>
-              <w:instrText xml:space="preserve"> PAGEREF _Toc83580272 \h </w:instrText>
+              <w:instrText xml:space="preserve"> PAGEREF _Toc162986293 \h </w:instrText>
             </w:r>
             <w:r>
               <w:rPr>
@@ -2493,7 +2547,147 @@
                 <w:sz w:val="24"/>
                 <w:szCs w:val="24"/>
               </w:rPr>
-              <w:t>8</w:t>
+              <w:t>14</w:t>
+            </w:r>
+            <w:r>
+              <w:rPr>
+                <w:rFonts w:ascii="Arial" w:hAnsi="Arial" w:cs="Arial"/>
+                <w:b/>
+                <w:bCs/>
+                <w:noProof/>
+                <w:webHidden/>
+                <w:sz w:val="24"/>
+                <w:szCs w:val="24"/>
+              </w:rPr>
+              <w:fldChar w:fldCharType="end"/>
+            </w:r>
+          </w:hyperlink>
+        </w:p>
+        <w:p>
+          <w:pPr>
+            <w:pStyle w:val="TOC1"/>
+            <w:rPr>
+              <w:rFonts w:ascii="Arial" w:eastAsiaTheme="minorEastAsia" w:hAnsi="Arial" w:cs="Arial"/>
+              <w:b/>
+              <w:bCs/>
+              <w:noProof/>
+              <w:kern w:val="2"/>
+              <w:sz w:val="24"/>
+              <w:szCs w:val="24"/>
+              <w:lang w:val="pt-BR" w:eastAsia="pt-BR"/>
+              <w14:ligatures w14:val="standardContextual"/>
+            </w:rPr>
+          </w:pPr>
+          <w:hyperlink w:anchor="_Toc162986294" w:history="1">
+            <w:r>
+              <w:rPr>
+                <w:rStyle w:val="Hyperlink"/>
+                <w:rFonts w:ascii="Arial" w:hAnsi="Arial" w:cs="Arial"/>
+                <w:b/>
+                <w:bCs/>
+                <w:noProof/>
+                <w:sz w:val="24"/>
+                <w:szCs w:val="24"/>
+                <w:lang w:val="pt-BR"/>
+              </w:rPr>
+              <w:t>8.</w:t>
+            </w:r>
+            <w:r>
+              <w:rPr>
+                <w:rFonts w:ascii="Arial" w:eastAsiaTheme="minorEastAsia" w:hAnsi="Arial" w:cs="Arial"/>
+                <w:b/>
+                <w:bCs/>
+                <w:noProof/>
+                <w:kern w:val="2"/>
+                <w:sz w:val="24"/>
+                <w:szCs w:val="24"/>
+                <w:lang w:val="pt-BR" w:eastAsia="pt-BR"/>
+                <w14:ligatures w14:val="standardContextual"/>
+              </w:rPr>
+              <w:tab/>
+            </w:r>
+            <w:r>
+              <w:rPr>
+                <w:rStyle w:val="Hyperlink"/>
+                <w:rFonts w:ascii="Arial" w:hAnsi="Arial" w:cs="Arial"/>
+                <w:b/>
+                <w:bCs/>
+                <w:noProof/>
+                <w:sz w:val="24"/>
+                <w:szCs w:val="24"/>
+              </w:rPr>
+              <w:t>REFERÊNCIAS</w:t>
+            </w:r>
+            <w:r>
+              <w:rPr>
+                <w:rFonts w:ascii="Arial" w:hAnsi="Arial" w:cs="Arial"/>
+                <w:b/>
+                <w:bCs/>
+                <w:noProof/>
+                <w:webHidden/>
+                <w:sz w:val="24"/>
+                <w:szCs w:val="24"/>
+              </w:rPr>
+              <w:tab/>
+            </w:r>
+            <w:r>
+              <w:rPr>
+                <w:rFonts w:ascii="Arial" w:hAnsi="Arial" w:cs="Arial"/>
+                <w:b/>
+                <w:bCs/>
+                <w:noProof/>
+                <w:webHidden/>
+                <w:sz w:val="24"/>
+                <w:szCs w:val="24"/>
+              </w:rPr>
+              <w:fldChar w:fldCharType="begin"/>
+            </w:r>
+            <w:r>
+              <w:rPr>
+                <w:rFonts w:ascii="Arial" w:hAnsi="Arial" w:cs="Arial"/>
+                <w:b/>
+                <w:bCs/>
+                <w:noProof/>
+                <w:webHidden/>
+                <w:sz w:val="24"/>
+                <w:szCs w:val="24"/>
+              </w:rPr>
+              <w:instrText xml:space="preserve"> PAGEREF _Toc162986294 \h </w:instrText>
+            </w:r>
+            <w:r>
+              <w:rPr>
+                <w:rFonts w:ascii="Arial" w:hAnsi="Arial" w:cs="Arial"/>
+                <w:b/>
+                <w:bCs/>
+                <w:noProof/>
+                <w:webHidden/>
+                <w:sz w:val="24"/>
+                <w:szCs w:val="24"/>
+              </w:rPr>
+            </w:r>
+            <w:r>
+              <w:rPr>
+                <w:rFonts w:ascii="Arial" w:hAnsi="Arial" w:cs="Arial"/>
+                <w:b/>
+                <w:bCs/>
+                <w:noProof/>
+                <w:webHidden/>
+                <w:sz w:val="24"/>
+                <w:szCs w:val="24"/>
+              </w:rPr>
+              <w:fldChar w:fldCharType="separate"/>
+            </w:r>
+            <w:r>
+              <w:rPr>
+                <w:rFonts w:ascii="Arial" w:hAnsi="Arial" w:cs="Arial"/>
+                <w:b/>
+                <w:bCs/>
+                <w:noProof/>
+                <w:webHidden/>
+                <w:sz w:val="24"/>
+                <w:szCs w:val="24"/>
+              </w:rPr>
+              <w:t>15</w:t>
             </w:r>
             <w:r>
               <w:rPr>
@@ -2599,17 +2793,17 @@
           </w14:textFill>
         </w:rPr>
       </w:pPr>
-      <w:bookmarkStart w:id="0" w:name="_Toc83580266"/>
-      <w:bookmarkStart w:id="1" w:name="_Hlk515043141"/>
+      <w:bookmarkStart w:id="0" w:name="_Hlk515043141"/>
+      <w:bookmarkStart w:id="1" w:name="_Toc162986287"/>
       <w:r>
         <w:rPr>
           <w:caps w:val="0"/>
         </w:rPr>
         <w:t>RESUMO</w:t>
       </w:r>
-      <w:bookmarkEnd w:id="0"/>
-    </w:p>
-    <w:bookmarkEnd w:id="1"/>
+      <w:bookmarkEnd w:id="1"/>
+    </w:p>
+    <w:bookmarkEnd w:id="0"/>
     <w:p>
       <w:pPr>
         <w:pStyle w:val="BodyText"/>
@@ -2889,7 +3083,7 @@
           </w14:textFill>
         </w:rPr>
       </w:pPr>
-      <w:bookmarkStart w:id="2" w:name="_Toc83580267"/>
+      <w:bookmarkStart w:id="2" w:name="_Toc162986288"/>
       <w:r>
         <w:rPr>
           <w:caps w:val="0"/>
@@ -3120,7 +3314,7 @@
           </w14:textFill>
         </w:rPr>
       </w:pPr>
-      <w:bookmarkStart w:id="3" w:name="_Toc83580268"/>
+      <w:bookmarkStart w:id="3" w:name="_Toc162986289"/>
       <w:r>
         <w:rPr>
           <w:caps w:val="0"/>
@@ -3654,7 +3848,7 @@
           </w14:textFill>
         </w:rPr>
       </w:pPr>
-      <w:bookmarkStart w:id="4" w:name="_Toc83580269"/>
+      <w:bookmarkStart w:id="4" w:name="_Toc162986290"/>
       <w:r>
         <w:rPr>
           <w:caps w:val="0"/>
@@ -4535,7 +4729,7 @@
           </w14:textFill>
         </w:rPr>
       </w:pPr>
-      <w:bookmarkStart w:id="5" w:name="_Toc83580270"/>
+      <w:bookmarkStart w:id="5" w:name="_Toc162986291"/>
       <w:r>
         <w:rPr>
           <w:caps w:val="0"/>
@@ -5931,7 +6125,7 @@
           </w14:textFill>
         </w:rPr>
       </w:pPr>
-      <w:bookmarkStart w:id="6" w:name="_Toc83580271"/>
+      <w:bookmarkStart w:id="6" w:name="_Toc162986292"/>
       <w:r>
         <w:rPr>
           <w:caps w:val="0"/>
@@ -6193,7 +6387,7 @@
           </w14:textFill>
         </w:rPr>
       </w:pPr>
-      <w:bookmarkStart w:id="7" w:name="_Toc83580272"/>
+      <w:bookmarkStart w:id="7" w:name="_Toc162986293"/>
       <w:r>
         <w:rPr>
           <w:caps w:val="0"/>
@@ -6385,10 +6579,12 @@
           </w14:textFill>
         </w:rPr>
       </w:pPr>
+      <w:bookmarkStart w:id="8" w:name="_Toc162986294"/>
       <w:r>
         <w:lastRenderedPageBreak/>
         <w:t>Referências</w:t>
       </w:r>
+      <w:bookmarkEnd w:id="8"/>
     </w:p>
     <w:p>
       <w:pPr>
@@ -6471,7 +6667,7 @@
           </mc:Choice>
           <mc:Fallback>
             <w:pict>
-              <v:line w14:anchorId="53A6DD18" id="Line 2" o:spid="_x0000_s1026" style="position:absolute;z-index:251746304;visibility:visible;mso-wrap-style:square;mso-width-percent:0;mso-height-percent:0;mso-wrap-distance-left:0;mso-wrap-distance-top:0;mso-wrap-distance-right:0;mso-wrap-distance-bottom:0;mso-position-horizontal:absolute;mso-position-horizontal-relative:margin;mso-position-vertical:absolute;mso-position-vertical-relative:text;mso-width-percent:0;mso-height-percent:0;mso-width-relative:page;mso-height-relative:page" from="8.55pt,30.3pt" to="117.25pt,30.3pt" o:gfxdata="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" strokecolor="#e5cc80" strokeweight="2.25pt">
+              <v:line w14:anchorId="0A968E14" id="Line 2" o:spid="_x0000_s1026" style="position:absolute;z-index:251746304;visibility:visible;mso-wrap-style:square;mso-width-percent:0;mso-height-percent:0;mso-wrap-distance-left:0;mso-wrap-distance-top:0;mso-wrap-distance-right:0;mso-wrap-distance-bottom:0;mso-position-horizontal:absolute;mso-position-horizontal-relative:margin;mso-position-vertical:absolute;mso-position-vertical-relative:text;mso-width-percent:0;mso-height-percent:0;mso-width-relative:page;mso-height-relative:page" from="8.55pt,30.3pt" to="117.25pt,30.3pt" o:gfxdata="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" strokecolor="#e5cc80" strokeweight="2.25pt">
                 <w10:wrap anchorx="margin"/>
               </v:line>
             </w:pict>
@@ -6492,6 +6688,7 @@
         <w:jc w:val="left"/>
         <w:rPr>
           <w:rFonts w:ascii="Arial" w:hAnsi="Arial" w:cs="Arial"/>
+          <w:lang w:val="pt-BR"/>
         </w:rPr>
       </w:pPr>
       <w:r>
@@ -6536,37 +6733,24 @@
         </w:rPr>
         <w:t xml:space="preserve"> </w:t>
       </w:r>
-      <w:proofErr w:type="spellStart"/>
-      <w:r>
-        <w:rPr>
-          <w:rFonts w:ascii="Arial" w:hAnsi="Arial" w:cs="Arial"/>
-        </w:rPr>
-        <w:t>Disponível</w:t>
-      </w:r>
-      <w:proofErr w:type="spellEnd"/>
-      <w:r>
-        <w:rPr>
-          <w:rFonts w:ascii="Arial" w:hAnsi="Arial" w:cs="Arial"/>
-        </w:rPr>
-        <w:t xml:space="preserve"> </w:t>
-      </w:r>
-      <w:proofErr w:type="spellStart"/>
-      <w:r>
-        <w:rPr>
-          <w:rFonts w:ascii="Arial" w:hAnsi="Arial" w:cs="Arial"/>
-        </w:rPr>
-        <w:t>em</w:t>
-      </w:r>
-      <w:proofErr w:type="spellEnd"/>
-      <w:r>
-        <w:rPr>
-          <w:rFonts w:ascii="Arial" w:hAnsi="Arial" w:cs="Arial"/>
+      <w:r>
+        <w:rPr>
+          <w:rFonts w:ascii="Arial" w:hAnsi="Arial" w:cs="Arial"/>
+          <w:lang w:val="pt-BR"/>
+        </w:rPr>
+        <w:t>Disponível em</w:t>
+      </w:r>
+      <w:r>
+        <w:rPr>
+          <w:rFonts w:ascii="Arial" w:hAnsi="Arial" w:cs="Arial"/>
+          <w:lang w:val="pt-BR"/>
         </w:rPr>
         <w:t>:</w:t>
       </w:r>
       <w:r>
         <w:rPr>
           <w:rFonts w:ascii="Arial" w:hAnsi="Arial" w:cs="Arial"/>
+          <w:lang w:val="pt-BR"/>
         </w:rPr>
         <w:t xml:space="preserve"> https://medium.com/analytics-vidhya/is-it-possible-to-predict-rating-of-google-play-store-apps-based-on-the-given-information-da9a44a3ac1e</w:t>
       </w:r>
@@ -6625,7 +6809,6 @@
           <w:rFonts w:ascii="Arial" w:hAnsi="Arial" w:cs="Arial"/>
           <w:color w:val="202124"/>
           <w:shd w:val="clear" w:color="auto" w:fill="FFFFFF"/>
-          <w:lang w:val="pt-BR"/>
         </w:rPr>
       </w:pPr>
       <w:r>
@@ -6708,21 +6891,47 @@
         </w:rPr>
         <w:t xml:space="preserve">2024. </w:t>
       </w:r>
+      <w:proofErr w:type="spellStart"/>
       <w:r>
         <w:rPr>
           <w:rFonts w:ascii="Arial" w:hAnsi="Arial" w:cs="Arial"/>
           <w:color w:val="202124"/>
           <w:shd w:val="clear" w:color="auto" w:fill="FFFFFF"/>
-          <w:lang w:val="pt-BR"/>
-        </w:rPr>
-        <w:t xml:space="preserve">Disponível em: </w:t>
-      </w:r>
+        </w:rPr>
+        <w:t>Disponível</w:t>
+      </w:r>
+      <w:proofErr w:type="spellEnd"/>
       <w:r>
         <w:rPr>
           <w:rFonts w:ascii="Arial" w:hAnsi="Arial" w:cs="Arial"/>
           <w:color w:val="202124"/>
           <w:shd w:val="clear" w:color="auto" w:fill="FFFFFF"/>
-          <w:lang w:val="pt-BR"/>
+        </w:rPr>
+        <w:t xml:space="preserve"> </w:t>
+      </w:r>
+      <w:proofErr w:type="spellStart"/>
+      <w:r>
+        <w:rPr>
+          <w:rFonts w:ascii="Arial" w:hAnsi="Arial" w:cs="Arial"/>
+          <w:color w:val="202124"/>
+          <w:shd w:val="clear" w:color="auto" w:fill="FFFFFF"/>
+        </w:rPr>
+        <w:t>em</w:t>
+      </w:r>
+      <w:proofErr w:type="spellEnd"/>
+      <w:r>
+        <w:rPr>
+          <w:rFonts w:ascii="Arial" w:hAnsi="Arial" w:cs="Arial"/>
+          <w:color w:val="202124"/>
+          <w:shd w:val="clear" w:color="auto" w:fill="FFFFFF"/>
+        </w:rPr>
+        <w:t xml:space="preserve">: </w:t>
+      </w:r>
+      <w:r>
+        <w:rPr>
+          <w:rFonts w:ascii="Arial" w:hAnsi="Arial" w:cs="Arial"/>
+          <w:color w:val="202124"/>
+          <w:shd w:val="clear" w:color="auto" w:fill="FFFFFF"/>
         </w:rPr>
         <w:t>https://www.kaggle.com/datasets/kanchana1990/gamesphere-2000-app-store-insights-and-ratings/data</w:t>
       </w:r>
@@ -6904,22 +7113,15 @@
       <w:r>
         <w:rPr>
           <w:rFonts w:ascii="Arial" w:hAnsi="Arial" w:cs="Arial"/>
-        </w:rPr>
-        <w:t xml:space="preserve">Bin Fu, Jialiu Lin, Lei Li, Christos </w:t>
-      </w:r>
-      <w:proofErr w:type="spellStart"/>
-      <w:r>
-        <w:rPr>
-          <w:rFonts w:ascii="Arial" w:hAnsi="Arial" w:cs="Arial"/>
-        </w:rPr>
-        <w:t>Faloutsos</w:t>
-      </w:r>
-      <w:proofErr w:type="spellEnd"/>
-      <w:r>
-        <w:rPr>
-          <w:rFonts w:ascii="Arial" w:hAnsi="Arial" w:cs="Arial"/>
-        </w:rPr>
-        <w:t xml:space="preserve">, Jason Hong, and Norman Sadeh. 2013. </w:t>
+          <w:lang w:val="pt-BR"/>
+        </w:rPr>
+        <w:t xml:space="preserve">Bin Fu, Jialiu Lin, Lei Li, Christos Faloutsos, Jason Hong, and Norman Sadeh. </w:t>
+      </w:r>
+      <w:r>
+        <w:rPr>
+          <w:rFonts w:ascii="Arial" w:hAnsi="Arial" w:cs="Arial"/>
+        </w:rPr>
+        <w:t xml:space="preserve">2013. </w:t>
       </w:r>
       <w:r>
         <w:rPr>
@@ -7027,7 +7229,7 @@
       <w:r>
         <w:rPr>
           <w:rFonts w:ascii="Arial" w:hAnsi="Arial" w:cs="Arial"/>
-          <w:lang w:val="de-DE"/>
+          <w:lang w:val="pt-BR"/>
         </w:rPr>
         <w:t xml:space="preserve">Lin, D., Bezemer, CP., Zou, Y. et al. </w:t>
       </w:r>
@@ -7414,7 +7616,7 @@
           <wp:extent cx="956310" cy="129540"/>
           <wp:effectExtent l="0" t="0" r="0" b="3810"/>
           <wp:wrapNone/>
-          <wp:docPr id="356622486" name="Imagem 24">
+          <wp:docPr id="2138297667" name="Imagem 24">
             <a:extLst xmlns:a="http://schemas.openxmlformats.org/drawingml/2006/main">
               <a:ext uri="{FF2B5EF4-FFF2-40B4-BE49-F238E27FC236}">
                 <a16:creationId xmlns:a16="http://schemas.microsoft.com/office/drawing/2014/main" id="{7F6E0C5F-2F37-47BC-8342-7D1F2F3CA14E}"/>

</xml_diff>

<commit_message>
Ajuste ortografico e de citacoes
</commit_message>
<xml_diff>
--- a/template-tcc-pt1-murilo.docx
+++ b/template-tcc-pt1-murilo.docx
@@ -2793,17 +2793,17 @@
           </w14:textFill>
         </w:rPr>
       </w:pPr>
-      <w:bookmarkStart w:id="0" w:name="_Hlk515043141"/>
-      <w:bookmarkStart w:id="1" w:name="_Toc162986287"/>
+      <w:bookmarkStart w:id="0" w:name="_Toc162986287"/>
+      <w:bookmarkStart w:id="1" w:name="_Hlk515043141"/>
       <w:r>
         <w:rPr>
           <w:caps w:val="0"/>
         </w:rPr>
         <w:t>RESUMO</w:t>
       </w:r>
-      <w:bookmarkEnd w:id="1"/>
-    </w:p>
-    <w:bookmarkEnd w:id="0"/>
+      <w:bookmarkEnd w:id="0"/>
+    </w:p>
+    <w:bookmarkEnd w:id="1"/>
     <w:p>
       <w:pPr>
         <w:pStyle w:val="BodyText"/>
@@ -2978,7 +2978,71 @@
           <w:color w:val="auto"/>
           <w:lang w:val="pt-BR"/>
         </w:rPr>
-        <w:t xml:space="preserve"> verificar se existe alguma relação entre o conteúdo do jogo, descrito no campo “descrição”, e as avaliações do mesmo. Através deste dataset descobriu-se que existe uma quantiade enorme de avaliações positivas (4 estrelas ou mais), demonstrando alta satisfação dentre os usuários que instalam e avaliam o jogo, e portanto não produzindo um mode</w:t>
+        <w:t xml:space="preserve"> verificar se existe alguma relação entre o conteúdo do jogo, descrito no campo “descrição”, e as avaliações do mesmo. Através deste dataset descobriu-se que existe uma quanti</w:t>
+      </w:r>
+      <w:r>
+        <w:rPr>
+          <w:rFonts w:ascii="Arial" w:hAnsi="Arial" w:cs="Arial"/>
+          <w:color w:val="auto"/>
+          <w:lang w:val="pt-BR"/>
+        </w:rPr>
+        <w:t>d</w:t>
+      </w:r>
+      <w:r>
+        <w:rPr>
+          <w:rFonts w:ascii="Arial" w:hAnsi="Arial" w:cs="Arial"/>
+          <w:color w:val="auto"/>
+          <w:lang w:val="pt-BR"/>
+        </w:rPr>
+        <w:t>ade enorme de avaliações positivas (</w:t>
+      </w:r>
+      <w:r>
+        <w:rPr>
+          <w:rFonts w:ascii="Arial" w:hAnsi="Arial" w:cs="Arial"/>
+          <w:color w:val="auto"/>
+          <w:lang w:val="pt-BR"/>
+        </w:rPr>
+        <w:t xml:space="preserve">com </w:t>
+      </w:r>
+      <w:r>
+        <w:rPr>
+          <w:rFonts w:ascii="Arial" w:hAnsi="Arial" w:cs="Arial"/>
+          <w:color w:val="auto"/>
+          <w:lang w:val="pt-BR"/>
+        </w:rPr>
+        <w:t>4 estrelas ou mais), demonstrando alta satisfação dentre os usuários que instalam e avaliam o jogo e</w:t>
+      </w:r>
+      <w:r>
+        <w:rPr>
+          <w:rFonts w:ascii="Arial" w:hAnsi="Arial" w:cs="Arial"/>
+          <w:color w:val="auto"/>
+          <w:lang w:val="pt-BR"/>
+        </w:rPr>
+        <w:t>,</w:t>
+      </w:r>
+      <w:r>
+        <w:rPr>
+          <w:rFonts w:ascii="Arial" w:hAnsi="Arial" w:cs="Arial"/>
+          <w:color w:val="auto"/>
+          <w:lang w:val="pt-BR"/>
+        </w:rPr>
+        <w:t xml:space="preserve"> portanto</w:t>
+      </w:r>
+      <w:r>
+        <w:rPr>
+          <w:rFonts w:ascii="Arial" w:hAnsi="Arial" w:cs="Arial"/>
+          <w:color w:val="auto"/>
+          <w:lang w:val="pt-BR"/>
+        </w:rPr>
+        <w:t>,</w:t>
+      </w:r>
+      <w:r>
+        <w:rPr>
+          <w:rFonts w:ascii="Arial" w:hAnsi="Arial" w:cs="Arial"/>
+          <w:color w:val="auto"/>
+          <w:lang w:val="pt-BR"/>
+        </w:rPr>
+        <w:t xml:space="preserve"> não produzindo um mode</w:t>
       </w:r>
       <w:r>
         <w:rPr>
@@ -3050,7 +3114,23 @@
           <w:color w:val="auto"/>
           <w:lang w:val="pt-BR"/>
         </w:rPr>
-        <w:t>a de palavras como “subscription” (assinatura), “slot” (caça-níqueis), “free” (gratuito), “trial”, “casino”, “battle” (batalha), além de uso de estrutura em tópicos, indicando um maior engajamento para estes temas e para descrições mais claras, objetivas e detalhadas. O modelo treinado previu corretamente as classes numa taxa de aproximadamente 70% (acurácia), indicando portanto uma relação consideravelmente forte entre descrição de jogos e quantidade de avaliações.</w:t>
+        <w:t xml:space="preserve">a de palavras como “subscription” (assinatura), “slot” (caça-níqueis), “free” (gratuito), “trial”, “casino”, “battle” (batalha), além de uso de estrutura em tópicos, indicando um maior engajamento para estes temas e para descrições mais claras, objetivas e detalhadas. O modelo treinado previu corretamente as classes </w:t>
+      </w:r>
+      <w:r>
+        <w:rPr>
+          <w:rFonts w:ascii="Arial" w:hAnsi="Arial" w:cs="Arial"/>
+          <w:color w:val="auto"/>
+          <w:lang w:val="pt-BR"/>
+        </w:rPr>
+        <w:t>com uma</w:t>
+      </w:r>
+      <w:r>
+        <w:rPr>
+          <w:rFonts w:ascii="Arial" w:hAnsi="Arial" w:cs="Arial"/>
+          <w:color w:val="auto"/>
+          <w:lang w:val="pt-BR"/>
+        </w:rPr>
+        <w:t xml:space="preserve"> taxa de aproximadamente 70% (acurácia), indicando portanto uma relação consideravelmente forte entre descrição de jogos e quantidade de avaliações.</w:t>
       </w:r>
     </w:p>
     <w:p>
@@ -3201,7 +3281,49 @@
           <w:rFonts w:ascii="Arial" w:hAnsi="Arial" w:cs="Arial"/>
           <w:lang w:val="pt-BR"/>
         </w:rPr>
-        <w:t>No atual universo de dispositivos móveis, a App Store, loja digital da Apple,  desempenha um papel fundamental na disponibilização e lançamento de aplicativos. Atualmente existem mais de 1.8 milhões de apps disponíveis na plataforma dividos em diversas categorias, cada uma com seu perfil de usuário e particularidades. Dentre estas categorias, está a de jogos digitais, que vem crescendo cada vez mais ao longo dos anos. Para os desenvolvedores, um dos desafios no lançamento de um jogo é obter avaliações positivas e atrair usuários, uma vez que as únicas informações que estes terão inicialmente é a descrição, categoria e algumas capturas de tela antes de instalá-lo. Nesse contexto, torna-se útil estudar formas de atrair jogadores utilizando estes pequenos espaços na página de cada aplicativo.</w:t>
+        <w:t>No atual universo de dispositivos móveis, a App Store, loja digital da Apple, desempenha um papel fundamental na disponibilização e lançamento de aplicativos. Atualmente existem mais de 1.8 milhões de apps disponíveis na plataforma divid</w:t>
+      </w:r>
+      <w:r>
+        <w:rPr>
+          <w:rFonts w:ascii="Arial" w:hAnsi="Arial" w:cs="Arial"/>
+          <w:lang w:val="pt-BR"/>
+        </w:rPr>
+        <w:t>id</w:t>
+      </w:r>
+      <w:r>
+        <w:rPr>
+          <w:rFonts w:ascii="Arial" w:hAnsi="Arial" w:cs="Arial"/>
+          <w:lang w:val="pt-BR"/>
+        </w:rPr>
+        <w:t>os em diversas categorias, cada uma com seu perfil de usuário e particularidades. Dentre es</w:t>
+      </w:r>
+      <w:r>
+        <w:rPr>
+          <w:rFonts w:ascii="Arial" w:hAnsi="Arial" w:cs="Arial"/>
+          <w:lang w:val="pt-BR"/>
+        </w:rPr>
+        <w:t>t</w:t>
+      </w:r>
+      <w:r>
+        <w:rPr>
+          <w:rFonts w:ascii="Arial" w:hAnsi="Arial" w:cs="Arial"/>
+          <w:lang w:val="pt-BR"/>
+        </w:rPr>
+        <w:t xml:space="preserve">as categorias está a de jogos digitais, que vem crescendo cada vez mais ao longo dos anos. Para os desenvolvedores, um dos desafios no lançamento de um jogo é obter avaliações positivas e atrair usuários, uma vez que as únicas informações que estes terão inicialmente </w:t>
+      </w:r>
+      <w:r>
+        <w:rPr>
+          <w:rFonts w:ascii="Arial" w:hAnsi="Arial" w:cs="Arial"/>
+          <w:lang w:val="pt-BR"/>
+        </w:rPr>
+        <w:t>são</w:t>
+      </w:r>
+      <w:r>
+        <w:rPr>
+          <w:rFonts w:ascii="Arial" w:hAnsi="Arial" w:cs="Arial"/>
+          <w:lang w:val="pt-BR"/>
+        </w:rPr>
+        <w:t xml:space="preserve"> a descrição, categoria e algumas capturas de tela antes de instalá-lo. Nesse contexto, torna-se útil estudar formas de atrair jogadores utilizando estes pequenos espaços na página de cada aplicativo.</w:t>
       </w:r>
     </w:p>
     <w:p>
@@ -3224,7 +3346,21 @@
           <w:rFonts w:ascii="Arial" w:hAnsi="Arial" w:cs="Arial"/>
           <w:lang w:val="pt-BR"/>
         </w:rPr>
-        <w:t>, bem como temas, características e funcionalidades que atraem mais atenção</w:t>
+        <w:t>, bem como temas, características e funcionalidades que atra</w:t>
+      </w:r>
+      <w:r>
+        <w:rPr>
+          <w:rFonts w:ascii="Arial" w:hAnsi="Arial" w:cs="Arial"/>
+          <w:lang w:val="pt-BR"/>
+        </w:rPr>
+        <w:t>ia</w:t>
+      </w:r>
+      <w:r>
+        <w:rPr>
+          <w:rFonts w:ascii="Arial" w:hAnsi="Arial" w:cs="Arial"/>
+          <w:lang w:val="pt-BR"/>
+        </w:rPr>
+        <w:t>m mais atenção</w:t>
       </w:r>
       <w:r>
         <w:rPr>
@@ -3247,7 +3383,21 @@
           <w:rFonts w:ascii="Arial" w:hAnsi="Arial" w:cs="Arial"/>
           <w:lang w:val="pt-BR"/>
         </w:rPr>
-        <w:t>O modelo preditivo construído neste estudo também é utilizado para, dado uma descrição de um jogo, predizer se ele irá obter uma boa quantidade de avaliações na loja, atraindo mais usuários e gerando um maior engajamento. A aplicação deste modelo pode auxiliar desenvolvedores na otimização de suas estratégias de marketing e na criação de conteúdo mais atrativo para usuários da App Store.</w:t>
+        <w:t xml:space="preserve">O modelo preditivo construído neste estudo também é utilizado para, dado uma descrição de um jogo, </w:t>
+      </w:r>
+      <w:r>
+        <w:rPr>
+          <w:rFonts w:ascii="Arial" w:hAnsi="Arial" w:cs="Arial"/>
+          <w:lang w:val="pt-BR"/>
+        </w:rPr>
+        <w:t>prever</w:t>
+      </w:r>
+      <w:r>
+        <w:rPr>
+          <w:rFonts w:ascii="Arial" w:hAnsi="Arial" w:cs="Arial"/>
+          <w:lang w:val="pt-BR"/>
+        </w:rPr>
+        <w:t xml:space="preserve"> se ele irá obter uma boa quantidade de avaliações na loja, atraindo mais usuários e gerando um maior engajamento. A aplicação deste modelo pode auxiliar desenvolvedores na otimização de suas estratégias de marketing e na criação de conteúdo mais atrativo para usuários da App Store.</w:t>
       </w:r>
     </w:p>
     <w:p>
@@ -3432,21 +3582,147 @@
           <w:rFonts w:ascii="Arial" w:hAnsi="Arial" w:cs="Arial"/>
           <w:lang w:val="pt-BR"/>
         </w:rPr>
-        <w:t>Um trabalho semelhante foi feito por Aisulu Omar e publicado no website Medium.co</w:t>
-      </w:r>
-      <w:r>
-        <w:rPr>
-          <w:rFonts w:ascii="Arial" w:hAnsi="Arial" w:cs="Arial"/>
-          <w:lang w:val="pt-BR"/>
-        </w:rPr>
-        <w:t>m,</w:t>
-      </w:r>
-      <w:r>
-        <w:rPr>
-          <w:rFonts w:ascii="Arial" w:hAnsi="Arial" w:cs="Arial"/>
-          <w:lang w:val="pt-BR"/>
-        </w:rPr>
-        <w:t xml:space="preserve"> onde vários aplicativos na Play Store (de Google) são analisados, a fim de verificar quais das informações básicas como ano de lançamento, categoria e preço influenciam na avaliação de usuários. O trabalho utiliza um dataset disponível no Kaggle contendo informações de 10 mil aplicativos e diferentes regressores, fundamentalmente utilizando o regressor XGBoost para geração do modelo final que prevê avaliações de um aplicativo com base nas informações básicas. Este regressor também é utilizado para verificar que aplicativos das categorias esportes, utilitários e também aplicativos gratuitos obtem uma melhor avaliação num geral.</w:t>
+        <w:t>Um trabalho semelhante foi feito e publicado no website Medium.co</w:t>
+      </w:r>
+      <w:r>
+        <w:rPr>
+          <w:rFonts w:ascii="Arial" w:hAnsi="Arial" w:cs="Arial"/>
+          <w:lang w:val="pt-BR"/>
+        </w:rPr>
+        <w:t>m</w:t>
+      </w:r>
+      <w:r>
+        <w:rPr>
+          <w:rFonts w:ascii="Arial" w:hAnsi="Arial" w:cs="Arial"/>
+          <w:lang w:val="pt-BR"/>
+        </w:rPr>
+        <w:t xml:space="preserve"> (Omar, 2019)</w:t>
+      </w:r>
+      <w:r>
+        <w:rPr>
+          <w:rFonts w:ascii="Arial" w:hAnsi="Arial" w:cs="Arial"/>
+          <w:lang w:val="pt-BR"/>
+        </w:rPr>
+        <w:t>,</w:t>
+      </w:r>
+      <w:r>
+        <w:rPr>
+          <w:rFonts w:ascii="Arial" w:hAnsi="Arial" w:cs="Arial"/>
+          <w:lang w:val="pt-BR"/>
+        </w:rPr>
+        <w:t xml:space="preserve"> onde vários aplicativos na Play Store (d</w:t>
+      </w:r>
+      <w:r>
+        <w:rPr>
+          <w:rFonts w:ascii="Arial" w:hAnsi="Arial" w:cs="Arial"/>
+          <w:lang w:val="pt-BR"/>
+        </w:rPr>
+        <w:t>o</w:t>
+      </w:r>
+      <w:r>
+        <w:rPr>
+          <w:rFonts w:ascii="Arial" w:hAnsi="Arial" w:cs="Arial"/>
+          <w:lang w:val="pt-BR"/>
+        </w:rPr>
+        <w:t xml:space="preserve"> Google) são analisados, a fim de verificar quais informações básicas</w:t>
+      </w:r>
+      <w:r>
+        <w:rPr>
+          <w:rFonts w:ascii="Arial" w:hAnsi="Arial" w:cs="Arial"/>
+          <w:lang w:val="pt-BR"/>
+        </w:rPr>
+        <w:t>,</w:t>
+      </w:r>
+      <w:r>
+        <w:rPr>
+          <w:rFonts w:ascii="Arial" w:hAnsi="Arial" w:cs="Arial"/>
+          <w:lang w:val="pt-BR"/>
+        </w:rPr>
+        <w:t xml:space="preserve"> como ano de lançamento, categoria e preço</w:t>
+      </w:r>
+      <w:r>
+        <w:rPr>
+          <w:rFonts w:ascii="Arial" w:hAnsi="Arial" w:cs="Arial"/>
+          <w:lang w:val="pt-BR"/>
+        </w:rPr>
+        <w:t>,</w:t>
+      </w:r>
+      <w:r>
+        <w:rPr>
+          <w:rFonts w:ascii="Arial" w:hAnsi="Arial" w:cs="Arial"/>
+          <w:lang w:val="pt-BR"/>
+        </w:rPr>
+        <w:t xml:space="preserve"> influenciam na avaliação de usuários. O trabalho utiliza um dataset disponível no Kaggle contendo informações de 10 mil aplicativos e diferentes </w:t>
+      </w:r>
+      <w:r>
+        <w:rPr>
+          <w:rFonts w:ascii="Arial" w:hAnsi="Arial" w:cs="Arial"/>
+          <w:lang w:val="pt-BR"/>
+        </w:rPr>
+        <w:t>algoritmos de regressão</w:t>
+      </w:r>
+      <w:r>
+        <w:rPr>
+          <w:rFonts w:ascii="Arial" w:hAnsi="Arial" w:cs="Arial"/>
+          <w:lang w:val="pt-BR"/>
+        </w:rPr>
+        <w:t>, fundamentalmente utilizando o XGBoost para gera</w:t>
+      </w:r>
+      <w:r>
+        <w:rPr>
+          <w:rFonts w:ascii="Arial" w:hAnsi="Arial" w:cs="Arial"/>
+          <w:lang w:val="pt-BR"/>
+        </w:rPr>
+        <w:t>r</w:t>
+      </w:r>
+      <w:r>
+        <w:rPr>
+          <w:rFonts w:ascii="Arial" w:hAnsi="Arial" w:cs="Arial"/>
+          <w:lang w:val="pt-BR"/>
+        </w:rPr>
+        <w:t xml:space="preserve"> o modelo final que prevê avaliações de um aplicativo com base nas informações básicas. Este </w:t>
+      </w:r>
+      <w:r>
+        <w:rPr>
+          <w:rFonts w:ascii="Arial" w:hAnsi="Arial" w:cs="Arial"/>
+          <w:lang w:val="pt-BR"/>
+        </w:rPr>
+        <w:t>algoritmo</w:t>
+      </w:r>
+      <w:r>
+        <w:rPr>
+          <w:rFonts w:ascii="Arial" w:hAnsi="Arial" w:cs="Arial"/>
+          <w:lang w:val="pt-BR"/>
+        </w:rPr>
+        <w:t xml:space="preserve"> também é utilizado para verificar que aplicativos das categorias esportes, utilitários e também aplicativos gratuitos obt</w:t>
+      </w:r>
+      <w:r>
+        <w:rPr>
+          <w:rFonts w:ascii="Arial" w:hAnsi="Arial" w:cs="Arial"/>
+          <w:lang w:val="pt-BR"/>
+        </w:rPr>
+        <w:t>ê</w:t>
+      </w:r>
+      <w:r>
+        <w:rPr>
+          <w:rFonts w:ascii="Arial" w:hAnsi="Arial" w:cs="Arial"/>
+          <w:lang w:val="pt-BR"/>
+        </w:rPr>
+        <w:t>m uma melhor avaliação n</w:t>
+      </w:r>
+      <w:r>
+        <w:rPr>
+          <w:rFonts w:ascii="Arial" w:hAnsi="Arial" w:cs="Arial"/>
+          <w:lang w:val="pt-BR"/>
+        </w:rPr>
+        <w:t>o</w:t>
+      </w:r>
+      <w:r>
+        <w:rPr>
+          <w:rFonts w:ascii="Arial" w:hAnsi="Arial" w:cs="Arial"/>
+          <w:lang w:val="pt-BR"/>
+        </w:rPr>
+        <w:t xml:space="preserve"> geral.</w:t>
       </w:r>
     </w:p>
     <w:p>
@@ -3462,14 +3738,83 @@
           <w:rFonts w:ascii="Arial" w:hAnsi="Arial" w:cs="Arial"/>
           <w:lang w:val="pt-BR"/>
         </w:rPr>
-        <w:t>Em 2019 um artigo f</w:t>
-      </w:r>
-      <w:r>
-        <w:rPr>
-          <w:rFonts w:ascii="Arial" w:hAnsi="Arial" w:cs="Arial"/>
-          <w:lang w:val="pt-BR"/>
-        </w:rPr>
-        <w:t>eito por Kevin Daimi e Noha Hazzazi pela universidade de Detroit analisou diversos aplicativos na App Store a fim de buscar relações entre avaliações de usuarios e informações básicas, muito semelhante ao trabalho feito por Omar. Neste trabalho, somente é utilizado para predizer a avaliação média dos aplicativos os atributos quantidade de avaliações, número de dispositivos suportados, número de idiomas suportados e número de capturas de telas fornecidas. O trabalho visa utilizar diferentes técnicas de aprendizado de máquina para predizer as avaliações médias dos aplicativos, como SVM, florestas aleatórias e regressão linear, sendo árvores aleatórias o algoritmo que gerou os melhores resultados</w:t>
+        <w:t xml:space="preserve">(Daimi, Hazzazi, 2019) </w:t>
+      </w:r>
+      <w:r>
+        <w:rPr>
+          <w:rFonts w:ascii="Arial" w:hAnsi="Arial" w:cs="Arial"/>
+          <w:lang w:val="pt-BR"/>
+        </w:rPr>
+        <w:t>analisou diversos aplicativos na App Store a fim de buscar relações entre avaliações de usu</w:t>
+      </w:r>
+      <w:r>
+        <w:rPr>
+          <w:rFonts w:ascii="Arial" w:hAnsi="Arial" w:cs="Arial"/>
+          <w:lang w:val="pt-BR"/>
+        </w:rPr>
+        <w:t>á</w:t>
+      </w:r>
+      <w:r>
+        <w:rPr>
+          <w:rFonts w:ascii="Arial" w:hAnsi="Arial" w:cs="Arial"/>
+          <w:lang w:val="pt-BR"/>
+        </w:rPr>
+        <w:t>rios e informações básicas, muito semelhante ao trabalho</w:t>
+      </w:r>
+      <w:r>
+        <w:rPr>
+          <w:rFonts w:ascii="Arial" w:hAnsi="Arial" w:cs="Arial"/>
+          <w:lang w:val="pt-BR"/>
+        </w:rPr>
+        <w:t xml:space="preserve"> mencionado acima.</w:t>
+      </w:r>
+      <w:r>
+        <w:rPr>
+          <w:rFonts w:ascii="Arial" w:hAnsi="Arial" w:cs="Arial"/>
+          <w:lang w:val="pt-BR"/>
+        </w:rPr>
+        <w:t xml:space="preserve"> Neste trabalho, s</w:t>
+      </w:r>
+      <w:r>
+        <w:rPr>
+          <w:rFonts w:ascii="Arial" w:hAnsi="Arial" w:cs="Arial"/>
+          <w:lang w:val="pt-BR"/>
+        </w:rPr>
+        <w:t>ão</w:t>
+      </w:r>
+      <w:r>
+        <w:rPr>
+          <w:rFonts w:ascii="Arial" w:hAnsi="Arial" w:cs="Arial"/>
+          <w:lang w:val="pt-BR"/>
+        </w:rPr>
+        <w:t xml:space="preserve"> utilizado</w:t>
+      </w:r>
+      <w:r>
+        <w:rPr>
+          <w:rFonts w:ascii="Arial" w:hAnsi="Arial" w:cs="Arial"/>
+          <w:lang w:val="pt-BR"/>
+        </w:rPr>
+        <w:t>s apenas</w:t>
+      </w:r>
+      <w:r>
+        <w:rPr>
+          <w:lang w:val="pt-BR"/>
+        </w:rPr>
+        <w:t xml:space="preserve"> </w:t>
+      </w:r>
+      <w:r>
+        <w:rPr>
+          <w:rFonts w:ascii="Arial" w:hAnsi="Arial" w:cs="Arial"/>
+          <w:lang w:val="pt-BR"/>
+        </w:rPr>
+        <w:t>os atributos quantidade de avaliações, número de dispositivos suportados, número de idiomas suportados e número de capturas de tela fornecidas para prever a avaliação média dos aplicativos</w:t>
+      </w:r>
+      <w:r>
+        <w:rPr>
+          <w:rFonts w:ascii="Arial" w:hAnsi="Arial" w:cs="Arial"/>
+          <w:lang w:val="pt-BR"/>
+        </w:rPr>
+        <w:t>. O trabalho visa utilizar diferentes técnicas de aprendizado de máquina para predizer as avaliações médias dos aplicativos, como SVM, florestas aleatórias e regressão linear, sendo árvores aleatórias o algoritmo que gerou os melhores resultados</w:t>
       </w:r>
       <w:r>
         <w:rPr>
@@ -3492,7 +3837,14 @@
           <w:rFonts w:ascii="Arial" w:hAnsi="Arial" w:cs="Arial"/>
           <w:lang w:val="pt-BR"/>
         </w:rPr>
-        <w:t xml:space="preserve">Um artigo de 2018 publicado por Maleknaz Nayebi busca correlacionar avaliações de 30793 aplicativos na App Store com relatos feitos no Twitter, a fim de descobrir padrões e verificar </w:t>
+        <w:t xml:space="preserve">(Nayebi, 2018) </w:t>
+      </w:r>
+      <w:r>
+        <w:rPr>
+          <w:rFonts w:ascii="Arial" w:hAnsi="Arial" w:cs="Arial"/>
+          <w:lang w:val="pt-BR"/>
+        </w:rPr>
+        <w:t xml:space="preserve">busca correlacionar avaliações de 30793 aplicativos na App Store com relatos feitos no Twitter, a fim de descobrir padrões e verificar </w:t>
       </w:r>
       <w:r>
         <w:rPr>
@@ -3543,21 +3895,14 @@
           <w:rFonts w:ascii="Arial" w:hAnsi="Arial" w:cs="Arial"/>
           <w:lang w:val="pt-BR"/>
         </w:rPr>
-        <w:t xml:space="preserve">Em 2013 </w:t>
-      </w:r>
-      <w:r>
-        <w:rPr>
-          <w:rFonts w:ascii="Arial" w:hAnsi="Arial" w:cs="Arial"/>
-          <w:lang w:val="pt-BR"/>
-        </w:rPr>
-        <w:t>um</w:t>
-      </w:r>
-      <w:r>
-        <w:rPr>
-          <w:rFonts w:ascii="Arial" w:hAnsi="Arial" w:cs="Arial"/>
-          <w:lang w:val="pt-BR"/>
-        </w:rPr>
-        <w:t xml:space="preserve"> estudo foi realizado por Bin Fu</w:t>
+        <w:t>(</w:t>
+      </w:r>
+      <w:r>
+        <w:rPr>
+          <w:rFonts w:ascii="Arial" w:hAnsi="Arial" w:cs="Arial"/>
+          <w:lang w:val="pt-BR"/>
+        </w:rPr>
+        <w:t>Bin Fu</w:t>
       </w:r>
       <w:r>
         <w:rPr>
@@ -3580,37 +3925,37 @@
           <w:rFonts w:ascii="Arial" w:hAnsi="Arial" w:cs="Arial"/>
           <w:lang w:val="pt-BR"/>
         </w:rPr>
+        <w:t>, 2013) faz u</w:t>
+      </w:r>
+      <w:r>
+        <w:rPr>
+          <w:rFonts w:ascii="Arial" w:hAnsi="Arial" w:cs="Arial"/>
+          <w:lang w:val="pt-BR"/>
+        </w:rPr>
+        <w:t xml:space="preserve">ma análise a três níveis de detalhamento diferentes em cima de aplicativos na Google Play Store. Através desta pesquisa foi possível identificar motivos pelos quais os usuários não gostam de um </w:t>
+      </w:r>
+      <w:r>
+        <w:rPr>
+          <w:rFonts w:ascii="Arial" w:hAnsi="Arial" w:cs="Arial"/>
+          <w:lang w:val="pt-BR"/>
+        </w:rPr>
+        <w:lastRenderedPageBreak/>
+        <w:t>aplicativo, além de inconsistências nas avaliações de usuários e preferências gerais por tipos de apps específicos</w:t>
+      </w:r>
+      <w:r>
+        <w:rPr>
+          <w:rFonts w:ascii="Arial" w:hAnsi="Arial" w:cs="Arial"/>
+          <w:lang w:val="pt-BR"/>
+        </w:rPr>
+        <w:t xml:space="preserve"> e trends em alta</w:t>
+      </w:r>
+      <w:r>
+        <w:rPr>
+          <w:rFonts w:ascii="Arial" w:hAnsi="Arial" w:cs="Arial"/>
+          <w:lang w:val="pt-BR"/>
+        </w:rPr>
         <w:t>.</w:t>
       </w:r>
-      <w:r>
-        <w:rPr>
-          <w:rFonts w:ascii="Arial" w:hAnsi="Arial" w:cs="Arial"/>
-          <w:lang w:val="pt-BR"/>
-        </w:rPr>
-        <w:t xml:space="preserve"> em que uma análise a </w:t>
-      </w:r>
-      <w:r>
-        <w:rPr>
-          <w:rFonts w:ascii="Arial" w:hAnsi="Arial" w:cs="Arial"/>
-          <w:lang w:val="pt-BR"/>
-        </w:rPr>
-        <w:lastRenderedPageBreak/>
-        <w:t>três níveis de detalhamento diferentes é feita em cima de aplicativos na Google Play Store. Através desta pesquisa foi possível identificar motivos pelos quais os usuários não gostam de um aplicativo, além de inconsistências nas avaliações de usuários e preferências gerais por tipos de apps específicos</w:t>
-      </w:r>
-      <w:r>
-        <w:rPr>
-          <w:rFonts w:ascii="Arial" w:hAnsi="Arial" w:cs="Arial"/>
-          <w:lang w:val="pt-BR"/>
-        </w:rPr>
-        <w:t xml:space="preserve"> e trends em alta</w:t>
-      </w:r>
-      <w:r>
-        <w:rPr>
-          <w:rFonts w:ascii="Arial" w:hAnsi="Arial" w:cs="Arial"/>
-          <w:lang w:val="pt-BR"/>
-        </w:rPr>
-        <w:t>.</w:t>
-      </w:r>
     </w:p>
     <w:p>
       <w:pPr>
@@ -3625,21 +3970,14 @@
           <w:rFonts w:ascii="Arial" w:hAnsi="Arial" w:cs="Arial"/>
           <w:lang w:val="pt-BR"/>
         </w:rPr>
-        <w:t xml:space="preserve">Em 2014 um artigo publicado por </w:t>
-      </w:r>
-      <w:r>
-        <w:rPr>
-          <w:rFonts w:ascii="Arial" w:hAnsi="Arial" w:cs="Arial"/>
-          <w:lang w:val="pt-BR"/>
-        </w:rPr>
-        <w:t>Mir Riyanul Islam</w:t>
-      </w:r>
-      <w:r>
-        <w:rPr>
-          <w:rFonts w:ascii="Arial" w:hAnsi="Arial" w:cs="Arial"/>
-          <w:lang w:val="pt-BR"/>
-        </w:rPr>
-        <w:t xml:space="preserve"> observa grandes diferenças </w:t>
+        <w:t xml:space="preserve">(Islam, 2014) </w:t>
+      </w:r>
+      <w:r>
+        <w:rPr>
+          <w:rFonts w:ascii="Arial" w:hAnsi="Arial" w:cs="Arial"/>
+          <w:lang w:val="pt-BR"/>
+        </w:rPr>
+        <w:t xml:space="preserve">observa grandes diferenças </w:t>
       </w:r>
       <w:r>
         <w:rPr>
@@ -3660,21 +3998,51 @@
           <w:rFonts w:ascii="Arial" w:hAnsi="Arial" w:cs="Arial"/>
           <w:lang w:val="pt-BR"/>
         </w:rPr>
-        <w:t xml:space="preserve">de usuários e as avaliações escritas, para diversas aplicações disponíveis na Google Play Store. A fim de remover esta ambiguidade, o estudo propõe criar uma nova métrica calculada a partir das duas informações, que possa ser utilizada como </w:t>
-      </w:r>
-      <w:r>
-        <w:rPr>
-          <w:rFonts w:ascii="Arial" w:hAnsi="Arial" w:cs="Arial"/>
-          <w:lang w:val="pt-BR"/>
-        </w:rPr>
-        <w:t>avaliação</w:t>
-      </w:r>
-      <w:r>
-        <w:rPr>
-          <w:rFonts w:ascii="Arial" w:hAnsi="Arial" w:cs="Arial"/>
-          <w:lang w:val="pt-BR"/>
-        </w:rPr>
-        <w:t xml:space="preserve"> </w:t>
+        <w:t xml:space="preserve">de usuários e as avaliações escritas, para diversas aplicações disponíveis na Google Play Store. A fim de remover esta ambiguidade, o estudo propõe criar uma nova métrica calculada a partir das duas informações, que possa ser utilizada como avaliação (escore) final de um aplicativo. Neste trabalho, uma análise de sentimento também é utilizada nos corpus de escrita </w:t>
+      </w:r>
+      <w:r>
+        <w:rPr>
+          <w:rFonts w:ascii="Arial" w:hAnsi="Arial" w:cs="Arial"/>
+          <w:lang w:val="pt-BR"/>
+        </w:rPr>
+        <w:t>d</w:t>
+      </w:r>
+      <w:r>
+        <w:rPr>
+          <w:rFonts w:ascii="Arial" w:hAnsi="Arial" w:cs="Arial"/>
+          <w:lang w:val="pt-BR"/>
+        </w:rPr>
+        <w:t xml:space="preserve">as avaliações </w:t>
+      </w:r>
+      <w:r>
+        <w:rPr>
+          <w:rFonts w:ascii="Arial" w:hAnsi="Arial" w:cs="Arial"/>
+          <w:lang w:val="pt-BR"/>
+        </w:rPr>
+        <w:t xml:space="preserve">disponíveis </w:t>
+      </w:r>
+      <w:r>
+        <w:rPr>
+          <w:rFonts w:ascii="Arial" w:hAnsi="Arial" w:cs="Arial"/>
+          <w:lang w:val="pt-BR"/>
+        </w:rPr>
+        <w:t>a fim de calcular a nova métrica.</w:t>
+      </w:r>
+    </w:p>
+    <w:p>
+      <w:pPr>
+        <w:pStyle w:val="CorpodeTextoTCC"/>
+        <w:rPr>
+          <w:rFonts w:ascii="Arial" w:hAnsi="Arial" w:cs="Arial"/>
+          <w:lang w:val="pt-BR"/>
+        </w:rPr>
+      </w:pPr>
+      <w:r>
+        <w:rPr>
+          <w:rFonts w:ascii="Arial" w:hAnsi="Arial" w:cs="Arial"/>
+          <w:lang w:val="pt-BR"/>
+        </w:rPr>
+        <w:t xml:space="preserve">Por fim, </w:t>
       </w:r>
       <w:r>
         <w:rPr>
@@ -3688,72 +4056,7 @@
           <w:rFonts w:ascii="Arial" w:hAnsi="Arial" w:cs="Arial"/>
           <w:lang w:val="pt-BR"/>
         </w:rPr>
-        <w:t>escore</w:t>
-      </w:r>
-      <w:r>
-        <w:rPr>
-          <w:rFonts w:ascii="Arial" w:hAnsi="Arial" w:cs="Arial"/>
-          <w:lang w:val="pt-BR"/>
-        </w:rPr>
-        <w:t>)</w:t>
-      </w:r>
-      <w:r>
-        <w:rPr>
-          <w:rFonts w:ascii="Arial" w:hAnsi="Arial" w:cs="Arial"/>
-          <w:lang w:val="pt-BR"/>
-        </w:rPr>
-        <w:t xml:space="preserve"> final de um aplicativo. Neste trabalho, uma análise de sentimento também é utilizada nos corpus de escrita </w:t>
-      </w:r>
-      <w:r>
-        <w:rPr>
-          <w:rFonts w:ascii="Arial" w:hAnsi="Arial" w:cs="Arial"/>
-          <w:lang w:val="pt-BR"/>
-        </w:rPr>
-        <w:t>d</w:t>
-      </w:r>
-      <w:r>
-        <w:rPr>
-          <w:rFonts w:ascii="Arial" w:hAnsi="Arial" w:cs="Arial"/>
-          <w:lang w:val="pt-BR"/>
-        </w:rPr>
-        <w:t xml:space="preserve">as avaliações </w:t>
-      </w:r>
-      <w:r>
-        <w:rPr>
-          <w:rFonts w:ascii="Arial" w:hAnsi="Arial" w:cs="Arial"/>
-          <w:lang w:val="pt-BR"/>
-        </w:rPr>
-        <w:t xml:space="preserve">disponíveis </w:t>
-      </w:r>
-      <w:r>
-        <w:rPr>
-          <w:rFonts w:ascii="Arial" w:hAnsi="Arial" w:cs="Arial"/>
-          <w:lang w:val="pt-BR"/>
-        </w:rPr>
-        <w:t>a fim de calcular a nova métrica.</w:t>
-      </w:r>
-    </w:p>
-    <w:p>
-      <w:pPr>
-        <w:pStyle w:val="CorpodeTextoTCC"/>
-        <w:rPr>
-          <w:rFonts w:ascii="Arial" w:hAnsi="Arial" w:cs="Arial"/>
-          <w:lang w:val="pt-BR"/>
-        </w:rPr>
-      </w:pPr>
-      <w:r>
-        <w:rPr>
-          <w:rFonts w:ascii="Arial" w:hAnsi="Arial" w:cs="Arial"/>
-          <w:lang w:val="pt-BR"/>
-        </w:rPr>
-        <w:t xml:space="preserve">Por fim, um estudo semelhante ao descrito aqui foi feito </w:t>
-      </w:r>
-      <w:r>
-        <w:rPr>
-          <w:rFonts w:ascii="Arial" w:hAnsi="Arial" w:cs="Arial"/>
-          <w:lang w:val="pt-BR"/>
-        </w:rPr>
-        <w:t xml:space="preserve">por Dayi Lin </w:t>
+        <w:t xml:space="preserve">Lin </w:t>
       </w:r>
       <w:r>
         <w:rPr>
@@ -3762,7 +4065,14 @@
           <w:iCs/>
           <w:lang w:val="pt-BR"/>
         </w:rPr>
-        <w:t>et al.</w:t>
+        <w:t>et al</w:t>
+      </w:r>
+      <w:r>
+        <w:rPr>
+          <w:rFonts w:ascii="Arial" w:hAnsi="Arial" w:cs="Arial"/>
+          <w:lang w:val="pt-BR"/>
+        </w:rPr>
+        <w:t>, 2018) realiza um estudo</w:t>
       </w:r>
       <w:r>
         <w:rPr>
@@ -3776,14 +4086,7 @@
           <w:rFonts w:ascii="Arial" w:hAnsi="Arial" w:cs="Arial"/>
           <w:lang w:val="pt-BR"/>
         </w:rPr>
-        <w:t>em 201</w:t>
-      </w:r>
-      <w:r>
-        <w:rPr>
-          <w:rFonts w:ascii="Arial" w:hAnsi="Arial" w:cs="Arial"/>
-          <w:lang w:val="pt-BR"/>
-        </w:rPr>
-        <w:t>8,</w:t>
+        <w:t>utilizando</w:t>
       </w:r>
       <w:r>
         <w:rPr>
@@ -3797,20 +4100,6 @@
           <w:rFonts w:ascii="Arial" w:hAnsi="Arial" w:cs="Arial"/>
           <w:lang w:val="pt-BR"/>
         </w:rPr>
-        <w:t>utilizando</w:t>
-      </w:r>
-      <w:r>
-        <w:rPr>
-          <w:rFonts w:ascii="Arial" w:hAnsi="Arial" w:cs="Arial"/>
-          <w:lang w:val="pt-BR"/>
-        </w:rPr>
-        <w:t xml:space="preserve"> </w:t>
-      </w:r>
-      <w:r>
-        <w:rPr>
-          <w:rFonts w:ascii="Arial" w:hAnsi="Arial" w:cs="Arial"/>
-          <w:lang w:val="pt-BR"/>
-        </w:rPr>
         <w:t xml:space="preserve">avaliações de </w:t>
       </w:r>
       <w:r>
@@ -3825,7 +4114,7 @@
           <w:rFonts w:ascii="Arial" w:hAnsi="Arial" w:cs="Arial"/>
           <w:lang w:val="pt-BR"/>
         </w:rPr>
-        <w:t xml:space="preserve"> a fim de detectar correlações com avaliações de jogos de dispositivos móveis e, portanto, entender se é possível utilizar das mesmas descobertas em ambas. As avaliações feitas na plataforma também são analisadas para verificar se é possível extrair tópicos relevantes e percepções dos usuários num geral. O estudo conclui que as avaliações feitas para jogos na plataforma são bem diferentes de avaliações de jogos para dispositivos móveis, citando a quantidade de horas jogadas como um parâmetro importante que é inexistente nestes últimos.</w:t>
+        <w:t xml:space="preserve"> a fim de detectar correlações com avaliações de jogos de dispositivos móveis e, portanto, entender se é possível utilizar as mesmas descobertas em ambas. As avaliações feitas na plataforma também são analisadas para verificar se é possível extrair tópicos relevantes e percepções dos usuários num geral. O estudo conclui que as avaliações feitas para jogos na plataforma são bem diferentes de avaliações de jogos para dispositivos móveis, citando a quantidade de horas jogadas como um parâmetro importante que é inexistente nestes últimos.</w:t>
       </w:r>
       <w:r>
         <w:rPr>
@@ -3974,7 +4263,23 @@
           <w:color w:val="auto"/>
           <w:lang w:val="pt-BR"/>
         </w:rPr>
-        <w:t>Para realizar o estudo, foi utilizado um dataset contendo informações de 2000 jogos na App Store, disponível no Kaggle. O dataset contém diversas informações sobre os apps, incluindo descrição, autores, avaliação média, número de avaliações, gênero primário, preço, notas de lançamento, dentr</w:t>
+        <w:t>Para realizar o estudo, foi utilizado um dataset contendo informações de 2000 jogos na App Store</w:t>
+      </w:r>
+      <w:r>
+        <w:rPr>
+          <w:rFonts w:ascii="Arial" w:hAnsi="Arial" w:cs="Arial"/>
+          <w:color w:val="auto"/>
+          <w:lang w:val="pt-BR"/>
+        </w:rPr>
+        <w:t xml:space="preserve"> (Karunarathna, 2024)</w:t>
+      </w:r>
+      <w:r>
+        <w:rPr>
+          <w:rFonts w:ascii="Arial" w:hAnsi="Arial" w:cs="Arial"/>
+          <w:color w:val="auto"/>
+          <w:lang w:val="pt-BR"/>
+        </w:rPr>
+        <w:t>, disponível no Kaggle. O dataset contém diversas informações sobre os apps, incluindo descrição, autores, avaliação média, número de avaliações, gênero primário, preço, notas de lançamento, dentr</w:t>
       </w:r>
       <w:r>
         <w:rPr>
@@ -4042,7 +4347,23 @@
           <w:color w:val="auto"/>
           <w:lang w:val="pt-BR"/>
         </w:rPr>
-        <w:t>, o primeiro passo foi identificar por ausência de dados</w:t>
+        <w:t xml:space="preserve">, o primeiro passo foi identificar </w:t>
+      </w:r>
+      <w:r>
+        <w:rPr>
+          <w:rFonts w:ascii="Arial" w:hAnsi="Arial" w:cs="Arial"/>
+          <w:color w:val="auto"/>
+          <w:lang w:val="pt-BR"/>
+        </w:rPr>
+        <w:t>a</w:t>
+      </w:r>
+      <w:r>
+        <w:rPr>
+          <w:rFonts w:ascii="Arial" w:hAnsi="Arial" w:cs="Arial"/>
+          <w:color w:val="auto"/>
+          <w:lang w:val="pt-BR"/>
+        </w:rPr>
+        <w:t xml:space="preserve"> ausência de dados</w:t>
       </w:r>
       <w:r>
         <w:rPr>
@@ -4090,15 +4411,63 @@
           <w:color w:val="auto"/>
           <w:lang w:val="pt-BR"/>
         </w:rPr>
-        <w:t xml:space="preserve"> 58 lacunas no campo “preço” e 31 no campo “notas de lançamento”, com os outros campos nunca estando vazios. No entanto, foi também constatado que dos jogos que possuem preço, apenas um efetivamente possui um custo de instalação, enquanto 1941 são todos gratuitos para um primeiro download. Além do preço, também foi feita uma análise sobre os dados de avaliação média dos usuários, número de avaliações feitas e descrição. </w:t>
-      </w:r>
-      <w:r>
-        <w:rPr>
-          <w:rFonts w:ascii="Arial" w:hAnsi="Arial" w:cs="Arial"/>
-          <w:color w:val="auto"/>
-          <w:lang w:val="pt-BR"/>
-        </w:rPr>
-        <w:t xml:space="preserve">Abaixo é exibida duas imagens referentes à distribuição de dois campos do dataset: avaliação média (à esquerda) e número de avaliações (à direita, com extração de alguns outliers para melhor visualização). </w:t>
+        <w:t xml:space="preserve"> 58 lacunas no campo “preço” e 31 no campo “notas de lançamento”, com os outros campos nunca estando vazios. No entanto, também </w:t>
+      </w:r>
+      <w:r>
+        <w:rPr>
+          <w:rFonts w:ascii="Arial" w:hAnsi="Arial" w:cs="Arial"/>
+          <w:color w:val="auto"/>
+          <w:lang w:val="pt-BR"/>
+        </w:rPr>
+        <w:t xml:space="preserve">foi </w:t>
+      </w:r>
+      <w:r>
+        <w:rPr>
+          <w:rFonts w:ascii="Arial" w:hAnsi="Arial" w:cs="Arial"/>
+          <w:color w:val="auto"/>
+          <w:lang w:val="pt-BR"/>
+        </w:rPr>
+        <w:t xml:space="preserve">constatado que dos jogos que possuem preço, apenas um efetivamente possui um custo de instalação, enquanto 1941 são todos gratuitos para um primeiro download. Além do preço, também foi feita uma análise sobre os dados de avaliação média dos usuários, número de avaliações feitas e descrição. </w:t>
+      </w:r>
+      <w:r>
+        <w:rPr>
+          <w:rFonts w:ascii="Arial" w:hAnsi="Arial" w:cs="Arial"/>
+          <w:color w:val="auto"/>
+          <w:lang w:val="pt-BR"/>
+        </w:rPr>
+        <w:t xml:space="preserve">Abaixo </w:t>
+      </w:r>
+      <w:r>
+        <w:rPr>
+          <w:rFonts w:ascii="Arial" w:hAnsi="Arial" w:cs="Arial"/>
+          <w:color w:val="auto"/>
+          <w:lang w:val="pt-BR"/>
+        </w:rPr>
+        <w:t>são</w:t>
+      </w:r>
+      <w:r>
+        <w:rPr>
+          <w:rFonts w:ascii="Arial" w:hAnsi="Arial" w:cs="Arial"/>
+          <w:color w:val="auto"/>
+          <w:lang w:val="pt-BR"/>
+        </w:rPr>
+        <w:t xml:space="preserve"> exibida</w:t>
+      </w:r>
+      <w:r>
+        <w:rPr>
+          <w:rFonts w:ascii="Arial" w:hAnsi="Arial" w:cs="Arial"/>
+          <w:color w:val="auto"/>
+          <w:lang w:val="pt-BR"/>
+        </w:rPr>
+        <w:t>s</w:t>
+      </w:r>
+      <w:r>
+        <w:rPr>
+          <w:rFonts w:ascii="Arial" w:hAnsi="Arial" w:cs="Arial"/>
+          <w:color w:val="auto"/>
+          <w:lang w:val="pt-BR"/>
+        </w:rPr>
+        <w:t xml:space="preserve"> duas imagens referentes à distribuição de dois campos do dataset: avaliação média (à esquerda) e número de avaliações (à direita, com extração de alguns outliers para melhor visualização). </w:t>
       </w:r>
     </w:p>
     <w:tbl>
@@ -4334,16 +4703,23 @@
           <w:color w:val="auto"/>
           <w:lang w:val="pt-BR"/>
         </w:rPr>
-        <w:lastRenderedPageBreak/>
-        <w:t>Com base nessa análise exploratória é possível visualizar</w:t>
-      </w:r>
-      <w:r>
-        <w:rPr>
-          <w:rFonts w:ascii="Arial" w:hAnsi="Arial" w:cs="Arial"/>
-          <w:color w:val="auto"/>
-          <w:lang w:val="pt-BR"/>
-        </w:rPr>
-        <w:t xml:space="preserve"> que</w:t>
+        <w:t xml:space="preserve">Com base nessa análise exploratória é possível </w:t>
+      </w:r>
+      <w:r>
+        <w:rPr>
+          <w:rFonts w:ascii="Arial" w:hAnsi="Arial" w:cs="Arial"/>
+          <w:color w:val="auto"/>
+          <w:lang w:val="pt-BR"/>
+        </w:rPr>
+        <w:t xml:space="preserve">observar </w:t>
+      </w:r>
+      <w:r>
+        <w:rPr>
+          <w:rFonts w:ascii="Arial" w:hAnsi="Arial" w:cs="Arial"/>
+          <w:color w:val="auto"/>
+          <w:lang w:val="pt-BR"/>
+        </w:rPr>
+        <w:t>que</w:t>
       </w:r>
       <w:r>
         <w:rPr>
@@ -4367,7 +4743,7 @@
           <w:color w:val="auto"/>
           <w:lang w:val="pt-BR"/>
         </w:rPr>
-        <w:t xml:space="preserve">Mais precisamente, a mediana do campo avaliação média fica em 4.62, e o primeiro quartil fica em 4.47. Tais informações demonstram uma satisfação geral dentre usuários que instalam e avaliam os jogos. Para o número de avaliações, a distribuição é um pouco mais uniforme, variando entre 0 e 10 milhões, com mediana em 26 mil, primeiro quartil em 5 mil e terceiro quartil em 108 mil, embora ela ainda siga uma distribuição </w:t>
+        <w:t xml:space="preserve">Mais precisamente, a mediana do campo avaliação média fica em 4.62, e o primeiro quartil fica em 4.47. Tais informações demonstram uma satisfação geral dentre usuários que instalam e avaliam os jogos. Para o número de avaliações, a distribuição é um pouco mais uniforme, variando entre 0 e 10 milhões, com mediana em 26 mil, primeiro quartil em 5 mil e terceiro quartil em 108 mil, embora ainda siga uma distribuição </w:t>
       </w:r>
       <w:r>
         <w:rPr>
@@ -4523,7 +4899,49 @@
           <w:rFonts w:ascii="Arial" w:hAnsi="Arial" w:cs="Arial"/>
           <w:lang w:val="pt-BR"/>
         </w:rPr>
-        <w:t>Com as transformações necessárias feitas, duas sequências de testes foram feitas à partir de duas novas propriedades: “goodRating”, que determina se um jogo possui uma avaliação boa, e “highEngagement”, que determina se um jogo irá possuir uma quantidade significativa de avaliações de usuário. Para o primeiro caso, utilizou-se inicialmente como critério de avaliação boa o limiar de 4.5 estrelas, tendo em vista a alta distribuição de valores acima de 4 para esta informação</w:t>
+        <w:t xml:space="preserve">Com as transformações necessárias </w:t>
+      </w:r>
+      <w:r>
+        <w:rPr>
+          <w:rFonts w:ascii="Arial" w:hAnsi="Arial" w:cs="Arial"/>
+          <w:lang w:val="pt-BR"/>
+        </w:rPr>
+        <w:t>realizadas</w:t>
+      </w:r>
+      <w:r>
+        <w:rPr>
+          <w:rFonts w:ascii="Arial" w:hAnsi="Arial" w:cs="Arial"/>
+          <w:lang w:val="pt-BR"/>
+        </w:rPr>
+        <w:t xml:space="preserve">, duas sequências de testes foram feitas </w:t>
+      </w:r>
+      <w:r>
+        <w:rPr>
+          <w:rFonts w:ascii="Arial" w:hAnsi="Arial" w:cs="Arial"/>
+          <w:lang w:val="pt-BR"/>
+        </w:rPr>
+        <w:t>a</w:t>
+      </w:r>
+      <w:r>
+        <w:rPr>
+          <w:rFonts w:ascii="Arial" w:hAnsi="Arial" w:cs="Arial"/>
+          <w:lang w:val="pt-BR"/>
+        </w:rPr>
+        <w:t xml:space="preserve"> partir de duas novas propriedades: “goodRating”, que determina se um jogo possui uma avaliação boa, e “highEngagement”, que determina se um jogo irá </w:t>
+      </w:r>
+      <w:r>
+        <w:rPr>
+          <w:rFonts w:ascii="Arial" w:hAnsi="Arial" w:cs="Arial"/>
+          <w:lang w:val="pt-BR"/>
+        </w:rPr>
+        <w:t>receber</w:t>
+      </w:r>
+      <w:r>
+        <w:rPr>
+          <w:rFonts w:ascii="Arial" w:hAnsi="Arial" w:cs="Arial"/>
+          <w:lang w:val="pt-BR"/>
+        </w:rPr>
+        <w:t xml:space="preserve"> uma quantidade significativa de avaliações de usuário. Para o primeiro caso, utilizou-se inicialmente como critério de avaliação boa o limiar de 4.5 estrelas, tendo em vista a alta distribuição de valores acima de 4 para esta informação</w:t>
       </w:r>
       <w:r>
         <w:rPr>
@@ -4537,7 +4955,21 @@
           <w:rFonts w:ascii="Arial" w:hAnsi="Arial" w:cs="Arial"/>
           <w:lang w:val="pt-BR"/>
         </w:rPr>
-        <w:t>. Já para o segundo caso, utilizou-se 30.000 avaliações recebidas como critério, um valor próximo da mediana desta coluna. Est</w:t>
+        <w:t xml:space="preserve">. </w:t>
+      </w:r>
+      <w:r>
+        <w:rPr>
+          <w:rFonts w:ascii="Arial" w:hAnsi="Arial" w:cs="Arial"/>
+          <w:lang w:val="pt-BR"/>
+        </w:rPr>
+        <w:t>P</w:t>
+      </w:r>
+      <w:r>
+        <w:rPr>
+          <w:rFonts w:ascii="Arial" w:hAnsi="Arial" w:cs="Arial"/>
+          <w:lang w:val="pt-BR"/>
+        </w:rPr>
+        <w:t>ara o segundo caso, utilizou-se 30.000 avaliações recebidas como critério, um valor próximo da mediana desta coluna. Est</w:t>
       </w:r>
       <w:r>
         <w:rPr>
@@ -4657,7 +5089,29 @@
           <w:rFonts w:ascii="Arial" w:hAnsi="Arial" w:cs="Arial"/>
           <w:lang w:val="pt-BR"/>
         </w:rPr>
-        <w:t>o final computou-se</w:t>
+        <w:t>o final</w:t>
+      </w:r>
+      <w:r>
+        <w:rPr>
+          <w:rFonts w:ascii="Arial" w:hAnsi="Arial" w:cs="Arial"/>
+          <w:lang w:val="pt-BR"/>
+        </w:rPr>
+        <w:t>,</w:t>
+      </w:r>
+      <w:r>
+        <w:rPr>
+          <w:rFonts w:ascii="Arial" w:hAnsi="Arial" w:cs="Arial"/>
+          <w:lang w:val="pt-BR"/>
+        </w:rPr>
+        <w:t xml:space="preserve"> </w:t>
+      </w:r>
+      <w:r>
+        <w:rPr>
+          <w:rFonts w:ascii="Arial" w:hAnsi="Arial" w:cs="Arial"/>
+          <w:lang w:val="pt-BR"/>
+        </w:rPr>
+        <w:lastRenderedPageBreak/>
+        <w:t>computou-se</w:t>
       </w:r>
       <w:r>
         <w:rPr>
@@ -4671,15 +5125,7 @@
           <w:rFonts w:ascii="Arial" w:hAnsi="Arial" w:cs="Arial"/>
           <w:lang w:val="pt-BR"/>
         </w:rPr>
-        <w:t xml:space="preserve"> a média dos valores de acurácia, </w:t>
-      </w:r>
-      <w:r>
-        <w:rPr>
-          <w:rFonts w:ascii="Arial" w:hAnsi="Arial" w:cs="Arial"/>
-          <w:lang w:val="pt-BR"/>
-        </w:rPr>
-        <w:lastRenderedPageBreak/>
-        <w:t>precisão e recall.</w:t>
+        <w:t xml:space="preserve"> a média dos valores de acurácia, precisão e recall.</w:t>
       </w:r>
     </w:p>
     <w:p>
@@ -4695,7 +5141,21 @@
           <w:rFonts w:ascii="Arial" w:hAnsi="Arial" w:cs="Arial"/>
           <w:lang w:val="pt-BR"/>
         </w:rPr>
-        <w:t>Além do modelo criado, também foi-se feita uma análise das palavras de maior incidência dentre jogos com maior engajamento, verificando os maiores valores numéricos nas tabelas TF-IDF. Mais precisamente, separou-se os dois conjuntos conforme a classe e, após computada a matriz TF-IDF em ambos, subtraiu-se a segunda (jogos com baixo engajamento) da primeira (jogos com alto engajamento), para eliminar artigos e palavras que não possuem tanta importância, listando assim as palavras que tendem a garantir mais número de avaliações dos usuários.</w:t>
+        <w:t>Além do modelo criado, também foi</w:t>
+      </w:r>
+      <w:r>
+        <w:rPr>
+          <w:rFonts w:ascii="Arial" w:hAnsi="Arial" w:cs="Arial"/>
+          <w:lang w:val="pt-BR"/>
+        </w:rPr>
+        <w:t xml:space="preserve"> realizada </w:t>
+      </w:r>
+      <w:r>
+        <w:rPr>
+          <w:rFonts w:ascii="Arial" w:hAnsi="Arial" w:cs="Arial"/>
+          <w:lang w:val="pt-BR"/>
+        </w:rPr>
+        <w:t>uma análise das palavras de maior incidência dentre jogos com maior engajamento, verificando os maiores valores numéricos nas tabelas TF-IDF. Mais precisamente, separou-se os dois conjuntos conforme a classe e, após computada a matriz TF-IDF em ambos, subtraiu-se a segunda (jogos com baixo engajamento) da primeira (jogos com alto engajamento), para eliminar artigos e palavras que não possuem tanta importância, listando assim as palavras que tendem a garantir mais número de avaliações dos usuários.</w:t>
       </w:r>
     </w:p>
     <w:p>
@@ -5246,7 +5706,39 @@
           <w:color w:val="auto"/>
           <w:lang w:val="pt-BR"/>
         </w:rPr>
-        <w:t xml:space="preserve"> Abaixo é mostrada um gráfico comparativo das medidas de performance com base nos diferentes pontos de corte utilizados (utilizando algoritmo SVM).</w:t>
+        <w:t xml:space="preserve"> Abaixo é mostrad</w:t>
+      </w:r>
+      <w:r>
+        <w:rPr>
+          <w:rFonts w:ascii="Arial" w:hAnsi="Arial" w:cs="Arial"/>
+          <w:color w:val="auto"/>
+          <w:lang w:val="pt-BR"/>
+        </w:rPr>
+        <w:t>o</w:t>
+      </w:r>
+      <w:r>
+        <w:rPr>
+          <w:rFonts w:ascii="Arial" w:hAnsi="Arial" w:cs="Arial"/>
+          <w:color w:val="auto"/>
+          <w:lang w:val="pt-BR"/>
+        </w:rPr>
+        <w:t xml:space="preserve"> um gráfico comparativo das medidas de </w:t>
+      </w:r>
+      <w:r>
+        <w:rPr>
+          <w:rFonts w:ascii="Arial" w:hAnsi="Arial" w:cs="Arial"/>
+          <w:color w:val="auto"/>
+          <w:lang w:val="pt-BR"/>
+        </w:rPr>
+        <w:t>desempenho</w:t>
+      </w:r>
+      <w:r>
+        <w:rPr>
+          <w:rFonts w:ascii="Arial" w:hAnsi="Arial" w:cs="Arial"/>
+          <w:color w:val="auto"/>
+          <w:lang w:val="pt-BR"/>
+        </w:rPr>
+        <w:t xml:space="preserve"> com base nos diferentes pontos de corte utilizados (utilizando algoritmo SVM).</w:t>
       </w:r>
     </w:p>
     <w:p>
@@ -5361,7 +5853,39 @@
           <w:color w:val="auto"/>
           <w:lang w:val="pt-BR"/>
         </w:rPr>
-        <w:t xml:space="preserve"> estrelas, obtem-se acurácia, precisão e recall de 78.82%, 80.51% e 93.35% respectivamente, e com limiar de 4.6 tem-se </w:t>
+        <w:t xml:space="preserve"> estrelas, obt</w:t>
+      </w:r>
+      <w:r>
+        <w:rPr>
+          <w:rFonts w:ascii="Arial" w:hAnsi="Arial" w:cs="Arial"/>
+          <w:color w:val="auto"/>
+          <w:lang w:val="pt-BR"/>
+        </w:rPr>
+        <w:t>é</w:t>
+      </w:r>
+      <w:r>
+        <w:rPr>
+          <w:rFonts w:ascii="Arial" w:hAnsi="Arial" w:cs="Arial"/>
+          <w:color w:val="auto"/>
+          <w:lang w:val="pt-BR"/>
+        </w:rPr>
+        <w:t>m-se acurácia, precisão e recall de 78.82%, 80.51% e 93.35% respectivamente, e com limiar de 4.6 t</w:t>
+      </w:r>
+      <w:r>
+        <w:rPr>
+          <w:rFonts w:ascii="Arial" w:hAnsi="Arial" w:cs="Arial"/>
+          <w:color w:val="auto"/>
+          <w:lang w:val="pt-BR"/>
+        </w:rPr>
+        <w:t>ê</w:t>
+      </w:r>
+      <w:r>
+        <w:rPr>
+          <w:rFonts w:ascii="Arial" w:hAnsi="Arial" w:cs="Arial"/>
+          <w:color w:val="auto"/>
+          <w:lang w:val="pt-BR"/>
+        </w:rPr>
+        <w:t xml:space="preserve">m-se </w:t>
       </w:r>
       <w:r>
         <w:rPr>
@@ -5499,7 +6023,23 @@
           <w:color w:val="auto"/>
           <w:lang w:val="pt-BR"/>
         </w:rPr>
-        <w:t xml:space="preserve">Para a propriedade “highEngagement”, representando se um jogo teve quantidade significativa de avaliações de usuários, os modelos preditos utiliando </w:t>
+        <w:t>Para a propriedade “highEngagement”, representando se um jogo teve quantidade significativa de avaliações de usuários, os modelos preditos utili</w:t>
+      </w:r>
+      <w:r>
+        <w:rPr>
+          <w:rFonts w:ascii="Arial" w:hAnsi="Arial" w:cs="Arial"/>
+          <w:color w:val="auto"/>
+          <w:lang w:val="pt-BR"/>
+        </w:rPr>
+        <w:t>z</w:t>
+      </w:r>
+      <w:r>
+        <w:rPr>
+          <w:rFonts w:ascii="Arial" w:hAnsi="Arial" w:cs="Arial"/>
+          <w:color w:val="auto"/>
+          <w:lang w:val="pt-BR"/>
+        </w:rPr>
+        <w:t xml:space="preserve">ando </w:t>
       </w:r>
       <w:r>
         <w:rPr>
@@ -6309,7 +6849,39 @@
           <w:color w:val="auto"/>
           <w:lang w:val="pt-BR"/>
         </w:rPr>
-        <w:t>as análises feitas não foram eficazes o suficiente, sendo a maior limitação a quantidade de dados disponíveis no dataset. Dos 2000 jogos, 1879 já possuiam uma avaliação maior que 4 estrelas (o que normalmente consideramos como uma boa avaliação). Além disso, esta também foi uma limitação que poderia impedir o modelo relacionado à alto engajamento de obter uma melhor performance.</w:t>
+        <w:t>as análises feitas não foram eficazes o suficiente, sendo a maior limitação a quantidade de dados disponíveis no dataset. Dos 2000 jogos, 1879 já possu</w:t>
+      </w:r>
+      <w:r>
+        <w:rPr>
+          <w:rFonts w:ascii="Arial" w:hAnsi="Arial" w:cs="Arial"/>
+          <w:color w:val="auto"/>
+          <w:lang w:val="pt-BR"/>
+        </w:rPr>
+        <w:t>í</w:t>
+      </w:r>
+      <w:r>
+        <w:rPr>
+          <w:rFonts w:ascii="Arial" w:hAnsi="Arial" w:cs="Arial"/>
+          <w:color w:val="auto"/>
+          <w:lang w:val="pt-BR"/>
+        </w:rPr>
+        <w:t xml:space="preserve">am uma avaliação maior que 4 estrelas (o que normalmente consideramos como uma boa avaliação). Além disso, esta também foi uma limitação que poderia impedir o modelo relacionado </w:t>
+      </w:r>
+      <w:r>
+        <w:rPr>
+          <w:rFonts w:ascii="Arial" w:hAnsi="Arial" w:cs="Arial"/>
+          <w:color w:val="auto"/>
+          <w:lang w:val="pt-BR"/>
+        </w:rPr>
+        <w:t>ao</w:t>
+      </w:r>
+      <w:r>
+        <w:rPr>
+          <w:rFonts w:ascii="Arial" w:hAnsi="Arial" w:cs="Arial"/>
+          <w:color w:val="auto"/>
+          <w:lang w:val="pt-BR"/>
+        </w:rPr>
+        <w:t xml:space="preserve"> alto engajamento de obter uma melhor performance.</w:t>
       </w:r>
     </w:p>
     <w:p>
@@ -6528,7 +7100,21 @@
           <w:rFonts w:ascii="Arial" w:hAnsi="Arial" w:cs="Arial"/>
           <w:lang w:val="pt-BR"/>
         </w:rPr>
-        <w:t>Outro trabalho interessante pode também envolver buscar uma correlação entre capturas de telas de um jogo e suas avaliações, eventualmente classificando o tipo de capturas de tela, se possuem mais texto ou se são mais visuais, quais as cores utilizadas, etc.</w:t>
+        <w:t xml:space="preserve">Outro trabalho interessante pode também envolver buscar uma correlação entre capturas de telas de um jogo e suas avaliações, classificando </w:t>
+      </w:r>
+      <w:r>
+        <w:rPr>
+          <w:rFonts w:ascii="Arial" w:hAnsi="Arial" w:cs="Arial"/>
+          <w:lang w:val="pt-BR"/>
+        </w:rPr>
+        <w:t xml:space="preserve">eventualmente </w:t>
+      </w:r>
+      <w:r>
+        <w:rPr>
+          <w:rFonts w:ascii="Arial" w:hAnsi="Arial" w:cs="Arial"/>
+          <w:lang w:val="pt-BR"/>
+        </w:rPr>
+        <w:t>o tipo de capturas de tela, se possuem mais texto ou se são mais visuais, quais as cores utilizadas, etc.</w:t>
       </w:r>
     </w:p>
     <w:p>
@@ -6544,7 +7130,35 @@
           <w:rFonts w:ascii="Arial" w:hAnsi="Arial" w:cs="Arial"/>
           <w:lang w:val="pt-BR"/>
         </w:rPr>
-        <w:t>Por fim, um objetivo inicial que o autor possuia mas que também não se tornou possível devido ao dataset, seria buscar uma relação entre o custo de instalação dos jogos e suas avaliações, junto à descrição. Com este dataset isto não se tornou possível devido à apenas um jogo possuir um custo de instalação diferente de zero.</w:t>
+        <w:t>Por fim, um objetivo inicial que o autor possu</w:t>
+      </w:r>
+      <w:r>
+        <w:rPr>
+          <w:rFonts w:ascii="Arial" w:hAnsi="Arial" w:cs="Arial"/>
+          <w:lang w:val="pt-BR"/>
+        </w:rPr>
+        <w:t>í</w:t>
+      </w:r>
+      <w:r>
+        <w:rPr>
+          <w:rFonts w:ascii="Arial" w:hAnsi="Arial" w:cs="Arial"/>
+          <w:lang w:val="pt-BR"/>
+        </w:rPr>
+        <w:t>a</w:t>
+      </w:r>
+      <w:r>
+        <w:rPr>
+          <w:rFonts w:ascii="Arial" w:hAnsi="Arial" w:cs="Arial"/>
+          <w:lang w:val="pt-BR"/>
+        </w:rPr>
+        <w:t>,</w:t>
+      </w:r>
+      <w:r>
+        <w:rPr>
+          <w:rFonts w:ascii="Arial" w:hAnsi="Arial" w:cs="Arial"/>
+          <w:lang w:val="pt-BR"/>
+        </w:rPr>
+        <w:t xml:space="preserve"> mas que também não se tornou possível devido ao dataset, seria buscar uma relação entre o custo de instalação dos jogos e suas avaliações, junto à descrição. Com este dataset isto não se tornou possível devido à apenas um jogo possuir um custo de instalação diferente de zero.</w:t>
       </w:r>
     </w:p>
     <w:p>
@@ -6695,7 +7309,13 @@
         <w:rPr>
           <w:rFonts w:ascii="Arial" w:hAnsi="Arial" w:cs="Arial"/>
         </w:rPr>
-        <w:t>OMAR, Aisulu</w:t>
+        <w:t>Omar</w:t>
+      </w:r>
+      <w:r>
+        <w:rPr>
+          <w:rFonts w:ascii="Arial" w:hAnsi="Arial" w:cs="Arial"/>
+        </w:rPr>
+        <w:t>, Aisulu</w:t>
       </w:r>
       <w:r>
         <w:rPr>
@@ -6768,7 +7388,27 @@
         <w:rPr>
           <w:rFonts w:ascii="Arial" w:hAnsi="Arial" w:cs="Arial"/>
         </w:rPr>
-        <w:t xml:space="preserve">DAIMI, Kevin, HAZZAZI, Noha. </w:t>
+        <w:t>Daimi</w:t>
+      </w:r>
+      <w:r>
+        <w:rPr>
+          <w:rFonts w:ascii="Arial" w:hAnsi="Arial" w:cs="Arial"/>
+        </w:rPr>
+        <w:t xml:space="preserve">, Kevin, </w:t>
+      </w:r>
+      <w:proofErr w:type="spellStart"/>
+      <w:r>
+        <w:rPr>
+          <w:rFonts w:ascii="Arial" w:hAnsi="Arial" w:cs="Arial"/>
+        </w:rPr>
+        <w:t>Hazzazi</w:t>
+      </w:r>
+      <w:proofErr w:type="spellEnd"/>
+      <w:r>
+        <w:rPr>
+          <w:rFonts w:ascii="Arial" w:hAnsi="Arial" w:cs="Arial"/>
+        </w:rPr>
+        <w:t xml:space="preserve">, Noha. </w:t>
       </w:r>
       <w:r>
         <w:rPr>
@@ -6817,7 +7457,15 @@
           <w:color w:val="202124"/>
           <w:shd w:val="clear" w:color="auto" w:fill="FFFFFF"/>
         </w:rPr>
-        <w:t xml:space="preserve">KARUNARATHNA, Kanchana. </w:t>
+        <w:t>Karunarathna</w:t>
+      </w:r>
+      <w:r>
+        <w:rPr>
+          <w:rFonts w:ascii="Arial" w:hAnsi="Arial" w:cs="Arial"/>
+          <w:color w:val="202124"/>
+          <w:shd w:val="clear" w:color="auto" w:fill="FFFFFF"/>
+        </w:rPr>
+        <w:t xml:space="preserve">, Kanchana. </w:t>
       </w:r>
       <w:proofErr w:type="spellStart"/>
       <w:r>
@@ -6925,15 +7573,7 @@
           <w:color w:val="202124"/>
           <w:shd w:val="clear" w:color="auto" w:fill="FFFFFF"/>
         </w:rPr>
-        <w:t xml:space="preserve">: </w:t>
-      </w:r>
-      <w:r>
-        <w:rPr>
-          <w:rFonts w:ascii="Arial" w:hAnsi="Arial" w:cs="Arial"/>
-          <w:color w:val="202124"/>
-          <w:shd w:val="clear" w:color="auto" w:fill="FFFFFF"/>
-        </w:rPr>
-        <w:t>https://www.kaggle.com/datasets/kanchana1990/gamesphere-2000-app-store-insights-and-ratings/data</w:t>
+        <w:t>: https://www.kaggle.com/datasets/kanchana1990/gamesphere-2000-app-store-insights-and-ratings/data</w:t>
       </w:r>
     </w:p>
     <w:p>
@@ -6946,11 +7586,19 @@
           <w:lang w:val="pt-BR"/>
         </w:rPr>
       </w:pPr>
-      <w:r>
-        <w:rPr>
-          <w:rFonts w:ascii="Arial" w:hAnsi="Arial" w:cs="Arial"/>
-        </w:rPr>
-        <w:t xml:space="preserve">APICHARDSILKIJ, </w:t>
+      <w:proofErr w:type="spellStart"/>
+      <w:r>
+        <w:rPr>
+          <w:rFonts w:ascii="Arial" w:hAnsi="Arial" w:cs="Arial"/>
+        </w:rPr>
+        <w:t>Apichardsilkij</w:t>
+      </w:r>
+      <w:proofErr w:type="spellEnd"/>
+      <w:r>
+        <w:rPr>
+          <w:rFonts w:ascii="Arial" w:hAnsi="Arial" w:cs="Arial"/>
+        </w:rPr>
+        <w:t xml:space="preserve">, </w:t>
       </w:r>
       <w:proofErr w:type="spellStart"/>
       <w:r>
@@ -7031,14 +7679,7 @@
           <w:rFonts w:ascii="Arial" w:hAnsi="Arial" w:cs="Arial"/>
           <w:lang w:val="pt-BR"/>
         </w:rPr>
-        <w:t xml:space="preserve">Disponível em: </w:t>
-      </w:r>
-      <w:r>
-        <w:rPr>
-          <w:rFonts w:ascii="Arial" w:hAnsi="Arial" w:cs="Arial"/>
-          <w:lang w:val="pt-BR"/>
-        </w:rPr>
-        <w:t>https://medium.com/@ap.nattapoj_st/basic-comparison-between-randomforest-svm-and-xgboost-0e5862871175</w:t>
+        <w:t>Disponível em: https://medium.com/@ap.nattapoj_st/basic-comparison-between-randomforest-svm-and-xgboost-0e5862871175</w:t>
       </w:r>
     </w:p>
     <w:p>
@@ -7207,14 +7848,7 @@
           <w:rFonts w:ascii="Arial" w:hAnsi="Arial" w:cs="Arial"/>
           <w:lang w:val="pt-BR"/>
         </w:rPr>
-        <w:t xml:space="preserve">Disponível em: </w:t>
-      </w:r>
-      <w:r>
-        <w:rPr>
-          <w:rFonts w:ascii="Arial" w:hAnsi="Arial" w:cs="Arial"/>
-          <w:lang w:val="pt-BR"/>
-        </w:rPr>
-        <w:t>https://doi.org/10.1109/ICEEICT.2014.6919058</w:t>
+        <w:t>Disponível em: https://doi.org/10.1109/ICEEICT.2014.6919058</w:t>
       </w:r>
     </w:p>
     <w:p>

</xml_diff>